<commit_message>
Commit first public version
</commit_message>
<xml_diff>
--- a/JDI UI TEST Framework Docs.docx
+++ b/JDI UI TEST Framework Docs.docx
@@ -3013,6 +3013,265 @@
       <w:pPr>
         <w:pStyle w:val="Heading1"/>
       </w:pPr>
+    </w:p>
+    <w:p>
+      <w:pPr>
+        <w:pStyle w:val="Heading1"/>
+      </w:pPr>
+      <w:r>
+        <w:t>Custom driver Settings and Selenium Grid Support</w:t>
+      </w:r>
+    </w:p>
+    <w:p>
+      <w:r>
+        <w:t>In order to use special settings for Selenium Driver you can setup your Site with any preset WebDriver</w:t>
+      </w:r>
+    </w:p>
+    <w:p>
+      <w:pPr>
+        <w:spacing w:after="0"/>
+      </w:pPr>
+      <w:r>
+        <w:t xml:space="preserve">Example: </w:t>
+      </w:r>
+    </w:p>
+    <w:p>
+      <w:pPr>
+        <w:spacing w:after="0"/>
+      </w:pPr>
+      <w:proofErr w:type="spellStart"/>
+      <w:proofErr w:type="gramStart"/>
+      <w:r>
+        <w:t>WebSettings.useDriver</w:t>
+      </w:r>
+      <w:proofErr w:type="spellEnd"/>
+      <w:r>
+        <w:t>(</w:t>
+      </w:r>
+      <w:proofErr w:type="gramEnd"/>
+      <w:r>
+        <w:t>() -&gt; {</w:t>
+      </w:r>
+    </w:p>
+    <w:p>
+      <w:pPr>
+        <w:spacing w:after="0"/>
+      </w:pPr>
+      <w:r>
+        <w:t xml:space="preserve">    </w:t>
+      </w:r>
+      <w:r>
+        <w:t xml:space="preserve">Capabilities </w:t>
+      </w:r>
+      <w:proofErr w:type="spellStart"/>
+      <w:r>
+        <w:t>capabilities</w:t>
+      </w:r>
+      <w:proofErr w:type="spellEnd"/>
+      <w:r>
+        <w:t xml:space="preserve"> = …</w:t>
+      </w:r>
+    </w:p>
+    <w:p>
+      <w:pPr>
+        <w:spacing w:after="0"/>
+      </w:pPr>
+      <w:r>
+        <w:t xml:space="preserve">    </w:t>
+      </w:r>
+      <w:r>
+        <w:t>…</w:t>
+      </w:r>
+    </w:p>
+    <w:p>
+      <w:pPr>
+        <w:spacing w:after="0"/>
+      </w:pPr>
+      <w:r>
+        <w:t xml:space="preserve">    </w:t>
+      </w:r>
+      <w:proofErr w:type="gramStart"/>
+      <w:r>
+        <w:t>return</w:t>
+      </w:r>
+      <w:proofErr w:type="gramEnd"/>
+      <w:r>
+        <w:t xml:space="preserve"> new </w:t>
+      </w:r>
+      <w:proofErr w:type="spellStart"/>
+      <w:r>
+        <w:t>RemoteDriver</w:t>
+      </w:r>
+      <w:proofErr w:type="spellEnd"/>
+      <w:r>
+        <w:t>(capabilities)</w:t>
+      </w:r>
+    </w:p>
+    <w:p>
+      <w:pPr>
+        <w:spacing w:after="0"/>
+      </w:pPr>
+      <w:r>
+        <w:t>});</w:t>
+      </w:r>
+    </w:p>
+    <w:p>
+      <w:pPr>
+        <w:spacing w:after="0"/>
+      </w:pPr>
+    </w:p>
+    <w:p>
+      <w:pPr>
+        <w:spacing w:after="0"/>
+      </w:pPr>
+      <w:r>
+        <w:t xml:space="preserve">If you want to </w:t>
+      </w:r>
+      <w:proofErr w:type="gramStart"/>
+      <w:r>
+        <w:t>Run</w:t>
+      </w:r>
+      <w:proofErr w:type="gramEnd"/>
+      <w:r>
+        <w:t xml:space="preserve"> your test remote you can use special settings for this</w:t>
+      </w:r>
+    </w:p>
+    <w:p>
+      <w:pPr>
+        <w:spacing w:after="0"/>
+      </w:pPr>
+      <w:r>
+        <w:t>Just se</w:t>
+      </w:r>
+      <w:r>
+        <w:t xml:space="preserve"> property </w:t>
+      </w:r>
+      <w:proofErr w:type="spellStart"/>
+      <w:r>
+        <w:rPr>
+          <w:color w:val="2F5496" w:themeColor="accent5" w:themeShade="BF"/>
+        </w:rPr>
+        <w:t>run.type</w:t>
+      </w:r>
+      <w:proofErr w:type="spellEnd"/>
+      <w:r>
+        <w:rPr>
+          <w:color w:val="2F5496" w:themeColor="accent5" w:themeShade="BF"/>
+        </w:rPr>
+        <w:t xml:space="preserve"> = “remote” </w:t>
+      </w:r>
+      <w:r>
+        <w:t xml:space="preserve">in </w:t>
+      </w:r>
+      <w:proofErr w:type="spellStart"/>
+      <w:r>
+        <w:rPr>
+          <w:color w:val="C45911" w:themeColor="accent2" w:themeShade="BF"/>
+        </w:rPr>
+        <w:t>test.properties</w:t>
+      </w:r>
+      <w:proofErr w:type="spellEnd"/>
+      <w:r>
+        <w:rPr>
+          <w:color w:val="C45911" w:themeColor="accent2" w:themeShade="BF"/>
+        </w:rPr>
+        <w:t xml:space="preserve"> </w:t>
+      </w:r>
+      <w:r>
+        <w:t xml:space="preserve">and Setup System properties </w:t>
+      </w:r>
+      <w:r>
+        <w:t xml:space="preserve">to remote hub </w:t>
+      </w:r>
+    </w:p>
+    <w:p>
+      <w:pPr>
+        <w:spacing w:after="0"/>
+      </w:pPr>
+      <w:r>
+        <w:t>You need to setup following Sys</w:t>
+      </w:r>
+      <w:bookmarkStart w:id="5" w:name="_GoBack"/>
+      <w:bookmarkEnd w:id="5"/>
+      <w:r>
+        <w:t>tem properties before:</w:t>
+      </w:r>
+    </w:p>
+    <w:p>
+      <w:pPr>
+        <w:spacing w:after="0"/>
+      </w:pPr>
+      <w:r>
+        <w:t>SAUCE_USER_NAME</w:t>
+      </w:r>
+    </w:p>
+    <w:p>
+      <w:pPr>
+        <w:spacing w:after="0"/>
+        <w:rPr>
+          <w:lang w:val="de-DE"/>
+        </w:rPr>
+      </w:pPr>
+      <w:r>
+        <w:rPr>
+          <w:lang w:val="de-DE"/>
+        </w:rPr>
+        <w:t>SAUCE_API_KEY</w:t>
+      </w:r>
+    </w:p>
+    <w:p>
+      <w:pPr>
+        <w:spacing w:after="0"/>
+        <w:rPr>
+          <w:lang w:val="de-DE"/>
+        </w:rPr>
+      </w:pPr>
+      <w:r>
+        <w:rPr>
+          <w:lang w:val="de-DE"/>
+        </w:rPr>
+        <w:t>SELENIUM_BROWSER</w:t>
+      </w:r>
+    </w:p>
+    <w:p>
+      <w:pPr>
+        <w:spacing w:after="0"/>
+        <w:rPr>
+          <w:lang w:val="de-DE"/>
+        </w:rPr>
+      </w:pPr>
+      <w:r>
+        <w:rPr>
+          <w:lang w:val="de-DE"/>
+        </w:rPr>
+        <w:t>SELENIUM_VERSION</w:t>
+      </w:r>
+    </w:p>
+    <w:p>
+      <w:pPr>
+        <w:spacing w:after="0"/>
+        <w:rPr>
+          <w:lang w:val="de-DE"/>
+        </w:rPr>
+      </w:pPr>
+      <w:r>
+        <w:rPr>
+          <w:lang w:val="de-DE"/>
+        </w:rPr>
+        <w:t>SELENIUM_PLATFORM</w:t>
+      </w:r>
+    </w:p>
+    <w:p>
+      <w:pPr>
+        <w:rPr>
+          <w:lang w:val="de-DE"/>
+        </w:rPr>
+      </w:pPr>
+    </w:p>
+    <w:p>
+      <w:pPr>
+        <w:pStyle w:val="Heading1"/>
+      </w:pPr>
       <w:r>
         <w:t>Elements</w:t>
       </w:r>
@@ -3032,606 +3291,14 @@
           <w:lang w:val="en-US"/>
         </w:rPr>
       </w:pPr>
-      <w:bookmarkStart w:id="5" w:name="_Text"/>
-      <w:bookmarkStart w:id="6" w:name="_Ref424722056"/>
-      <w:bookmarkEnd w:id="5"/>
+      <w:bookmarkStart w:id="6" w:name="_Text"/>
+      <w:bookmarkStart w:id="7" w:name="_Ref424722056"/>
+      <w:bookmarkEnd w:id="6"/>
       <w:r>
         <w:rPr>
           <w:lang w:val="en-US"/>
         </w:rPr>
         <w:t>Text</w:t>
-      </w:r>
-      <w:bookmarkEnd w:id="6"/>
-    </w:p>
-    <w:tbl>
-      <w:tblPr>
-        <w:tblStyle w:val="LightList-Accent11"/>
-        <w:tblW w:w="0" w:type="auto"/>
-        <w:tblInd w:w="0" w:type="dxa"/>
-        <w:tblBorders>
-          <w:top w:val="single" w:sz="4" w:space="0" w:color="auto"/>
-          <w:left w:val="single" w:sz="4" w:space="0" w:color="auto"/>
-          <w:bottom w:val="single" w:sz="4" w:space="0" w:color="auto"/>
-          <w:right w:val="single" w:sz="4" w:space="0" w:color="auto"/>
-          <w:insideH w:val="single" w:sz="4" w:space="0" w:color="auto"/>
-          <w:insideV w:val="single" w:sz="4" w:space="0" w:color="auto"/>
-        </w:tblBorders>
-        <w:tblLook w:val="04A0" w:firstRow="1" w:lastRow="0" w:firstColumn="1" w:lastColumn="0" w:noHBand="0" w:noVBand="1"/>
-      </w:tblPr>
-      <w:tblGrid>
-        <w:gridCol w:w="2689"/>
-        <w:gridCol w:w="5528"/>
-        <w:gridCol w:w="1984"/>
-      </w:tblGrid>
-      <w:tr>
-        <w:trPr>
-          <w:cnfStyle w:val="100000000000" w:firstRow="1" w:lastRow="0" w:firstColumn="0" w:lastColumn="0" w:oddVBand="0" w:evenVBand="0" w:oddHBand="0" w:evenHBand="0" w:firstRowFirstColumn="0" w:firstRowLastColumn="0" w:lastRowFirstColumn="0" w:lastRowLastColumn="0"/>
-        </w:trPr>
-        <w:tc>
-          <w:tcPr>
-            <w:cnfStyle w:val="001000000000" w:firstRow="0" w:lastRow="0" w:firstColumn="1" w:lastColumn="0" w:oddVBand="0" w:evenVBand="0" w:oddHBand="0" w:evenHBand="0" w:firstRowFirstColumn="0" w:firstRowLastColumn="0" w:lastRowFirstColumn="0" w:lastRowLastColumn="0"/>
-            <w:tcW w:w="2689" w:type="dxa"/>
-            <w:tcBorders>
-              <w:top w:val="single" w:sz="4" w:space="0" w:color="auto"/>
-              <w:left w:val="single" w:sz="4" w:space="0" w:color="auto"/>
-              <w:bottom w:val="single" w:sz="4" w:space="0" w:color="auto"/>
-              <w:right w:val="single" w:sz="4" w:space="0" w:color="auto"/>
-            </w:tcBorders>
-            <w:hideMark/>
-          </w:tcPr>
-          <w:p>
-            <w:pPr>
-              <w:rPr>
-                <w:lang w:val="en-US"/>
-              </w:rPr>
-            </w:pPr>
-            <w:r>
-              <w:rPr>
-                <w:lang w:val="en-US"/>
-              </w:rPr>
-              <w:t>Method</w:t>
-            </w:r>
-          </w:p>
-        </w:tc>
-        <w:tc>
-          <w:tcPr>
-            <w:tcW w:w="5528" w:type="dxa"/>
-            <w:tcBorders>
-              <w:top w:val="single" w:sz="4" w:space="0" w:color="auto"/>
-              <w:left w:val="single" w:sz="4" w:space="0" w:color="auto"/>
-              <w:bottom w:val="single" w:sz="4" w:space="0" w:color="auto"/>
-              <w:right w:val="single" w:sz="4" w:space="0" w:color="auto"/>
-            </w:tcBorders>
-            <w:hideMark/>
-          </w:tcPr>
-          <w:p>
-            <w:pPr>
-              <w:cnfStyle w:val="100000000000" w:firstRow="1" w:lastRow="0" w:firstColumn="0" w:lastColumn="0" w:oddVBand="0" w:evenVBand="0" w:oddHBand="0" w:evenHBand="0" w:firstRowFirstColumn="0" w:firstRowLastColumn="0" w:lastRowFirstColumn="0" w:lastRowLastColumn="0"/>
-              <w:rPr>
-                <w:lang w:val="en-US"/>
-              </w:rPr>
-            </w:pPr>
-            <w:r>
-              <w:rPr>
-                <w:lang w:val="en-US"/>
-              </w:rPr>
-              <w:t>Description</w:t>
-            </w:r>
-          </w:p>
-        </w:tc>
-        <w:tc>
-          <w:tcPr>
-            <w:tcW w:w="1984" w:type="dxa"/>
-            <w:tcBorders>
-              <w:top w:val="single" w:sz="4" w:space="0" w:color="auto"/>
-              <w:left w:val="single" w:sz="4" w:space="0" w:color="auto"/>
-              <w:bottom w:val="single" w:sz="4" w:space="0" w:color="auto"/>
-              <w:right w:val="single" w:sz="4" w:space="0" w:color="auto"/>
-            </w:tcBorders>
-            <w:hideMark/>
-          </w:tcPr>
-          <w:p>
-            <w:pPr>
-              <w:cnfStyle w:val="100000000000" w:firstRow="1" w:lastRow="0" w:firstColumn="0" w:lastColumn="0" w:oddVBand="0" w:evenVBand="0" w:oddHBand="0" w:evenHBand="0" w:firstRowFirstColumn="0" w:firstRowLastColumn="0" w:lastRowFirstColumn="0" w:lastRowLastColumn="0"/>
-              <w:rPr>
-                <w:lang w:val="en-US"/>
-              </w:rPr>
-            </w:pPr>
-            <w:r>
-              <w:rPr>
-                <w:lang w:val="en-US"/>
-              </w:rPr>
-              <w:t>Result</w:t>
-            </w:r>
-          </w:p>
-        </w:tc>
-      </w:tr>
-      <w:tr>
-        <w:trPr>
-          <w:cnfStyle w:val="000000100000" w:firstRow="0" w:lastRow="0" w:firstColumn="0" w:lastColumn="0" w:oddVBand="0" w:evenVBand="0" w:oddHBand="1" w:evenHBand="0" w:firstRowFirstColumn="0" w:firstRowLastColumn="0" w:lastRowFirstColumn="0" w:lastRowLastColumn="0"/>
-        </w:trPr>
-        <w:tc>
-          <w:tcPr>
-            <w:cnfStyle w:val="001000000000" w:firstRow="0" w:lastRow="0" w:firstColumn="1" w:lastColumn="0" w:oddVBand="0" w:evenVBand="0" w:oddHBand="0" w:evenHBand="0" w:firstRowFirstColumn="0" w:firstRowLastColumn="0" w:lastRowFirstColumn="0" w:lastRowLastColumn="0"/>
-            <w:tcW w:w="2689" w:type="dxa"/>
-            <w:tcBorders>
-              <w:top w:val="single" w:sz="4" w:space="0" w:color="auto"/>
-              <w:left w:val="single" w:sz="4" w:space="0" w:color="auto"/>
-              <w:bottom w:val="single" w:sz="4" w:space="0" w:color="auto"/>
-              <w:right w:val="single" w:sz="4" w:space="0" w:color="auto"/>
-            </w:tcBorders>
-            <w:hideMark/>
-          </w:tcPr>
-          <w:p>
-            <w:pPr>
-              <w:rPr>
-                <w:lang w:val="en-US"/>
-              </w:rPr>
-            </w:pPr>
-            <w:proofErr w:type="spellStart"/>
-            <w:r>
-              <w:rPr>
-                <w:lang w:val="en-US"/>
-              </w:rPr>
-              <w:t>getText</w:t>
-            </w:r>
-            <w:proofErr w:type="spellEnd"/>
-            <w:r>
-              <w:rPr>
-                <w:lang w:val="en-US"/>
-              </w:rPr>
-              <w:t>()</w:t>
-            </w:r>
-          </w:p>
-        </w:tc>
-        <w:tc>
-          <w:tcPr>
-            <w:tcW w:w="5528" w:type="dxa"/>
-            <w:tcBorders>
-              <w:top w:val="single" w:sz="4" w:space="0" w:color="auto"/>
-              <w:left w:val="single" w:sz="4" w:space="0" w:color="auto"/>
-              <w:bottom w:val="single" w:sz="4" w:space="0" w:color="auto"/>
-              <w:right w:val="single" w:sz="4" w:space="0" w:color="auto"/>
-            </w:tcBorders>
-            <w:hideMark/>
-          </w:tcPr>
-          <w:p>
-            <w:pPr>
-              <w:cnfStyle w:val="000000100000" w:firstRow="0" w:lastRow="0" w:firstColumn="0" w:lastColumn="0" w:oddVBand="0" w:evenVBand="0" w:oddHBand="1" w:evenHBand="0" w:firstRowFirstColumn="0" w:firstRowLastColumn="0" w:lastRowFirstColumn="0" w:lastRowLastColumn="0"/>
-              <w:rPr>
-                <w:lang w:val="en-US"/>
-              </w:rPr>
-            </w:pPr>
-            <w:r>
-              <w:rPr>
-                <w:lang w:val="en-US"/>
-              </w:rPr>
-              <w:t>Get element</w:t>
-            </w:r>
-            <w:r>
-              <w:rPr>
-                <w:lang w:val="en-US"/>
-              </w:rPr>
-              <w:t>’</w:t>
-            </w:r>
-            <w:r>
-              <w:rPr>
-                <w:lang w:val="en-US"/>
-              </w:rPr>
-              <w:t>s text</w:t>
-            </w:r>
-          </w:p>
-        </w:tc>
-        <w:tc>
-          <w:tcPr>
-            <w:tcW w:w="1984" w:type="dxa"/>
-            <w:tcBorders>
-              <w:top w:val="single" w:sz="4" w:space="0" w:color="auto"/>
-              <w:left w:val="single" w:sz="4" w:space="0" w:color="auto"/>
-              <w:bottom w:val="single" w:sz="4" w:space="0" w:color="auto"/>
-              <w:right w:val="single" w:sz="4" w:space="0" w:color="auto"/>
-            </w:tcBorders>
-            <w:hideMark/>
-          </w:tcPr>
-          <w:p>
-            <w:pPr>
-              <w:cnfStyle w:val="000000100000" w:firstRow="0" w:lastRow="0" w:firstColumn="0" w:lastColumn="0" w:oddVBand="0" w:evenVBand="0" w:oddHBand="1" w:evenHBand="0" w:firstRowFirstColumn="0" w:firstRowLastColumn="0" w:lastRowFirstColumn="0" w:lastRowLastColumn="0"/>
-              <w:rPr>
-                <w:lang w:val="en-US"/>
-              </w:rPr>
-            </w:pPr>
-            <w:r>
-              <w:rPr>
-                <w:lang w:val="en-US"/>
-              </w:rPr>
-              <w:t>String</w:t>
-            </w:r>
-          </w:p>
-        </w:tc>
-      </w:tr>
-      <w:tr>
-        <w:tc>
-          <w:tcPr>
-            <w:cnfStyle w:val="001000000000" w:firstRow="0" w:lastRow="0" w:firstColumn="1" w:lastColumn="0" w:oddVBand="0" w:evenVBand="0" w:oddHBand="0" w:evenHBand="0" w:firstRowFirstColumn="0" w:firstRowLastColumn="0" w:lastRowFirstColumn="0" w:lastRowLastColumn="0"/>
-            <w:tcW w:w="2689" w:type="dxa"/>
-            <w:tcBorders>
-              <w:top w:val="single" w:sz="4" w:space="0" w:color="auto"/>
-              <w:left w:val="single" w:sz="4" w:space="0" w:color="auto"/>
-              <w:bottom w:val="single" w:sz="4" w:space="0" w:color="auto"/>
-              <w:right w:val="single" w:sz="4" w:space="0" w:color="auto"/>
-            </w:tcBorders>
-          </w:tcPr>
-          <w:p>
-            <w:pPr>
-              <w:rPr>
-                <w:lang w:val="en-US"/>
-              </w:rPr>
-            </w:pPr>
-            <w:proofErr w:type="spellStart"/>
-            <w:r>
-              <w:rPr>
-                <w:lang w:val="en-US"/>
-              </w:rPr>
-              <w:t>waitText</w:t>
-            </w:r>
-            <w:proofErr w:type="spellEnd"/>
-            <w:r>
-              <w:rPr>
-                <w:lang w:val="en-US"/>
-              </w:rPr>
-              <w:t>(String)</w:t>
-            </w:r>
-          </w:p>
-        </w:tc>
-        <w:tc>
-          <w:tcPr>
-            <w:tcW w:w="5528" w:type="dxa"/>
-            <w:tcBorders>
-              <w:top w:val="single" w:sz="4" w:space="0" w:color="auto"/>
-              <w:left w:val="single" w:sz="4" w:space="0" w:color="auto"/>
-              <w:bottom w:val="single" w:sz="4" w:space="0" w:color="auto"/>
-              <w:right w:val="single" w:sz="4" w:space="0" w:color="auto"/>
-            </w:tcBorders>
-          </w:tcPr>
-          <w:p>
-            <w:pPr>
-              <w:cnfStyle w:val="000000000000" w:firstRow="0" w:lastRow="0" w:firstColumn="0" w:lastColumn="0" w:oddVBand="0" w:evenVBand="0" w:oddHBand="0" w:evenHBand="0" w:firstRowFirstColumn="0" w:firstRowLastColumn="0" w:lastRowFirstColumn="0" w:lastRowLastColumn="0"/>
-              <w:rPr>
-                <w:lang w:val="en-US"/>
-              </w:rPr>
-            </w:pPr>
-            <w:r>
-              <w:rPr>
-                <w:lang w:val="en-US"/>
-              </w:rPr>
-              <w:t>Wait while element’s text contains expected text. Returns element’s text</w:t>
-            </w:r>
-          </w:p>
-        </w:tc>
-        <w:tc>
-          <w:tcPr>
-            <w:tcW w:w="1984" w:type="dxa"/>
-            <w:tcBorders>
-              <w:top w:val="single" w:sz="4" w:space="0" w:color="auto"/>
-              <w:left w:val="single" w:sz="4" w:space="0" w:color="auto"/>
-              <w:bottom w:val="single" w:sz="4" w:space="0" w:color="auto"/>
-              <w:right w:val="single" w:sz="4" w:space="0" w:color="auto"/>
-            </w:tcBorders>
-          </w:tcPr>
-          <w:p>
-            <w:pPr>
-              <w:cnfStyle w:val="000000000000" w:firstRow="0" w:lastRow="0" w:firstColumn="0" w:lastColumn="0" w:oddVBand="0" w:evenVBand="0" w:oddHBand="0" w:evenHBand="0" w:firstRowFirstColumn="0" w:firstRowLastColumn="0" w:lastRowFirstColumn="0" w:lastRowLastColumn="0"/>
-              <w:rPr>
-                <w:lang w:val="en-US"/>
-              </w:rPr>
-            </w:pPr>
-            <w:r>
-              <w:rPr>
-                <w:lang w:val="en-US"/>
-              </w:rPr>
-              <w:t>String</w:t>
-            </w:r>
-          </w:p>
-        </w:tc>
-      </w:tr>
-      <w:tr>
-        <w:trPr>
-          <w:cnfStyle w:val="000000100000" w:firstRow="0" w:lastRow="0" w:firstColumn="0" w:lastColumn="0" w:oddVBand="0" w:evenVBand="0" w:oddHBand="1" w:evenHBand="0" w:firstRowFirstColumn="0" w:firstRowLastColumn="0" w:lastRowFirstColumn="0" w:lastRowLastColumn="0"/>
-        </w:trPr>
-        <w:tc>
-          <w:tcPr>
-            <w:cnfStyle w:val="001000000000" w:firstRow="0" w:lastRow="0" w:firstColumn="1" w:lastColumn="0" w:oddVBand="0" w:evenVBand="0" w:oddHBand="0" w:evenHBand="0" w:firstRowFirstColumn="0" w:firstRowLastColumn="0" w:lastRowFirstColumn="0" w:lastRowLastColumn="0"/>
-            <w:tcW w:w="2689" w:type="dxa"/>
-            <w:tcBorders>
-              <w:top w:val="single" w:sz="4" w:space="0" w:color="auto"/>
-              <w:left w:val="single" w:sz="4" w:space="0" w:color="auto"/>
-              <w:bottom w:val="single" w:sz="4" w:space="0" w:color="auto"/>
-              <w:right w:val="single" w:sz="4" w:space="0" w:color="auto"/>
-            </w:tcBorders>
-          </w:tcPr>
-          <w:p>
-            <w:pPr>
-              <w:rPr>
-                <w:lang w:val="en-US"/>
-              </w:rPr>
-            </w:pPr>
-            <w:proofErr w:type="spellStart"/>
-            <w:r>
-              <w:rPr>
-                <w:lang w:val="en-US"/>
-              </w:rPr>
-              <w:t>waitMatchText</w:t>
-            </w:r>
-            <w:proofErr w:type="spellEnd"/>
-            <w:r>
-              <w:rPr>
-                <w:lang w:val="en-US"/>
-              </w:rPr>
-              <w:t>(String)</w:t>
-            </w:r>
-          </w:p>
-        </w:tc>
-        <w:tc>
-          <w:tcPr>
-            <w:tcW w:w="5528" w:type="dxa"/>
-            <w:tcBorders>
-              <w:top w:val="single" w:sz="4" w:space="0" w:color="auto"/>
-              <w:left w:val="single" w:sz="4" w:space="0" w:color="auto"/>
-              <w:bottom w:val="single" w:sz="4" w:space="0" w:color="auto"/>
-              <w:right w:val="single" w:sz="4" w:space="0" w:color="auto"/>
-            </w:tcBorders>
-          </w:tcPr>
-          <w:p>
-            <w:pPr>
-              <w:cnfStyle w:val="000000100000" w:firstRow="0" w:lastRow="0" w:firstColumn="0" w:lastColumn="0" w:oddVBand="0" w:evenVBand="0" w:oddHBand="1" w:evenHBand="0" w:firstRowFirstColumn="0" w:firstRowLastColumn="0" w:lastRowFirstColumn="0" w:lastRowLastColumn="0"/>
-              <w:rPr>
-                <w:lang w:val="en-US"/>
-              </w:rPr>
-            </w:pPr>
-            <w:r>
-              <w:rPr>
-                <w:lang w:val="en-US"/>
-              </w:rPr>
-              <w:t xml:space="preserve">Wait while element’s text matches </w:t>
-            </w:r>
-            <w:proofErr w:type="spellStart"/>
-            <w:r>
-              <w:rPr>
-                <w:lang w:val="en-US"/>
-              </w:rPr>
-              <w:t>regEx</w:t>
-            </w:r>
-            <w:proofErr w:type="spellEnd"/>
-            <w:r>
-              <w:rPr>
-                <w:lang w:val="en-US"/>
-              </w:rPr>
-              <w:t>. Returns element’s text</w:t>
-            </w:r>
-          </w:p>
-        </w:tc>
-        <w:tc>
-          <w:tcPr>
-            <w:tcW w:w="1984" w:type="dxa"/>
-            <w:tcBorders>
-              <w:top w:val="single" w:sz="4" w:space="0" w:color="auto"/>
-              <w:left w:val="single" w:sz="4" w:space="0" w:color="auto"/>
-              <w:bottom w:val="single" w:sz="4" w:space="0" w:color="auto"/>
-              <w:right w:val="single" w:sz="4" w:space="0" w:color="auto"/>
-            </w:tcBorders>
-          </w:tcPr>
-          <w:p>
-            <w:pPr>
-              <w:cnfStyle w:val="000000100000" w:firstRow="0" w:lastRow="0" w:firstColumn="0" w:lastColumn="0" w:oddVBand="0" w:evenVBand="0" w:oddHBand="1" w:evenHBand="0" w:firstRowFirstColumn="0" w:firstRowLastColumn="0" w:lastRowFirstColumn="0" w:lastRowLastColumn="0"/>
-              <w:rPr>
-                <w:lang w:val="en-US"/>
-              </w:rPr>
-            </w:pPr>
-            <w:r>
-              <w:rPr>
-                <w:lang w:val="en-US"/>
-              </w:rPr>
-              <w:t>String</w:t>
-            </w:r>
-          </w:p>
-        </w:tc>
-      </w:tr>
-      <w:tr>
-        <w:tc>
-          <w:tcPr>
-            <w:cnfStyle w:val="001000000000" w:firstRow="0" w:lastRow="0" w:firstColumn="1" w:lastColumn="0" w:oddVBand="0" w:evenVBand="0" w:oddHBand="0" w:evenHBand="0" w:firstRowFirstColumn="0" w:firstRowLastColumn="0" w:lastRowFirstColumn="0" w:lastRowLastColumn="0"/>
-            <w:tcW w:w="2689" w:type="dxa"/>
-            <w:tcBorders>
-              <w:top w:val="single" w:sz="4" w:space="0" w:color="auto"/>
-              <w:left w:val="single" w:sz="4" w:space="0" w:color="auto"/>
-              <w:bottom w:val="single" w:sz="4" w:space="0" w:color="auto"/>
-              <w:right w:val="single" w:sz="4" w:space="0" w:color="auto"/>
-            </w:tcBorders>
-            <w:hideMark/>
-          </w:tcPr>
-          <w:p>
-            <w:pPr>
-              <w:rPr>
-                <w:rStyle w:val="Hyperlink"/>
-                <w:u w:val="none"/>
-              </w:rPr>
-            </w:pPr>
-            <w:r>
-              <w:rPr>
-                <w:rStyle w:val="Hyperlink"/>
-                <w:u w:val="none"/>
-              </w:rPr>
-              <w:fldChar w:fldCharType="begin"/>
-            </w:r>
-            <w:r>
-              <w:rPr>
-                <w:rStyle w:val="Hyperlink"/>
-                <w:b w:val="0"/>
-                <w:bCs w:val="0"/>
-                <w:u w:val="none"/>
-                <w:lang w:val="en-US"/>
-              </w:rPr>
-              <w:instrText xml:space="preserve"> REF _Ref424722698 \h  \* MERGEFORMAT </w:instrText>
-            </w:r>
-            <w:r>
-              <w:rPr>
-                <w:rStyle w:val="Hyperlink"/>
-                <w:u w:val="none"/>
-              </w:rPr>
-            </w:r>
-            <w:r>
-              <w:rPr>
-                <w:rStyle w:val="Hyperlink"/>
-                <w:u w:val="none"/>
-              </w:rPr>
-              <w:fldChar w:fldCharType="separate"/>
-            </w:r>
-            <w:proofErr w:type="spellStart"/>
-            <w:r>
-              <w:rPr>
-                <w:b w:val="0"/>
-                <w:lang w:val="en-US"/>
-              </w:rPr>
-              <w:t>HaveValue</w:t>
-            </w:r>
-            <w:proofErr w:type="spellEnd"/>
-            <w:r>
-              <w:rPr>
-                <w:rStyle w:val="Hyperlink"/>
-                <w:u w:val="none"/>
-              </w:rPr>
-              <w:fldChar w:fldCharType="end"/>
-            </w:r>
-            <w:r>
-              <w:rPr>
-                <w:rStyle w:val="Hyperlink"/>
-                <w:b w:val="0"/>
-                <w:bCs w:val="0"/>
-                <w:u w:val="none"/>
-                <w:lang w:val="en-US"/>
-              </w:rPr>
-              <w:t xml:space="preserve">; </w:t>
-            </w:r>
-            <w:r>
-              <w:rPr>
-                <w:rStyle w:val="Hyperlink"/>
-                <w:u w:val="none"/>
-              </w:rPr>
-              <w:fldChar w:fldCharType="begin"/>
-            </w:r>
-            <w:r>
-              <w:rPr>
-                <w:rStyle w:val="Hyperlink"/>
-                <w:b w:val="0"/>
-                <w:bCs w:val="0"/>
-                <w:u w:val="none"/>
-                <w:lang w:val="en-US"/>
-              </w:rPr>
-              <w:instrText xml:space="preserve"> REF _Ref424722715 \h  \* MERGEFORMAT </w:instrText>
-            </w:r>
-            <w:r>
-              <w:rPr>
-                <w:rStyle w:val="Hyperlink"/>
-                <w:u w:val="none"/>
-              </w:rPr>
-            </w:r>
-            <w:r>
-              <w:rPr>
-                <w:rStyle w:val="Hyperlink"/>
-                <w:u w:val="none"/>
-              </w:rPr>
-              <w:fldChar w:fldCharType="separate"/>
-            </w:r>
-            <w:r>
-              <w:rPr>
-                <w:b w:val="0"/>
-                <w:lang w:val="en-US"/>
-              </w:rPr>
-              <w:t>Element</w:t>
-            </w:r>
-            <w:r>
-              <w:rPr>
-                <w:rStyle w:val="Hyperlink"/>
-                <w:u w:val="none"/>
-              </w:rPr>
-              <w:fldChar w:fldCharType="end"/>
-            </w:r>
-          </w:p>
-        </w:tc>
-        <w:tc>
-          <w:tcPr>
-            <w:tcW w:w="5528" w:type="dxa"/>
-            <w:tcBorders>
-              <w:top w:val="single" w:sz="4" w:space="0" w:color="auto"/>
-              <w:left w:val="single" w:sz="4" w:space="0" w:color="auto"/>
-              <w:bottom w:val="single" w:sz="4" w:space="0" w:color="auto"/>
-              <w:right w:val="single" w:sz="4" w:space="0" w:color="auto"/>
-            </w:tcBorders>
-            <w:hideMark/>
-          </w:tcPr>
-          <w:p>
-            <w:pPr>
-              <w:cnfStyle w:val="000000000000" w:firstRow="0" w:lastRow="0" w:firstColumn="0" w:lastColumn="0" w:oddVBand="0" w:evenVBand="0" w:oddHBand="0" w:evenHBand="0" w:firstRowFirstColumn="0" w:firstRowLastColumn="0" w:lastRowFirstColumn="0" w:lastRowLastColumn="0"/>
-              <w:rPr>
-                <w:color w:val="A6A6A6" w:themeColor="background1" w:themeShade="A6"/>
-                <w:lang w:val="en-US"/>
-              </w:rPr>
-            </w:pPr>
-            <w:r>
-              <w:rPr>
-                <w:color w:val="A6A6A6" w:themeColor="background1" w:themeShade="A6"/>
-                <w:lang w:val="en-US"/>
-              </w:rPr>
-              <w:t>See methods by link</w:t>
-            </w:r>
-          </w:p>
-        </w:tc>
-        <w:tc>
-          <w:tcPr>
-            <w:tcW w:w="1984" w:type="dxa"/>
-            <w:tcBorders>
-              <w:top w:val="single" w:sz="4" w:space="0" w:color="auto"/>
-              <w:left w:val="single" w:sz="4" w:space="0" w:color="auto"/>
-              <w:bottom w:val="single" w:sz="4" w:space="0" w:color="auto"/>
-              <w:right w:val="single" w:sz="4" w:space="0" w:color="auto"/>
-            </w:tcBorders>
-          </w:tcPr>
-          <w:p>
-            <w:pPr>
-              <w:cnfStyle w:val="000000000000" w:firstRow="0" w:lastRow="0" w:firstColumn="0" w:lastColumn="0" w:oddVBand="0" w:evenVBand="0" w:oddHBand="0" w:evenHBand="0" w:firstRowFirstColumn="0" w:firstRowLastColumn="0" w:lastRowFirstColumn="0" w:lastRowLastColumn="0"/>
-              <w:rPr>
-                <w:lang w:val="en-US"/>
-              </w:rPr>
-            </w:pPr>
-          </w:p>
-        </w:tc>
-      </w:tr>
-    </w:tbl>
-    <w:p>
-      <w:pPr>
-        <w:pStyle w:val="Heading4"/>
-        <w:rPr>
-          <w:lang w:val="en-US"/>
-        </w:rPr>
-      </w:pPr>
-      <w:bookmarkStart w:id="7" w:name="_Ref424913330"/>
-      <w:r>
-        <w:rPr>
-          <w:lang w:val="en-US"/>
-        </w:rPr>
-        <w:t>Bu</w:t>
-      </w:r>
-      <w:r>
-        <w:rPr>
-          <w:lang w:val="en-US"/>
-        </w:rPr>
-        <w:t>tton</w:t>
-      </w:r>
-      <w:r>
-        <w:rPr>
-          <w:lang w:val="en-US"/>
-        </w:rPr>
-        <w:t xml:space="preserve"> / Label</w:t>
       </w:r>
       <w:bookmarkEnd w:id="7"/>
     </w:p>
@@ -3747,6 +3414,598 @@
             <w:cnfStyle w:val="001000000000" w:firstRow="0" w:lastRow="0" w:firstColumn="1" w:lastColumn="0" w:oddVBand="0" w:evenVBand="0" w:oddHBand="0" w:evenHBand="0" w:firstRowFirstColumn="0" w:firstRowLastColumn="0" w:lastRowFirstColumn="0" w:lastRowLastColumn="0"/>
             <w:tcW w:w="2689" w:type="dxa"/>
             <w:tcBorders>
+              <w:top w:val="single" w:sz="4" w:space="0" w:color="auto"/>
+              <w:left w:val="single" w:sz="4" w:space="0" w:color="auto"/>
+              <w:bottom w:val="single" w:sz="4" w:space="0" w:color="auto"/>
+              <w:right w:val="single" w:sz="4" w:space="0" w:color="auto"/>
+            </w:tcBorders>
+            <w:hideMark/>
+          </w:tcPr>
+          <w:p>
+            <w:pPr>
+              <w:rPr>
+                <w:lang w:val="en-US"/>
+              </w:rPr>
+            </w:pPr>
+            <w:proofErr w:type="spellStart"/>
+            <w:r>
+              <w:rPr>
+                <w:lang w:val="en-US"/>
+              </w:rPr>
+              <w:t>getText</w:t>
+            </w:r>
+            <w:proofErr w:type="spellEnd"/>
+            <w:r>
+              <w:rPr>
+                <w:lang w:val="en-US"/>
+              </w:rPr>
+              <w:t>()</w:t>
+            </w:r>
+          </w:p>
+        </w:tc>
+        <w:tc>
+          <w:tcPr>
+            <w:tcW w:w="5528" w:type="dxa"/>
+            <w:tcBorders>
+              <w:top w:val="single" w:sz="4" w:space="0" w:color="auto"/>
+              <w:left w:val="single" w:sz="4" w:space="0" w:color="auto"/>
+              <w:bottom w:val="single" w:sz="4" w:space="0" w:color="auto"/>
+              <w:right w:val="single" w:sz="4" w:space="0" w:color="auto"/>
+            </w:tcBorders>
+            <w:hideMark/>
+          </w:tcPr>
+          <w:p>
+            <w:pPr>
+              <w:cnfStyle w:val="000000100000" w:firstRow="0" w:lastRow="0" w:firstColumn="0" w:lastColumn="0" w:oddVBand="0" w:evenVBand="0" w:oddHBand="1" w:evenHBand="0" w:firstRowFirstColumn="0" w:firstRowLastColumn="0" w:lastRowFirstColumn="0" w:lastRowLastColumn="0"/>
+              <w:rPr>
+                <w:lang w:val="en-US"/>
+              </w:rPr>
+            </w:pPr>
+            <w:r>
+              <w:rPr>
+                <w:lang w:val="en-US"/>
+              </w:rPr>
+              <w:t>Get element</w:t>
+            </w:r>
+            <w:r>
+              <w:rPr>
+                <w:lang w:val="en-US"/>
+              </w:rPr>
+              <w:t>’</w:t>
+            </w:r>
+            <w:r>
+              <w:rPr>
+                <w:lang w:val="en-US"/>
+              </w:rPr>
+              <w:t>s text</w:t>
+            </w:r>
+          </w:p>
+        </w:tc>
+        <w:tc>
+          <w:tcPr>
+            <w:tcW w:w="1984" w:type="dxa"/>
+            <w:tcBorders>
+              <w:top w:val="single" w:sz="4" w:space="0" w:color="auto"/>
+              <w:left w:val="single" w:sz="4" w:space="0" w:color="auto"/>
+              <w:bottom w:val="single" w:sz="4" w:space="0" w:color="auto"/>
+              <w:right w:val="single" w:sz="4" w:space="0" w:color="auto"/>
+            </w:tcBorders>
+            <w:hideMark/>
+          </w:tcPr>
+          <w:p>
+            <w:pPr>
+              <w:cnfStyle w:val="000000100000" w:firstRow="0" w:lastRow="0" w:firstColumn="0" w:lastColumn="0" w:oddVBand="0" w:evenVBand="0" w:oddHBand="1" w:evenHBand="0" w:firstRowFirstColumn="0" w:firstRowLastColumn="0" w:lastRowFirstColumn="0" w:lastRowLastColumn="0"/>
+              <w:rPr>
+                <w:lang w:val="en-US"/>
+              </w:rPr>
+            </w:pPr>
+            <w:r>
+              <w:rPr>
+                <w:lang w:val="en-US"/>
+              </w:rPr>
+              <w:t>String</w:t>
+            </w:r>
+          </w:p>
+        </w:tc>
+      </w:tr>
+      <w:tr>
+        <w:tc>
+          <w:tcPr>
+            <w:cnfStyle w:val="001000000000" w:firstRow="0" w:lastRow="0" w:firstColumn="1" w:lastColumn="0" w:oddVBand="0" w:evenVBand="0" w:oddHBand="0" w:evenHBand="0" w:firstRowFirstColumn="0" w:firstRowLastColumn="0" w:lastRowFirstColumn="0" w:lastRowLastColumn="0"/>
+            <w:tcW w:w="2689" w:type="dxa"/>
+            <w:tcBorders>
+              <w:top w:val="single" w:sz="4" w:space="0" w:color="auto"/>
+              <w:left w:val="single" w:sz="4" w:space="0" w:color="auto"/>
+              <w:bottom w:val="single" w:sz="4" w:space="0" w:color="auto"/>
+              <w:right w:val="single" w:sz="4" w:space="0" w:color="auto"/>
+            </w:tcBorders>
+          </w:tcPr>
+          <w:p>
+            <w:pPr>
+              <w:rPr>
+                <w:lang w:val="en-US"/>
+              </w:rPr>
+            </w:pPr>
+            <w:proofErr w:type="spellStart"/>
+            <w:r>
+              <w:rPr>
+                <w:lang w:val="en-US"/>
+              </w:rPr>
+              <w:t>waitText</w:t>
+            </w:r>
+            <w:proofErr w:type="spellEnd"/>
+            <w:r>
+              <w:rPr>
+                <w:lang w:val="en-US"/>
+              </w:rPr>
+              <w:t>(String)</w:t>
+            </w:r>
+          </w:p>
+        </w:tc>
+        <w:tc>
+          <w:tcPr>
+            <w:tcW w:w="5528" w:type="dxa"/>
+            <w:tcBorders>
+              <w:top w:val="single" w:sz="4" w:space="0" w:color="auto"/>
+              <w:left w:val="single" w:sz="4" w:space="0" w:color="auto"/>
+              <w:bottom w:val="single" w:sz="4" w:space="0" w:color="auto"/>
+              <w:right w:val="single" w:sz="4" w:space="0" w:color="auto"/>
+            </w:tcBorders>
+          </w:tcPr>
+          <w:p>
+            <w:pPr>
+              <w:cnfStyle w:val="000000000000" w:firstRow="0" w:lastRow="0" w:firstColumn="0" w:lastColumn="0" w:oddVBand="0" w:evenVBand="0" w:oddHBand="0" w:evenHBand="0" w:firstRowFirstColumn="0" w:firstRowLastColumn="0" w:lastRowFirstColumn="0" w:lastRowLastColumn="0"/>
+              <w:rPr>
+                <w:lang w:val="en-US"/>
+              </w:rPr>
+            </w:pPr>
+            <w:r>
+              <w:rPr>
+                <w:lang w:val="en-US"/>
+              </w:rPr>
+              <w:t>Wait while element’s text contains expected text. Returns element’s text</w:t>
+            </w:r>
+          </w:p>
+        </w:tc>
+        <w:tc>
+          <w:tcPr>
+            <w:tcW w:w="1984" w:type="dxa"/>
+            <w:tcBorders>
+              <w:top w:val="single" w:sz="4" w:space="0" w:color="auto"/>
+              <w:left w:val="single" w:sz="4" w:space="0" w:color="auto"/>
+              <w:bottom w:val="single" w:sz="4" w:space="0" w:color="auto"/>
+              <w:right w:val="single" w:sz="4" w:space="0" w:color="auto"/>
+            </w:tcBorders>
+          </w:tcPr>
+          <w:p>
+            <w:pPr>
+              <w:cnfStyle w:val="000000000000" w:firstRow="0" w:lastRow="0" w:firstColumn="0" w:lastColumn="0" w:oddVBand="0" w:evenVBand="0" w:oddHBand="0" w:evenHBand="0" w:firstRowFirstColumn="0" w:firstRowLastColumn="0" w:lastRowFirstColumn="0" w:lastRowLastColumn="0"/>
+              <w:rPr>
+                <w:lang w:val="en-US"/>
+              </w:rPr>
+            </w:pPr>
+            <w:r>
+              <w:rPr>
+                <w:lang w:val="en-US"/>
+              </w:rPr>
+              <w:t>String</w:t>
+            </w:r>
+          </w:p>
+        </w:tc>
+      </w:tr>
+      <w:tr>
+        <w:trPr>
+          <w:cnfStyle w:val="000000100000" w:firstRow="0" w:lastRow="0" w:firstColumn="0" w:lastColumn="0" w:oddVBand="0" w:evenVBand="0" w:oddHBand="1" w:evenHBand="0" w:firstRowFirstColumn="0" w:firstRowLastColumn="0" w:lastRowFirstColumn="0" w:lastRowLastColumn="0"/>
+        </w:trPr>
+        <w:tc>
+          <w:tcPr>
+            <w:cnfStyle w:val="001000000000" w:firstRow="0" w:lastRow="0" w:firstColumn="1" w:lastColumn="0" w:oddVBand="0" w:evenVBand="0" w:oddHBand="0" w:evenHBand="0" w:firstRowFirstColumn="0" w:firstRowLastColumn="0" w:lastRowFirstColumn="0" w:lastRowLastColumn="0"/>
+            <w:tcW w:w="2689" w:type="dxa"/>
+            <w:tcBorders>
+              <w:top w:val="single" w:sz="4" w:space="0" w:color="auto"/>
+              <w:left w:val="single" w:sz="4" w:space="0" w:color="auto"/>
+              <w:bottom w:val="single" w:sz="4" w:space="0" w:color="auto"/>
+              <w:right w:val="single" w:sz="4" w:space="0" w:color="auto"/>
+            </w:tcBorders>
+          </w:tcPr>
+          <w:p>
+            <w:pPr>
+              <w:rPr>
+                <w:lang w:val="en-US"/>
+              </w:rPr>
+            </w:pPr>
+            <w:proofErr w:type="spellStart"/>
+            <w:r>
+              <w:rPr>
+                <w:lang w:val="en-US"/>
+              </w:rPr>
+              <w:t>waitMatchText</w:t>
+            </w:r>
+            <w:proofErr w:type="spellEnd"/>
+            <w:r>
+              <w:rPr>
+                <w:lang w:val="en-US"/>
+              </w:rPr>
+              <w:t>(String)</w:t>
+            </w:r>
+          </w:p>
+        </w:tc>
+        <w:tc>
+          <w:tcPr>
+            <w:tcW w:w="5528" w:type="dxa"/>
+            <w:tcBorders>
+              <w:top w:val="single" w:sz="4" w:space="0" w:color="auto"/>
+              <w:left w:val="single" w:sz="4" w:space="0" w:color="auto"/>
+              <w:bottom w:val="single" w:sz="4" w:space="0" w:color="auto"/>
+              <w:right w:val="single" w:sz="4" w:space="0" w:color="auto"/>
+            </w:tcBorders>
+          </w:tcPr>
+          <w:p>
+            <w:pPr>
+              <w:cnfStyle w:val="000000100000" w:firstRow="0" w:lastRow="0" w:firstColumn="0" w:lastColumn="0" w:oddVBand="0" w:evenVBand="0" w:oddHBand="1" w:evenHBand="0" w:firstRowFirstColumn="0" w:firstRowLastColumn="0" w:lastRowFirstColumn="0" w:lastRowLastColumn="0"/>
+              <w:rPr>
+                <w:lang w:val="en-US"/>
+              </w:rPr>
+            </w:pPr>
+            <w:r>
+              <w:rPr>
+                <w:lang w:val="en-US"/>
+              </w:rPr>
+              <w:t xml:space="preserve">Wait while element’s text matches </w:t>
+            </w:r>
+            <w:proofErr w:type="spellStart"/>
+            <w:r>
+              <w:rPr>
+                <w:lang w:val="en-US"/>
+              </w:rPr>
+              <w:t>regEx</w:t>
+            </w:r>
+            <w:proofErr w:type="spellEnd"/>
+            <w:r>
+              <w:rPr>
+                <w:lang w:val="en-US"/>
+              </w:rPr>
+              <w:t>. Returns element’s text</w:t>
+            </w:r>
+          </w:p>
+        </w:tc>
+        <w:tc>
+          <w:tcPr>
+            <w:tcW w:w="1984" w:type="dxa"/>
+            <w:tcBorders>
+              <w:top w:val="single" w:sz="4" w:space="0" w:color="auto"/>
+              <w:left w:val="single" w:sz="4" w:space="0" w:color="auto"/>
+              <w:bottom w:val="single" w:sz="4" w:space="0" w:color="auto"/>
+              <w:right w:val="single" w:sz="4" w:space="0" w:color="auto"/>
+            </w:tcBorders>
+          </w:tcPr>
+          <w:p>
+            <w:pPr>
+              <w:cnfStyle w:val="000000100000" w:firstRow="0" w:lastRow="0" w:firstColumn="0" w:lastColumn="0" w:oddVBand="0" w:evenVBand="0" w:oddHBand="1" w:evenHBand="0" w:firstRowFirstColumn="0" w:firstRowLastColumn="0" w:lastRowFirstColumn="0" w:lastRowLastColumn="0"/>
+              <w:rPr>
+                <w:lang w:val="en-US"/>
+              </w:rPr>
+            </w:pPr>
+            <w:r>
+              <w:rPr>
+                <w:lang w:val="en-US"/>
+              </w:rPr>
+              <w:t>String</w:t>
+            </w:r>
+          </w:p>
+        </w:tc>
+      </w:tr>
+      <w:tr>
+        <w:tc>
+          <w:tcPr>
+            <w:cnfStyle w:val="001000000000" w:firstRow="0" w:lastRow="0" w:firstColumn="1" w:lastColumn="0" w:oddVBand="0" w:evenVBand="0" w:oddHBand="0" w:evenHBand="0" w:firstRowFirstColumn="0" w:firstRowLastColumn="0" w:lastRowFirstColumn="0" w:lastRowLastColumn="0"/>
+            <w:tcW w:w="2689" w:type="dxa"/>
+            <w:tcBorders>
+              <w:top w:val="single" w:sz="4" w:space="0" w:color="auto"/>
+              <w:left w:val="single" w:sz="4" w:space="0" w:color="auto"/>
+              <w:bottom w:val="single" w:sz="4" w:space="0" w:color="auto"/>
+              <w:right w:val="single" w:sz="4" w:space="0" w:color="auto"/>
+            </w:tcBorders>
+            <w:hideMark/>
+          </w:tcPr>
+          <w:p>
+            <w:pPr>
+              <w:rPr>
+                <w:rStyle w:val="Hyperlink"/>
+                <w:u w:val="none"/>
+              </w:rPr>
+            </w:pPr>
+            <w:r>
+              <w:rPr>
+                <w:rStyle w:val="Hyperlink"/>
+                <w:u w:val="none"/>
+              </w:rPr>
+              <w:fldChar w:fldCharType="begin"/>
+            </w:r>
+            <w:r>
+              <w:rPr>
+                <w:rStyle w:val="Hyperlink"/>
+                <w:b w:val="0"/>
+                <w:bCs w:val="0"/>
+                <w:u w:val="none"/>
+                <w:lang w:val="en-US"/>
+              </w:rPr>
+              <w:instrText xml:space="preserve"> REF _Ref424722698 \h  \* MERGEFORMAT </w:instrText>
+            </w:r>
+            <w:r>
+              <w:rPr>
+                <w:rStyle w:val="Hyperlink"/>
+                <w:u w:val="none"/>
+              </w:rPr>
+            </w:r>
+            <w:r>
+              <w:rPr>
+                <w:rStyle w:val="Hyperlink"/>
+                <w:u w:val="none"/>
+              </w:rPr>
+              <w:fldChar w:fldCharType="separate"/>
+            </w:r>
+            <w:proofErr w:type="spellStart"/>
+            <w:r>
+              <w:rPr>
+                <w:b w:val="0"/>
+                <w:lang w:val="en-US"/>
+              </w:rPr>
+              <w:t>HaveValue</w:t>
+            </w:r>
+            <w:proofErr w:type="spellEnd"/>
+            <w:r>
+              <w:rPr>
+                <w:rStyle w:val="Hyperlink"/>
+                <w:u w:val="none"/>
+              </w:rPr>
+              <w:fldChar w:fldCharType="end"/>
+            </w:r>
+            <w:r>
+              <w:rPr>
+                <w:rStyle w:val="Hyperlink"/>
+                <w:b w:val="0"/>
+                <w:bCs w:val="0"/>
+                <w:u w:val="none"/>
+                <w:lang w:val="en-US"/>
+              </w:rPr>
+              <w:t xml:space="preserve">; </w:t>
+            </w:r>
+            <w:r>
+              <w:rPr>
+                <w:rStyle w:val="Hyperlink"/>
+                <w:u w:val="none"/>
+              </w:rPr>
+              <w:fldChar w:fldCharType="begin"/>
+            </w:r>
+            <w:r>
+              <w:rPr>
+                <w:rStyle w:val="Hyperlink"/>
+                <w:b w:val="0"/>
+                <w:bCs w:val="0"/>
+                <w:u w:val="none"/>
+                <w:lang w:val="en-US"/>
+              </w:rPr>
+              <w:instrText xml:space="preserve"> REF _Ref424722715 \h  \* MERGEFORMAT </w:instrText>
+            </w:r>
+            <w:r>
+              <w:rPr>
+                <w:rStyle w:val="Hyperlink"/>
+                <w:u w:val="none"/>
+              </w:rPr>
+            </w:r>
+            <w:r>
+              <w:rPr>
+                <w:rStyle w:val="Hyperlink"/>
+                <w:u w:val="none"/>
+              </w:rPr>
+              <w:fldChar w:fldCharType="separate"/>
+            </w:r>
+            <w:r>
+              <w:rPr>
+                <w:b w:val="0"/>
+                <w:lang w:val="en-US"/>
+              </w:rPr>
+              <w:t>Element</w:t>
+            </w:r>
+            <w:r>
+              <w:rPr>
+                <w:rStyle w:val="Hyperlink"/>
+                <w:u w:val="none"/>
+              </w:rPr>
+              <w:fldChar w:fldCharType="end"/>
+            </w:r>
+          </w:p>
+        </w:tc>
+        <w:tc>
+          <w:tcPr>
+            <w:tcW w:w="5528" w:type="dxa"/>
+            <w:tcBorders>
+              <w:top w:val="single" w:sz="4" w:space="0" w:color="auto"/>
+              <w:left w:val="single" w:sz="4" w:space="0" w:color="auto"/>
+              <w:bottom w:val="single" w:sz="4" w:space="0" w:color="auto"/>
+              <w:right w:val="single" w:sz="4" w:space="0" w:color="auto"/>
+            </w:tcBorders>
+            <w:hideMark/>
+          </w:tcPr>
+          <w:p>
+            <w:pPr>
+              <w:cnfStyle w:val="000000000000" w:firstRow="0" w:lastRow="0" w:firstColumn="0" w:lastColumn="0" w:oddVBand="0" w:evenVBand="0" w:oddHBand="0" w:evenHBand="0" w:firstRowFirstColumn="0" w:firstRowLastColumn="0" w:lastRowFirstColumn="0" w:lastRowLastColumn="0"/>
+              <w:rPr>
+                <w:color w:val="A6A6A6" w:themeColor="background1" w:themeShade="A6"/>
+                <w:lang w:val="en-US"/>
+              </w:rPr>
+            </w:pPr>
+            <w:r>
+              <w:rPr>
+                <w:color w:val="A6A6A6" w:themeColor="background1" w:themeShade="A6"/>
+                <w:lang w:val="en-US"/>
+              </w:rPr>
+              <w:t>See methods by link</w:t>
+            </w:r>
+          </w:p>
+        </w:tc>
+        <w:tc>
+          <w:tcPr>
+            <w:tcW w:w="1984" w:type="dxa"/>
+            <w:tcBorders>
+              <w:top w:val="single" w:sz="4" w:space="0" w:color="auto"/>
+              <w:left w:val="single" w:sz="4" w:space="0" w:color="auto"/>
+              <w:bottom w:val="single" w:sz="4" w:space="0" w:color="auto"/>
+              <w:right w:val="single" w:sz="4" w:space="0" w:color="auto"/>
+            </w:tcBorders>
+          </w:tcPr>
+          <w:p>
+            <w:pPr>
+              <w:cnfStyle w:val="000000000000" w:firstRow="0" w:lastRow="0" w:firstColumn="0" w:lastColumn="0" w:oddVBand="0" w:evenVBand="0" w:oddHBand="0" w:evenHBand="0" w:firstRowFirstColumn="0" w:firstRowLastColumn="0" w:lastRowFirstColumn="0" w:lastRowLastColumn="0"/>
+              <w:rPr>
+                <w:lang w:val="en-US"/>
+              </w:rPr>
+            </w:pPr>
+          </w:p>
+        </w:tc>
+      </w:tr>
+    </w:tbl>
+    <w:p>
+      <w:pPr>
+        <w:pStyle w:val="Heading4"/>
+        <w:rPr>
+          <w:lang w:val="en-US"/>
+        </w:rPr>
+      </w:pPr>
+      <w:bookmarkStart w:id="8" w:name="_Ref424913330"/>
+      <w:r>
+        <w:rPr>
+          <w:lang w:val="en-US"/>
+        </w:rPr>
+        <w:t>Bu</w:t>
+      </w:r>
+      <w:r>
+        <w:rPr>
+          <w:lang w:val="en-US"/>
+        </w:rPr>
+        <w:t>tton</w:t>
+      </w:r>
+      <w:r>
+        <w:rPr>
+          <w:lang w:val="en-US"/>
+        </w:rPr>
+        <w:t xml:space="preserve"> / Label</w:t>
+      </w:r>
+      <w:bookmarkEnd w:id="8"/>
+    </w:p>
+    <w:tbl>
+      <w:tblPr>
+        <w:tblStyle w:val="LightList-Accent11"/>
+        <w:tblW w:w="0" w:type="auto"/>
+        <w:tblInd w:w="0" w:type="dxa"/>
+        <w:tblBorders>
+          <w:top w:val="single" w:sz="4" w:space="0" w:color="auto"/>
+          <w:left w:val="single" w:sz="4" w:space="0" w:color="auto"/>
+          <w:bottom w:val="single" w:sz="4" w:space="0" w:color="auto"/>
+          <w:right w:val="single" w:sz="4" w:space="0" w:color="auto"/>
+          <w:insideH w:val="single" w:sz="4" w:space="0" w:color="auto"/>
+          <w:insideV w:val="single" w:sz="4" w:space="0" w:color="auto"/>
+        </w:tblBorders>
+        <w:tblLook w:val="04A0" w:firstRow="1" w:lastRow="0" w:firstColumn="1" w:lastColumn="0" w:noHBand="0" w:noVBand="1"/>
+      </w:tblPr>
+      <w:tblGrid>
+        <w:gridCol w:w="2689"/>
+        <w:gridCol w:w="5528"/>
+        <w:gridCol w:w="1984"/>
+      </w:tblGrid>
+      <w:tr>
+        <w:trPr>
+          <w:cnfStyle w:val="100000000000" w:firstRow="1" w:lastRow="0" w:firstColumn="0" w:lastColumn="0" w:oddVBand="0" w:evenVBand="0" w:oddHBand="0" w:evenHBand="0" w:firstRowFirstColumn="0" w:firstRowLastColumn="0" w:lastRowFirstColumn="0" w:lastRowLastColumn="0"/>
+        </w:trPr>
+        <w:tc>
+          <w:tcPr>
+            <w:cnfStyle w:val="001000000000" w:firstRow="0" w:lastRow="0" w:firstColumn="1" w:lastColumn="0" w:oddVBand="0" w:evenVBand="0" w:oddHBand="0" w:evenHBand="0" w:firstRowFirstColumn="0" w:firstRowLastColumn="0" w:lastRowFirstColumn="0" w:lastRowLastColumn="0"/>
+            <w:tcW w:w="2689" w:type="dxa"/>
+            <w:tcBorders>
+              <w:top w:val="single" w:sz="4" w:space="0" w:color="auto"/>
+              <w:left w:val="single" w:sz="4" w:space="0" w:color="auto"/>
+              <w:bottom w:val="single" w:sz="4" w:space="0" w:color="auto"/>
+              <w:right w:val="single" w:sz="4" w:space="0" w:color="auto"/>
+            </w:tcBorders>
+            <w:hideMark/>
+          </w:tcPr>
+          <w:p>
+            <w:pPr>
+              <w:rPr>
+                <w:lang w:val="en-US"/>
+              </w:rPr>
+            </w:pPr>
+            <w:r>
+              <w:rPr>
+                <w:lang w:val="en-US"/>
+              </w:rPr>
+              <w:t>Method</w:t>
+            </w:r>
+          </w:p>
+        </w:tc>
+        <w:tc>
+          <w:tcPr>
+            <w:tcW w:w="5528" w:type="dxa"/>
+            <w:tcBorders>
+              <w:top w:val="single" w:sz="4" w:space="0" w:color="auto"/>
+              <w:left w:val="single" w:sz="4" w:space="0" w:color="auto"/>
+              <w:bottom w:val="single" w:sz="4" w:space="0" w:color="auto"/>
+              <w:right w:val="single" w:sz="4" w:space="0" w:color="auto"/>
+            </w:tcBorders>
+            <w:hideMark/>
+          </w:tcPr>
+          <w:p>
+            <w:pPr>
+              <w:cnfStyle w:val="100000000000" w:firstRow="1" w:lastRow="0" w:firstColumn="0" w:lastColumn="0" w:oddVBand="0" w:evenVBand="0" w:oddHBand="0" w:evenHBand="0" w:firstRowFirstColumn="0" w:firstRowLastColumn="0" w:lastRowFirstColumn="0" w:lastRowLastColumn="0"/>
+              <w:rPr>
+                <w:lang w:val="en-US"/>
+              </w:rPr>
+            </w:pPr>
+            <w:r>
+              <w:rPr>
+                <w:lang w:val="en-US"/>
+              </w:rPr>
+              <w:t>Description</w:t>
+            </w:r>
+          </w:p>
+        </w:tc>
+        <w:tc>
+          <w:tcPr>
+            <w:tcW w:w="1984" w:type="dxa"/>
+            <w:tcBorders>
+              <w:top w:val="single" w:sz="4" w:space="0" w:color="auto"/>
+              <w:left w:val="single" w:sz="4" w:space="0" w:color="auto"/>
+              <w:bottom w:val="single" w:sz="4" w:space="0" w:color="auto"/>
+              <w:right w:val="single" w:sz="4" w:space="0" w:color="auto"/>
+            </w:tcBorders>
+            <w:hideMark/>
+          </w:tcPr>
+          <w:p>
+            <w:pPr>
+              <w:cnfStyle w:val="100000000000" w:firstRow="1" w:lastRow="0" w:firstColumn="0" w:lastColumn="0" w:oddVBand="0" w:evenVBand="0" w:oddHBand="0" w:evenHBand="0" w:firstRowFirstColumn="0" w:firstRowLastColumn="0" w:lastRowFirstColumn="0" w:lastRowLastColumn="0"/>
+              <w:rPr>
+                <w:lang w:val="en-US"/>
+              </w:rPr>
+            </w:pPr>
+            <w:r>
+              <w:rPr>
+                <w:lang w:val="en-US"/>
+              </w:rPr>
+              <w:t>Result</w:t>
+            </w:r>
+          </w:p>
+        </w:tc>
+      </w:tr>
+      <w:tr>
+        <w:trPr>
+          <w:cnfStyle w:val="000000100000" w:firstRow="0" w:lastRow="0" w:firstColumn="0" w:lastColumn="0" w:oddVBand="0" w:evenVBand="0" w:oddHBand="1" w:evenHBand="0" w:firstRowFirstColumn="0" w:firstRowLastColumn="0" w:lastRowFirstColumn="0" w:lastRowLastColumn="0"/>
+        </w:trPr>
+        <w:tc>
+          <w:tcPr>
+            <w:cnfStyle w:val="001000000000" w:firstRow="0" w:lastRow="0" w:firstColumn="1" w:lastColumn="0" w:oddVBand="0" w:evenVBand="0" w:oddHBand="0" w:evenHBand="0" w:firstRowFirstColumn="0" w:firstRowLastColumn="0" w:lastRowFirstColumn="0" w:lastRowLastColumn="0"/>
+            <w:tcW w:w="2689" w:type="dxa"/>
+            <w:tcBorders>
               <w:right w:val="single" w:sz="4" w:space="0" w:color="5B9BD5" w:themeColor="accent1"/>
             </w:tcBorders>
             <w:hideMark/>
@@ -4261,6 +4520,7 @@
               <w:rPr>
                 <w:lang w:val="en-US"/>
               </w:rPr>
+              <w:lastRenderedPageBreak/>
               <w:t>getReference</w:t>
             </w:r>
             <w:proofErr w:type="spellEnd"/>
@@ -4567,12 +4827,7 @@
             </w:r>
             <w:proofErr w:type="spellStart"/>
             <w:r>
-              <w:t>too</w:t>
-            </w:r>
-            <w:bookmarkStart w:id="8" w:name="_GoBack"/>
-            <w:bookmarkEnd w:id="8"/>
-            <w:r>
-              <w:t>ltip</w:t>
+              <w:t>tooltip</w:t>
             </w:r>
             <w:proofErr w:type="spellEnd"/>
           </w:p>
@@ -5989,7 +6244,6 @@
         <w:rPr>
           <w:lang w:val="en-US"/>
         </w:rPr>
-        <w:lastRenderedPageBreak/>
         <w:t>TextField</w:t>
       </w:r>
       <w:proofErr w:type="spellEnd"/>
@@ -8319,6 +8573,7 @@
                 <w:color w:val="000000"/>
                 <w:lang w:val="en-US"/>
               </w:rPr>
+              <w:lastRenderedPageBreak/>
               <w:t>getValues</w:t>
             </w:r>
             <w:proofErr w:type="spellEnd"/>
@@ -8354,6 +8609,7 @@
               <w:rPr>
                 <w:lang w:val="en-US"/>
               </w:rPr>
+              <w:lastRenderedPageBreak/>
               <w:t>Get labels of all options</w:t>
             </w:r>
           </w:p>
@@ -8418,6 +8674,7 @@
                 <w:color w:val="000000"/>
                 <w:lang w:val="en-US"/>
               </w:rPr>
+              <w:lastRenderedPageBreak/>
               <w:t>getOptionsAsText</w:t>
             </w:r>
             <w:proofErr w:type="spellEnd"/>
@@ -10279,7 +10536,6 @@
               <w:rPr>
                 <w:lang w:val="en-US"/>
               </w:rPr>
-              <w:lastRenderedPageBreak/>
               <w:t>clear()</w:t>
             </w:r>
           </w:p>
@@ -10306,7 +10562,6 @@
               <w:rPr>
                 <w:lang w:val="en-US"/>
               </w:rPr>
-              <w:lastRenderedPageBreak/>
               <w:t xml:space="preserve">Set all </w:t>
             </w:r>
             <w:r>
@@ -10378,7 +10633,6 @@
                 <w:rFonts w:ascii="Calibri" w:hAnsi="Calibri" w:cs="Calibri"/>
                 <w:color w:val="000000"/>
               </w:rPr>
-              <w:lastRenderedPageBreak/>
               <w:t>get</w:t>
             </w:r>
             <w:proofErr w:type="spellEnd"/>
@@ -12592,6 +12846,7 @@
               <w:rPr>
                 <w:lang w:val="en-US"/>
               </w:rPr>
+              <w:lastRenderedPageBreak/>
               <w:t>colNameValues</w:t>
             </w:r>
             <w:proofErr w:type="spellEnd"/>
@@ -12744,6 +12999,7 @@
               <w:rPr>
                 <w:lang w:val="en-US"/>
               </w:rPr>
+              <w:lastRenderedPageBreak/>
               <w:t>Map</w:t>
             </w:r>
             <w:r>
@@ -12805,6 +13061,7 @@
               <w:rPr>
                 <w:lang w:val="en-US"/>
               </w:rPr>
+              <w:lastRenderedPageBreak/>
               <w:t>waitValue</w:t>
             </w:r>
             <w:proofErr w:type="spellEnd"/>
@@ -14316,7 +14573,6 @@
               <w:rPr>
                 <w:lang w:val="en-US"/>
               </w:rPr>
-              <w:lastRenderedPageBreak/>
               <w:t>row</w:t>
             </w:r>
             <w:r>
@@ -15963,6 +16219,7 @@
         <w:rPr>
           <w:lang w:val="en-US"/>
         </w:rPr>
+        <w:lastRenderedPageBreak/>
         <w:t>Page</w:t>
       </w:r>
     </w:p>
@@ -17574,7 +17831,6 @@
               <w:rPr>
                 <w:lang w:val="en-US"/>
               </w:rPr>
-              <w:lastRenderedPageBreak/>
               <w:t>find</w:t>
             </w:r>
             <w:r>
@@ -19317,6 +19573,7 @@
                 <w:color w:val="000000"/>
                 <w:lang w:val="en-US"/>
               </w:rPr>
+              <w:lastRenderedPageBreak/>
               <w:t>submit</w:t>
             </w:r>
             <w:r>
@@ -20993,7 +21250,6 @@
         <w:pStyle w:val="Heading2"/>
       </w:pPr>
       <w:r>
-        <w:lastRenderedPageBreak/>
         <w:t>Base</w:t>
       </w:r>
     </w:p>
@@ -22658,6 +22914,7 @@
         <w:rPr>
           <w:lang w:val="en-US"/>
         </w:rPr>
+        <w:lastRenderedPageBreak/>
         <w:t>SetValue</w:t>
       </w:r>
       <w:bookmarkEnd w:id="18"/>
@@ -24693,7 +24950,7 @@
 </file>
 
 <file path=customXml/itemProps1.xml><?xml version="1.0" encoding="utf-8"?>
-<ds:datastoreItem xmlns:ds="http://schemas.openxmlformats.org/officeDocument/2006/customXml" ds:itemID="{CBE04BAA-157C-4C67-A4D9-ECC56B2C6502}">
+<ds:datastoreItem xmlns:ds="http://schemas.openxmlformats.org/officeDocument/2006/customXml" ds:itemID="{86D143C5-7404-4205-8BE9-263900F2BA6E}">
   <ds:schemaRefs>
     <ds:schemaRef ds:uri="http://schemas.openxmlformats.org/officeDocument/2006/bibliography"/>
   </ds:schemaRefs>

</xml_diff>

<commit_message>
Framework verstion 1.0.2 Java + C#
</commit_message>
<xml_diff>
--- a/JDI UI TEST Framework Docs.docx
+++ b/JDI UI TEST Framework Docs.docx
@@ -3013,265 +3013,6 @@
       <w:pPr>
         <w:pStyle w:val="Heading1"/>
       </w:pPr>
-    </w:p>
-    <w:p>
-      <w:pPr>
-        <w:pStyle w:val="Heading1"/>
-      </w:pPr>
-      <w:r>
-        <w:t>Custom driver Settings and Selenium Grid Support</w:t>
-      </w:r>
-    </w:p>
-    <w:p>
-      <w:r>
-        <w:t>In order to use special settings for Selenium Driver you can setup your Site with any preset WebDriver</w:t>
-      </w:r>
-    </w:p>
-    <w:p>
-      <w:pPr>
-        <w:spacing w:after="0"/>
-      </w:pPr>
-      <w:r>
-        <w:t xml:space="preserve">Example: </w:t>
-      </w:r>
-    </w:p>
-    <w:p>
-      <w:pPr>
-        <w:spacing w:after="0"/>
-      </w:pPr>
-      <w:proofErr w:type="spellStart"/>
-      <w:proofErr w:type="gramStart"/>
-      <w:r>
-        <w:t>WebSettings.useDriver</w:t>
-      </w:r>
-      <w:proofErr w:type="spellEnd"/>
-      <w:r>
-        <w:t>(</w:t>
-      </w:r>
-      <w:proofErr w:type="gramEnd"/>
-      <w:r>
-        <w:t>() -&gt; {</w:t>
-      </w:r>
-    </w:p>
-    <w:p>
-      <w:pPr>
-        <w:spacing w:after="0"/>
-      </w:pPr>
-      <w:r>
-        <w:t xml:space="preserve">    </w:t>
-      </w:r>
-      <w:r>
-        <w:t xml:space="preserve">Capabilities </w:t>
-      </w:r>
-      <w:proofErr w:type="spellStart"/>
-      <w:r>
-        <w:t>capabilities</w:t>
-      </w:r>
-      <w:proofErr w:type="spellEnd"/>
-      <w:r>
-        <w:t xml:space="preserve"> = …</w:t>
-      </w:r>
-    </w:p>
-    <w:p>
-      <w:pPr>
-        <w:spacing w:after="0"/>
-      </w:pPr>
-      <w:r>
-        <w:t xml:space="preserve">    </w:t>
-      </w:r>
-      <w:r>
-        <w:t>…</w:t>
-      </w:r>
-    </w:p>
-    <w:p>
-      <w:pPr>
-        <w:spacing w:after="0"/>
-      </w:pPr>
-      <w:r>
-        <w:t xml:space="preserve">    </w:t>
-      </w:r>
-      <w:proofErr w:type="gramStart"/>
-      <w:r>
-        <w:t>return</w:t>
-      </w:r>
-      <w:proofErr w:type="gramEnd"/>
-      <w:r>
-        <w:t xml:space="preserve"> new </w:t>
-      </w:r>
-      <w:proofErr w:type="spellStart"/>
-      <w:r>
-        <w:t>RemoteDriver</w:t>
-      </w:r>
-      <w:proofErr w:type="spellEnd"/>
-      <w:r>
-        <w:t>(capabilities)</w:t>
-      </w:r>
-    </w:p>
-    <w:p>
-      <w:pPr>
-        <w:spacing w:after="0"/>
-      </w:pPr>
-      <w:r>
-        <w:t>});</w:t>
-      </w:r>
-    </w:p>
-    <w:p>
-      <w:pPr>
-        <w:spacing w:after="0"/>
-      </w:pPr>
-    </w:p>
-    <w:p>
-      <w:pPr>
-        <w:spacing w:after="0"/>
-      </w:pPr>
-      <w:r>
-        <w:t xml:space="preserve">If you want to </w:t>
-      </w:r>
-      <w:proofErr w:type="gramStart"/>
-      <w:r>
-        <w:t>Run</w:t>
-      </w:r>
-      <w:proofErr w:type="gramEnd"/>
-      <w:r>
-        <w:t xml:space="preserve"> your test remote you can use special settings for this</w:t>
-      </w:r>
-    </w:p>
-    <w:p>
-      <w:pPr>
-        <w:spacing w:after="0"/>
-      </w:pPr>
-      <w:r>
-        <w:t>Just se</w:t>
-      </w:r>
-      <w:r>
-        <w:t xml:space="preserve"> property </w:t>
-      </w:r>
-      <w:proofErr w:type="spellStart"/>
-      <w:r>
-        <w:rPr>
-          <w:color w:val="2F5496" w:themeColor="accent5" w:themeShade="BF"/>
-        </w:rPr>
-        <w:t>run.type</w:t>
-      </w:r>
-      <w:proofErr w:type="spellEnd"/>
-      <w:r>
-        <w:rPr>
-          <w:color w:val="2F5496" w:themeColor="accent5" w:themeShade="BF"/>
-        </w:rPr>
-        <w:t xml:space="preserve"> = “remote” </w:t>
-      </w:r>
-      <w:r>
-        <w:t xml:space="preserve">in </w:t>
-      </w:r>
-      <w:proofErr w:type="spellStart"/>
-      <w:r>
-        <w:rPr>
-          <w:color w:val="C45911" w:themeColor="accent2" w:themeShade="BF"/>
-        </w:rPr>
-        <w:t>test.properties</w:t>
-      </w:r>
-      <w:proofErr w:type="spellEnd"/>
-      <w:r>
-        <w:rPr>
-          <w:color w:val="C45911" w:themeColor="accent2" w:themeShade="BF"/>
-        </w:rPr>
-        <w:t xml:space="preserve"> </w:t>
-      </w:r>
-      <w:r>
-        <w:t xml:space="preserve">and Setup System properties </w:t>
-      </w:r>
-      <w:r>
-        <w:t xml:space="preserve">to remote hub </w:t>
-      </w:r>
-    </w:p>
-    <w:p>
-      <w:pPr>
-        <w:spacing w:after="0"/>
-      </w:pPr>
-      <w:r>
-        <w:t>You need to setup following Sys</w:t>
-      </w:r>
-      <w:bookmarkStart w:id="5" w:name="_GoBack"/>
-      <w:bookmarkEnd w:id="5"/>
-      <w:r>
-        <w:t>tem properties before:</w:t>
-      </w:r>
-    </w:p>
-    <w:p>
-      <w:pPr>
-        <w:spacing w:after="0"/>
-      </w:pPr>
-      <w:r>
-        <w:t>SAUCE_USER_NAME</w:t>
-      </w:r>
-    </w:p>
-    <w:p>
-      <w:pPr>
-        <w:spacing w:after="0"/>
-        <w:rPr>
-          <w:lang w:val="de-DE"/>
-        </w:rPr>
-      </w:pPr>
-      <w:r>
-        <w:rPr>
-          <w:lang w:val="de-DE"/>
-        </w:rPr>
-        <w:t>SAUCE_API_KEY</w:t>
-      </w:r>
-    </w:p>
-    <w:p>
-      <w:pPr>
-        <w:spacing w:after="0"/>
-        <w:rPr>
-          <w:lang w:val="de-DE"/>
-        </w:rPr>
-      </w:pPr>
-      <w:r>
-        <w:rPr>
-          <w:lang w:val="de-DE"/>
-        </w:rPr>
-        <w:t>SELENIUM_BROWSER</w:t>
-      </w:r>
-    </w:p>
-    <w:p>
-      <w:pPr>
-        <w:spacing w:after="0"/>
-        <w:rPr>
-          <w:lang w:val="de-DE"/>
-        </w:rPr>
-      </w:pPr>
-      <w:r>
-        <w:rPr>
-          <w:lang w:val="de-DE"/>
-        </w:rPr>
-        <w:t>SELENIUM_VERSION</w:t>
-      </w:r>
-    </w:p>
-    <w:p>
-      <w:pPr>
-        <w:spacing w:after="0"/>
-        <w:rPr>
-          <w:lang w:val="de-DE"/>
-        </w:rPr>
-      </w:pPr>
-      <w:r>
-        <w:rPr>
-          <w:lang w:val="de-DE"/>
-        </w:rPr>
-        <w:t>SELENIUM_PLATFORM</w:t>
-      </w:r>
-    </w:p>
-    <w:p>
-      <w:pPr>
-        <w:rPr>
-          <w:lang w:val="de-DE"/>
-        </w:rPr>
-      </w:pPr>
-    </w:p>
-    <w:p>
-      <w:pPr>
-        <w:pStyle w:val="Heading1"/>
-      </w:pPr>
       <w:r>
         <w:t>Elements</w:t>
       </w:r>
@@ -3291,14 +3032,606 @@
           <w:lang w:val="en-US"/>
         </w:rPr>
       </w:pPr>
-      <w:bookmarkStart w:id="6" w:name="_Text"/>
-      <w:bookmarkStart w:id="7" w:name="_Ref424722056"/>
-      <w:bookmarkEnd w:id="6"/>
+      <w:bookmarkStart w:id="5" w:name="_Text"/>
+      <w:bookmarkStart w:id="6" w:name="_Ref424722056"/>
+      <w:bookmarkEnd w:id="5"/>
       <w:r>
         <w:rPr>
           <w:lang w:val="en-US"/>
         </w:rPr>
         <w:t>Text</w:t>
+      </w:r>
+      <w:bookmarkEnd w:id="6"/>
+    </w:p>
+    <w:tbl>
+      <w:tblPr>
+        <w:tblStyle w:val="LightList-Accent11"/>
+        <w:tblW w:w="0" w:type="auto"/>
+        <w:tblInd w:w="0" w:type="dxa"/>
+        <w:tblBorders>
+          <w:top w:val="single" w:sz="4" w:space="0" w:color="auto"/>
+          <w:left w:val="single" w:sz="4" w:space="0" w:color="auto"/>
+          <w:bottom w:val="single" w:sz="4" w:space="0" w:color="auto"/>
+          <w:right w:val="single" w:sz="4" w:space="0" w:color="auto"/>
+          <w:insideH w:val="single" w:sz="4" w:space="0" w:color="auto"/>
+          <w:insideV w:val="single" w:sz="4" w:space="0" w:color="auto"/>
+        </w:tblBorders>
+        <w:tblLook w:val="04A0" w:firstRow="1" w:lastRow="0" w:firstColumn="1" w:lastColumn="0" w:noHBand="0" w:noVBand="1"/>
+      </w:tblPr>
+      <w:tblGrid>
+        <w:gridCol w:w="2689"/>
+        <w:gridCol w:w="5528"/>
+        <w:gridCol w:w="1984"/>
+      </w:tblGrid>
+      <w:tr>
+        <w:trPr>
+          <w:cnfStyle w:val="100000000000" w:firstRow="1" w:lastRow="0" w:firstColumn="0" w:lastColumn="0" w:oddVBand="0" w:evenVBand="0" w:oddHBand="0" w:evenHBand="0" w:firstRowFirstColumn="0" w:firstRowLastColumn="0" w:lastRowFirstColumn="0" w:lastRowLastColumn="0"/>
+        </w:trPr>
+        <w:tc>
+          <w:tcPr>
+            <w:cnfStyle w:val="001000000000" w:firstRow="0" w:lastRow="0" w:firstColumn="1" w:lastColumn="0" w:oddVBand="0" w:evenVBand="0" w:oddHBand="0" w:evenHBand="0" w:firstRowFirstColumn="0" w:firstRowLastColumn="0" w:lastRowFirstColumn="0" w:lastRowLastColumn="0"/>
+            <w:tcW w:w="2689" w:type="dxa"/>
+            <w:tcBorders>
+              <w:top w:val="single" w:sz="4" w:space="0" w:color="auto"/>
+              <w:left w:val="single" w:sz="4" w:space="0" w:color="auto"/>
+              <w:bottom w:val="single" w:sz="4" w:space="0" w:color="auto"/>
+              <w:right w:val="single" w:sz="4" w:space="0" w:color="auto"/>
+            </w:tcBorders>
+            <w:hideMark/>
+          </w:tcPr>
+          <w:p>
+            <w:pPr>
+              <w:rPr>
+                <w:lang w:val="en-US"/>
+              </w:rPr>
+            </w:pPr>
+            <w:r>
+              <w:rPr>
+                <w:lang w:val="en-US"/>
+              </w:rPr>
+              <w:t>Method</w:t>
+            </w:r>
+          </w:p>
+        </w:tc>
+        <w:tc>
+          <w:tcPr>
+            <w:tcW w:w="5528" w:type="dxa"/>
+            <w:tcBorders>
+              <w:top w:val="single" w:sz="4" w:space="0" w:color="auto"/>
+              <w:left w:val="single" w:sz="4" w:space="0" w:color="auto"/>
+              <w:bottom w:val="single" w:sz="4" w:space="0" w:color="auto"/>
+              <w:right w:val="single" w:sz="4" w:space="0" w:color="auto"/>
+            </w:tcBorders>
+            <w:hideMark/>
+          </w:tcPr>
+          <w:p>
+            <w:pPr>
+              <w:cnfStyle w:val="100000000000" w:firstRow="1" w:lastRow="0" w:firstColumn="0" w:lastColumn="0" w:oddVBand="0" w:evenVBand="0" w:oddHBand="0" w:evenHBand="0" w:firstRowFirstColumn="0" w:firstRowLastColumn="0" w:lastRowFirstColumn="0" w:lastRowLastColumn="0"/>
+              <w:rPr>
+                <w:lang w:val="en-US"/>
+              </w:rPr>
+            </w:pPr>
+            <w:r>
+              <w:rPr>
+                <w:lang w:val="en-US"/>
+              </w:rPr>
+              <w:t>Description</w:t>
+            </w:r>
+          </w:p>
+        </w:tc>
+        <w:tc>
+          <w:tcPr>
+            <w:tcW w:w="1984" w:type="dxa"/>
+            <w:tcBorders>
+              <w:top w:val="single" w:sz="4" w:space="0" w:color="auto"/>
+              <w:left w:val="single" w:sz="4" w:space="0" w:color="auto"/>
+              <w:bottom w:val="single" w:sz="4" w:space="0" w:color="auto"/>
+              <w:right w:val="single" w:sz="4" w:space="0" w:color="auto"/>
+            </w:tcBorders>
+            <w:hideMark/>
+          </w:tcPr>
+          <w:p>
+            <w:pPr>
+              <w:cnfStyle w:val="100000000000" w:firstRow="1" w:lastRow="0" w:firstColumn="0" w:lastColumn="0" w:oddVBand="0" w:evenVBand="0" w:oddHBand="0" w:evenHBand="0" w:firstRowFirstColumn="0" w:firstRowLastColumn="0" w:lastRowFirstColumn="0" w:lastRowLastColumn="0"/>
+              <w:rPr>
+                <w:lang w:val="en-US"/>
+              </w:rPr>
+            </w:pPr>
+            <w:r>
+              <w:rPr>
+                <w:lang w:val="en-US"/>
+              </w:rPr>
+              <w:t>Result</w:t>
+            </w:r>
+          </w:p>
+        </w:tc>
+      </w:tr>
+      <w:tr>
+        <w:trPr>
+          <w:cnfStyle w:val="000000100000" w:firstRow="0" w:lastRow="0" w:firstColumn="0" w:lastColumn="0" w:oddVBand="0" w:evenVBand="0" w:oddHBand="1" w:evenHBand="0" w:firstRowFirstColumn="0" w:firstRowLastColumn="0" w:lastRowFirstColumn="0" w:lastRowLastColumn="0"/>
+        </w:trPr>
+        <w:tc>
+          <w:tcPr>
+            <w:cnfStyle w:val="001000000000" w:firstRow="0" w:lastRow="0" w:firstColumn="1" w:lastColumn="0" w:oddVBand="0" w:evenVBand="0" w:oddHBand="0" w:evenHBand="0" w:firstRowFirstColumn="0" w:firstRowLastColumn="0" w:lastRowFirstColumn="0" w:lastRowLastColumn="0"/>
+            <w:tcW w:w="2689" w:type="dxa"/>
+            <w:tcBorders>
+              <w:top w:val="single" w:sz="4" w:space="0" w:color="auto"/>
+              <w:left w:val="single" w:sz="4" w:space="0" w:color="auto"/>
+              <w:bottom w:val="single" w:sz="4" w:space="0" w:color="auto"/>
+              <w:right w:val="single" w:sz="4" w:space="0" w:color="auto"/>
+            </w:tcBorders>
+            <w:hideMark/>
+          </w:tcPr>
+          <w:p>
+            <w:pPr>
+              <w:rPr>
+                <w:lang w:val="en-US"/>
+              </w:rPr>
+            </w:pPr>
+            <w:proofErr w:type="spellStart"/>
+            <w:r>
+              <w:rPr>
+                <w:lang w:val="en-US"/>
+              </w:rPr>
+              <w:t>getText</w:t>
+            </w:r>
+            <w:proofErr w:type="spellEnd"/>
+            <w:r>
+              <w:rPr>
+                <w:lang w:val="en-US"/>
+              </w:rPr>
+              <w:t>()</w:t>
+            </w:r>
+          </w:p>
+        </w:tc>
+        <w:tc>
+          <w:tcPr>
+            <w:tcW w:w="5528" w:type="dxa"/>
+            <w:tcBorders>
+              <w:top w:val="single" w:sz="4" w:space="0" w:color="auto"/>
+              <w:left w:val="single" w:sz="4" w:space="0" w:color="auto"/>
+              <w:bottom w:val="single" w:sz="4" w:space="0" w:color="auto"/>
+              <w:right w:val="single" w:sz="4" w:space="0" w:color="auto"/>
+            </w:tcBorders>
+            <w:hideMark/>
+          </w:tcPr>
+          <w:p>
+            <w:pPr>
+              <w:cnfStyle w:val="000000100000" w:firstRow="0" w:lastRow="0" w:firstColumn="0" w:lastColumn="0" w:oddVBand="0" w:evenVBand="0" w:oddHBand="1" w:evenHBand="0" w:firstRowFirstColumn="0" w:firstRowLastColumn="0" w:lastRowFirstColumn="0" w:lastRowLastColumn="0"/>
+              <w:rPr>
+                <w:lang w:val="en-US"/>
+              </w:rPr>
+            </w:pPr>
+            <w:r>
+              <w:rPr>
+                <w:lang w:val="en-US"/>
+              </w:rPr>
+              <w:t>Get element</w:t>
+            </w:r>
+            <w:r>
+              <w:rPr>
+                <w:lang w:val="en-US"/>
+              </w:rPr>
+              <w:t>’</w:t>
+            </w:r>
+            <w:r>
+              <w:rPr>
+                <w:lang w:val="en-US"/>
+              </w:rPr>
+              <w:t>s text</w:t>
+            </w:r>
+          </w:p>
+        </w:tc>
+        <w:tc>
+          <w:tcPr>
+            <w:tcW w:w="1984" w:type="dxa"/>
+            <w:tcBorders>
+              <w:top w:val="single" w:sz="4" w:space="0" w:color="auto"/>
+              <w:left w:val="single" w:sz="4" w:space="0" w:color="auto"/>
+              <w:bottom w:val="single" w:sz="4" w:space="0" w:color="auto"/>
+              <w:right w:val="single" w:sz="4" w:space="0" w:color="auto"/>
+            </w:tcBorders>
+            <w:hideMark/>
+          </w:tcPr>
+          <w:p>
+            <w:pPr>
+              <w:cnfStyle w:val="000000100000" w:firstRow="0" w:lastRow="0" w:firstColumn="0" w:lastColumn="0" w:oddVBand="0" w:evenVBand="0" w:oddHBand="1" w:evenHBand="0" w:firstRowFirstColumn="0" w:firstRowLastColumn="0" w:lastRowFirstColumn="0" w:lastRowLastColumn="0"/>
+              <w:rPr>
+                <w:lang w:val="en-US"/>
+              </w:rPr>
+            </w:pPr>
+            <w:r>
+              <w:rPr>
+                <w:lang w:val="en-US"/>
+              </w:rPr>
+              <w:t>String</w:t>
+            </w:r>
+          </w:p>
+        </w:tc>
+      </w:tr>
+      <w:tr>
+        <w:tc>
+          <w:tcPr>
+            <w:cnfStyle w:val="001000000000" w:firstRow="0" w:lastRow="0" w:firstColumn="1" w:lastColumn="0" w:oddVBand="0" w:evenVBand="0" w:oddHBand="0" w:evenHBand="0" w:firstRowFirstColumn="0" w:firstRowLastColumn="0" w:lastRowFirstColumn="0" w:lastRowLastColumn="0"/>
+            <w:tcW w:w="2689" w:type="dxa"/>
+            <w:tcBorders>
+              <w:top w:val="single" w:sz="4" w:space="0" w:color="auto"/>
+              <w:left w:val="single" w:sz="4" w:space="0" w:color="auto"/>
+              <w:bottom w:val="single" w:sz="4" w:space="0" w:color="auto"/>
+              <w:right w:val="single" w:sz="4" w:space="0" w:color="auto"/>
+            </w:tcBorders>
+          </w:tcPr>
+          <w:p>
+            <w:pPr>
+              <w:rPr>
+                <w:lang w:val="en-US"/>
+              </w:rPr>
+            </w:pPr>
+            <w:proofErr w:type="spellStart"/>
+            <w:r>
+              <w:rPr>
+                <w:lang w:val="en-US"/>
+              </w:rPr>
+              <w:t>waitText</w:t>
+            </w:r>
+            <w:proofErr w:type="spellEnd"/>
+            <w:r>
+              <w:rPr>
+                <w:lang w:val="en-US"/>
+              </w:rPr>
+              <w:t>(String)</w:t>
+            </w:r>
+          </w:p>
+        </w:tc>
+        <w:tc>
+          <w:tcPr>
+            <w:tcW w:w="5528" w:type="dxa"/>
+            <w:tcBorders>
+              <w:top w:val="single" w:sz="4" w:space="0" w:color="auto"/>
+              <w:left w:val="single" w:sz="4" w:space="0" w:color="auto"/>
+              <w:bottom w:val="single" w:sz="4" w:space="0" w:color="auto"/>
+              <w:right w:val="single" w:sz="4" w:space="0" w:color="auto"/>
+            </w:tcBorders>
+          </w:tcPr>
+          <w:p>
+            <w:pPr>
+              <w:cnfStyle w:val="000000000000" w:firstRow="0" w:lastRow="0" w:firstColumn="0" w:lastColumn="0" w:oddVBand="0" w:evenVBand="0" w:oddHBand="0" w:evenHBand="0" w:firstRowFirstColumn="0" w:firstRowLastColumn="0" w:lastRowFirstColumn="0" w:lastRowLastColumn="0"/>
+              <w:rPr>
+                <w:lang w:val="en-US"/>
+              </w:rPr>
+            </w:pPr>
+            <w:r>
+              <w:rPr>
+                <w:lang w:val="en-US"/>
+              </w:rPr>
+              <w:t>Wait while element’s text contains expected text. Returns element’s text</w:t>
+            </w:r>
+          </w:p>
+        </w:tc>
+        <w:tc>
+          <w:tcPr>
+            <w:tcW w:w="1984" w:type="dxa"/>
+            <w:tcBorders>
+              <w:top w:val="single" w:sz="4" w:space="0" w:color="auto"/>
+              <w:left w:val="single" w:sz="4" w:space="0" w:color="auto"/>
+              <w:bottom w:val="single" w:sz="4" w:space="0" w:color="auto"/>
+              <w:right w:val="single" w:sz="4" w:space="0" w:color="auto"/>
+            </w:tcBorders>
+          </w:tcPr>
+          <w:p>
+            <w:pPr>
+              <w:cnfStyle w:val="000000000000" w:firstRow="0" w:lastRow="0" w:firstColumn="0" w:lastColumn="0" w:oddVBand="0" w:evenVBand="0" w:oddHBand="0" w:evenHBand="0" w:firstRowFirstColumn="0" w:firstRowLastColumn="0" w:lastRowFirstColumn="0" w:lastRowLastColumn="0"/>
+              <w:rPr>
+                <w:lang w:val="en-US"/>
+              </w:rPr>
+            </w:pPr>
+            <w:r>
+              <w:rPr>
+                <w:lang w:val="en-US"/>
+              </w:rPr>
+              <w:t>String</w:t>
+            </w:r>
+          </w:p>
+        </w:tc>
+      </w:tr>
+      <w:tr>
+        <w:trPr>
+          <w:cnfStyle w:val="000000100000" w:firstRow="0" w:lastRow="0" w:firstColumn="0" w:lastColumn="0" w:oddVBand="0" w:evenVBand="0" w:oddHBand="1" w:evenHBand="0" w:firstRowFirstColumn="0" w:firstRowLastColumn="0" w:lastRowFirstColumn="0" w:lastRowLastColumn="0"/>
+        </w:trPr>
+        <w:tc>
+          <w:tcPr>
+            <w:cnfStyle w:val="001000000000" w:firstRow="0" w:lastRow="0" w:firstColumn="1" w:lastColumn="0" w:oddVBand="0" w:evenVBand="0" w:oddHBand="0" w:evenHBand="0" w:firstRowFirstColumn="0" w:firstRowLastColumn="0" w:lastRowFirstColumn="0" w:lastRowLastColumn="0"/>
+            <w:tcW w:w="2689" w:type="dxa"/>
+            <w:tcBorders>
+              <w:top w:val="single" w:sz="4" w:space="0" w:color="auto"/>
+              <w:left w:val="single" w:sz="4" w:space="0" w:color="auto"/>
+              <w:bottom w:val="single" w:sz="4" w:space="0" w:color="auto"/>
+              <w:right w:val="single" w:sz="4" w:space="0" w:color="auto"/>
+            </w:tcBorders>
+          </w:tcPr>
+          <w:p>
+            <w:pPr>
+              <w:rPr>
+                <w:lang w:val="en-US"/>
+              </w:rPr>
+            </w:pPr>
+            <w:proofErr w:type="spellStart"/>
+            <w:r>
+              <w:rPr>
+                <w:lang w:val="en-US"/>
+              </w:rPr>
+              <w:t>waitMatchText</w:t>
+            </w:r>
+            <w:proofErr w:type="spellEnd"/>
+            <w:r>
+              <w:rPr>
+                <w:lang w:val="en-US"/>
+              </w:rPr>
+              <w:t>(String)</w:t>
+            </w:r>
+          </w:p>
+        </w:tc>
+        <w:tc>
+          <w:tcPr>
+            <w:tcW w:w="5528" w:type="dxa"/>
+            <w:tcBorders>
+              <w:top w:val="single" w:sz="4" w:space="0" w:color="auto"/>
+              <w:left w:val="single" w:sz="4" w:space="0" w:color="auto"/>
+              <w:bottom w:val="single" w:sz="4" w:space="0" w:color="auto"/>
+              <w:right w:val="single" w:sz="4" w:space="0" w:color="auto"/>
+            </w:tcBorders>
+          </w:tcPr>
+          <w:p>
+            <w:pPr>
+              <w:cnfStyle w:val="000000100000" w:firstRow="0" w:lastRow="0" w:firstColumn="0" w:lastColumn="0" w:oddVBand="0" w:evenVBand="0" w:oddHBand="1" w:evenHBand="0" w:firstRowFirstColumn="0" w:firstRowLastColumn="0" w:lastRowFirstColumn="0" w:lastRowLastColumn="0"/>
+              <w:rPr>
+                <w:lang w:val="en-US"/>
+              </w:rPr>
+            </w:pPr>
+            <w:r>
+              <w:rPr>
+                <w:lang w:val="en-US"/>
+              </w:rPr>
+              <w:t xml:space="preserve">Wait while element’s text matches </w:t>
+            </w:r>
+            <w:proofErr w:type="spellStart"/>
+            <w:r>
+              <w:rPr>
+                <w:lang w:val="en-US"/>
+              </w:rPr>
+              <w:t>regEx</w:t>
+            </w:r>
+            <w:proofErr w:type="spellEnd"/>
+            <w:r>
+              <w:rPr>
+                <w:lang w:val="en-US"/>
+              </w:rPr>
+              <w:t>. Returns element’s text</w:t>
+            </w:r>
+          </w:p>
+        </w:tc>
+        <w:tc>
+          <w:tcPr>
+            <w:tcW w:w="1984" w:type="dxa"/>
+            <w:tcBorders>
+              <w:top w:val="single" w:sz="4" w:space="0" w:color="auto"/>
+              <w:left w:val="single" w:sz="4" w:space="0" w:color="auto"/>
+              <w:bottom w:val="single" w:sz="4" w:space="0" w:color="auto"/>
+              <w:right w:val="single" w:sz="4" w:space="0" w:color="auto"/>
+            </w:tcBorders>
+          </w:tcPr>
+          <w:p>
+            <w:pPr>
+              <w:cnfStyle w:val="000000100000" w:firstRow="0" w:lastRow="0" w:firstColumn="0" w:lastColumn="0" w:oddVBand="0" w:evenVBand="0" w:oddHBand="1" w:evenHBand="0" w:firstRowFirstColumn="0" w:firstRowLastColumn="0" w:lastRowFirstColumn="0" w:lastRowLastColumn="0"/>
+              <w:rPr>
+                <w:lang w:val="en-US"/>
+              </w:rPr>
+            </w:pPr>
+            <w:r>
+              <w:rPr>
+                <w:lang w:val="en-US"/>
+              </w:rPr>
+              <w:t>String</w:t>
+            </w:r>
+          </w:p>
+        </w:tc>
+      </w:tr>
+      <w:tr>
+        <w:tc>
+          <w:tcPr>
+            <w:cnfStyle w:val="001000000000" w:firstRow="0" w:lastRow="0" w:firstColumn="1" w:lastColumn="0" w:oddVBand="0" w:evenVBand="0" w:oddHBand="0" w:evenHBand="0" w:firstRowFirstColumn="0" w:firstRowLastColumn="0" w:lastRowFirstColumn="0" w:lastRowLastColumn="0"/>
+            <w:tcW w:w="2689" w:type="dxa"/>
+            <w:tcBorders>
+              <w:top w:val="single" w:sz="4" w:space="0" w:color="auto"/>
+              <w:left w:val="single" w:sz="4" w:space="0" w:color="auto"/>
+              <w:bottom w:val="single" w:sz="4" w:space="0" w:color="auto"/>
+              <w:right w:val="single" w:sz="4" w:space="0" w:color="auto"/>
+            </w:tcBorders>
+            <w:hideMark/>
+          </w:tcPr>
+          <w:p>
+            <w:pPr>
+              <w:rPr>
+                <w:rStyle w:val="Hyperlink"/>
+                <w:u w:val="none"/>
+              </w:rPr>
+            </w:pPr>
+            <w:r>
+              <w:rPr>
+                <w:rStyle w:val="Hyperlink"/>
+                <w:u w:val="none"/>
+              </w:rPr>
+              <w:fldChar w:fldCharType="begin"/>
+            </w:r>
+            <w:r>
+              <w:rPr>
+                <w:rStyle w:val="Hyperlink"/>
+                <w:b w:val="0"/>
+                <w:bCs w:val="0"/>
+                <w:u w:val="none"/>
+                <w:lang w:val="en-US"/>
+              </w:rPr>
+              <w:instrText xml:space="preserve"> REF _Ref424722698 \h  \* MERGEFORMAT </w:instrText>
+            </w:r>
+            <w:r>
+              <w:rPr>
+                <w:rStyle w:val="Hyperlink"/>
+                <w:u w:val="none"/>
+              </w:rPr>
+            </w:r>
+            <w:r>
+              <w:rPr>
+                <w:rStyle w:val="Hyperlink"/>
+                <w:u w:val="none"/>
+              </w:rPr>
+              <w:fldChar w:fldCharType="separate"/>
+            </w:r>
+            <w:proofErr w:type="spellStart"/>
+            <w:r>
+              <w:rPr>
+                <w:b w:val="0"/>
+                <w:lang w:val="en-US"/>
+              </w:rPr>
+              <w:t>HaveValue</w:t>
+            </w:r>
+            <w:proofErr w:type="spellEnd"/>
+            <w:r>
+              <w:rPr>
+                <w:rStyle w:val="Hyperlink"/>
+                <w:u w:val="none"/>
+              </w:rPr>
+              <w:fldChar w:fldCharType="end"/>
+            </w:r>
+            <w:r>
+              <w:rPr>
+                <w:rStyle w:val="Hyperlink"/>
+                <w:b w:val="0"/>
+                <w:bCs w:val="0"/>
+                <w:u w:val="none"/>
+                <w:lang w:val="en-US"/>
+              </w:rPr>
+              <w:t xml:space="preserve">; </w:t>
+            </w:r>
+            <w:r>
+              <w:rPr>
+                <w:rStyle w:val="Hyperlink"/>
+                <w:u w:val="none"/>
+              </w:rPr>
+              <w:fldChar w:fldCharType="begin"/>
+            </w:r>
+            <w:r>
+              <w:rPr>
+                <w:rStyle w:val="Hyperlink"/>
+                <w:b w:val="0"/>
+                <w:bCs w:val="0"/>
+                <w:u w:val="none"/>
+                <w:lang w:val="en-US"/>
+              </w:rPr>
+              <w:instrText xml:space="preserve"> REF _Ref424722715 \h  \* MERGEFORMAT </w:instrText>
+            </w:r>
+            <w:r>
+              <w:rPr>
+                <w:rStyle w:val="Hyperlink"/>
+                <w:u w:val="none"/>
+              </w:rPr>
+            </w:r>
+            <w:r>
+              <w:rPr>
+                <w:rStyle w:val="Hyperlink"/>
+                <w:u w:val="none"/>
+              </w:rPr>
+              <w:fldChar w:fldCharType="separate"/>
+            </w:r>
+            <w:r>
+              <w:rPr>
+                <w:b w:val="0"/>
+                <w:lang w:val="en-US"/>
+              </w:rPr>
+              <w:t>Element</w:t>
+            </w:r>
+            <w:r>
+              <w:rPr>
+                <w:rStyle w:val="Hyperlink"/>
+                <w:u w:val="none"/>
+              </w:rPr>
+              <w:fldChar w:fldCharType="end"/>
+            </w:r>
+          </w:p>
+        </w:tc>
+        <w:tc>
+          <w:tcPr>
+            <w:tcW w:w="5528" w:type="dxa"/>
+            <w:tcBorders>
+              <w:top w:val="single" w:sz="4" w:space="0" w:color="auto"/>
+              <w:left w:val="single" w:sz="4" w:space="0" w:color="auto"/>
+              <w:bottom w:val="single" w:sz="4" w:space="0" w:color="auto"/>
+              <w:right w:val="single" w:sz="4" w:space="0" w:color="auto"/>
+            </w:tcBorders>
+            <w:hideMark/>
+          </w:tcPr>
+          <w:p>
+            <w:pPr>
+              <w:cnfStyle w:val="000000000000" w:firstRow="0" w:lastRow="0" w:firstColumn="0" w:lastColumn="0" w:oddVBand="0" w:evenVBand="0" w:oddHBand="0" w:evenHBand="0" w:firstRowFirstColumn="0" w:firstRowLastColumn="0" w:lastRowFirstColumn="0" w:lastRowLastColumn="0"/>
+              <w:rPr>
+                <w:color w:val="A6A6A6" w:themeColor="background1" w:themeShade="A6"/>
+                <w:lang w:val="en-US"/>
+              </w:rPr>
+            </w:pPr>
+            <w:r>
+              <w:rPr>
+                <w:color w:val="A6A6A6" w:themeColor="background1" w:themeShade="A6"/>
+                <w:lang w:val="en-US"/>
+              </w:rPr>
+              <w:t>See methods by link</w:t>
+            </w:r>
+          </w:p>
+        </w:tc>
+        <w:tc>
+          <w:tcPr>
+            <w:tcW w:w="1984" w:type="dxa"/>
+            <w:tcBorders>
+              <w:top w:val="single" w:sz="4" w:space="0" w:color="auto"/>
+              <w:left w:val="single" w:sz="4" w:space="0" w:color="auto"/>
+              <w:bottom w:val="single" w:sz="4" w:space="0" w:color="auto"/>
+              <w:right w:val="single" w:sz="4" w:space="0" w:color="auto"/>
+            </w:tcBorders>
+          </w:tcPr>
+          <w:p>
+            <w:pPr>
+              <w:cnfStyle w:val="000000000000" w:firstRow="0" w:lastRow="0" w:firstColumn="0" w:lastColumn="0" w:oddVBand="0" w:evenVBand="0" w:oddHBand="0" w:evenHBand="0" w:firstRowFirstColumn="0" w:firstRowLastColumn="0" w:lastRowFirstColumn="0" w:lastRowLastColumn="0"/>
+              <w:rPr>
+                <w:lang w:val="en-US"/>
+              </w:rPr>
+            </w:pPr>
+          </w:p>
+        </w:tc>
+      </w:tr>
+    </w:tbl>
+    <w:p>
+      <w:pPr>
+        <w:pStyle w:val="Heading4"/>
+        <w:rPr>
+          <w:lang w:val="en-US"/>
+        </w:rPr>
+      </w:pPr>
+      <w:bookmarkStart w:id="7" w:name="_Ref424913330"/>
+      <w:r>
+        <w:rPr>
+          <w:lang w:val="en-US"/>
+        </w:rPr>
+        <w:t>Bu</w:t>
+      </w:r>
+      <w:r>
+        <w:rPr>
+          <w:lang w:val="en-US"/>
+        </w:rPr>
+        <w:t>tton</w:t>
+      </w:r>
+      <w:r>
+        <w:rPr>
+          <w:lang w:val="en-US"/>
+        </w:rPr>
+        <w:t xml:space="preserve"> / Label</w:t>
       </w:r>
       <w:bookmarkEnd w:id="7"/>
     </w:p>
@@ -3414,10 +3747,7 @@
             <w:cnfStyle w:val="001000000000" w:firstRow="0" w:lastRow="0" w:firstColumn="1" w:lastColumn="0" w:oddVBand="0" w:evenVBand="0" w:oddHBand="0" w:evenHBand="0" w:firstRowFirstColumn="0" w:firstRowLastColumn="0" w:lastRowFirstColumn="0" w:lastRowLastColumn="0"/>
             <w:tcW w:w="2689" w:type="dxa"/>
             <w:tcBorders>
-              <w:top w:val="single" w:sz="4" w:space="0" w:color="auto"/>
-              <w:left w:val="single" w:sz="4" w:space="0" w:color="auto"/>
-              <w:bottom w:val="single" w:sz="4" w:space="0" w:color="auto"/>
-              <w:right w:val="single" w:sz="4" w:space="0" w:color="auto"/>
+              <w:right w:val="single" w:sz="4" w:space="0" w:color="5B9BD5" w:themeColor="accent1"/>
             </w:tcBorders>
             <w:hideMark/>
           </w:tcPr>
@@ -3427,19 +3757,11 @@
                 <w:lang w:val="en-US"/>
               </w:rPr>
             </w:pPr>
-            <w:proofErr w:type="spellStart"/>
-            <w:r>
-              <w:rPr>
-                <w:lang w:val="en-US"/>
-              </w:rPr>
-              <w:t>getText</w:t>
-            </w:r>
-            <w:proofErr w:type="spellEnd"/>
-            <w:r>
-              <w:rPr>
-                <w:lang w:val="en-US"/>
-              </w:rPr>
-              <w:t>()</w:t>
+            <w:r>
+              <w:rPr>
+                <w:lang w:val="en-US"/>
+              </w:rPr>
+              <w:t>click()</w:t>
             </w:r>
           </w:p>
         </w:tc>
@@ -3447,9 +3769,7 @@
           <w:tcPr>
             <w:tcW w:w="5528" w:type="dxa"/>
             <w:tcBorders>
-              <w:top w:val="single" w:sz="4" w:space="0" w:color="auto"/>
-              <w:left w:val="single" w:sz="4" w:space="0" w:color="auto"/>
-              <w:bottom w:val="single" w:sz="4" w:space="0" w:color="auto"/>
+              <w:left w:val="single" w:sz="4" w:space="0" w:color="auto"/>
               <w:right w:val="single" w:sz="4" w:space="0" w:color="auto"/>
             </w:tcBorders>
             <w:hideMark/>
@@ -3465,19 +3785,7 @@
               <w:rPr>
                 <w:lang w:val="en-US"/>
               </w:rPr>
-              <w:t>Get element</w:t>
-            </w:r>
-            <w:r>
-              <w:rPr>
-                <w:lang w:val="en-US"/>
-              </w:rPr>
-              <w:t>’</w:t>
-            </w:r>
-            <w:r>
-              <w:rPr>
-                <w:lang w:val="en-US"/>
-              </w:rPr>
-              <w:t>s text</w:t>
+              <w:t>Click on button</w:t>
             </w:r>
           </w:p>
         </w:tc>
@@ -3485,12 +3793,8 @@
           <w:tcPr>
             <w:tcW w:w="1984" w:type="dxa"/>
             <w:tcBorders>
-              <w:top w:val="single" w:sz="4" w:space="0" w:color="auto"/>
-              <w:left w:val="single" w:sz="4" w:space="0" w:color="auto"/>
-              <w:bottom w:val="single" w:sz="4" w:space="0" w:color="auto"/>
-              <w:right w:val="single" w:sz="4" w:space="0" w:color="auto"/>
-            </w:tcBorders>
-            <w:hideMark/>
+              <w:left w:val="single" w:sz="4" w:space="0" w:color="auto"/>
+            </w:tcBorders>
           </w:tcPr>
           <w:p>
             <w:pPr>
@@ -3499,12 +3803,6 @@
                 <w:lang w:val="en-US"/>
               </w:rPr>
             </w:pPr>
-            <w:r>
-              <w:rPr>
-                <w:lang w:val="en-US"/>
-              </w:rPr>
-              <w:t>String</w:t>
-            </w:r>
           </w:p>
         </w:tc>
       </w:tr>
@@ -3519,200 +3817,13 @@
               <w:bottom w:val="single" w:sz="4" w:space="0" w:color="auto"/>
               <w:right w:val="single" w:sz="4" w:space="0" w:color="auto"/>
             </w:tcBorders>
-          </w:tcPr>
-          <w:p>
-            <w:pPr>
-              <w:rPr>
-                <w:lang w:val="en-US"/>
-              </w:rPr>
-            </w:pPr>
-            <w:proofErr w:type="spellStart"/>
-            <w:r>
-              <w:rPr>
-                <w:lang w:val="en-US"/>
-              </w:rPr>
-              <w:t>waitText</w:t>
-            </w:r>
-            <w:proofErr w:type="spellEnd"/>
-            <w:r>
-              <w:rPr>
-                <w:lang w:val="en-US"/>
-              </w:rPr>
-              <w:t>(String)</w:t>
-            </w:r>
-          </w:p>
-        </w:tc>
-        <w:tc>
-          <w:tcPr>
-            <w:tcW w:w="5528" w:type="dxa"/>
-            <w:tcBorders>
-              <w:top w:val="single" w:sz="4" w:space="0" w:color="auto"/>
-              <w:left w:val="single" w:sz="4" w:space="0" w:color="auto"/>
-              <w:bottom w:val="single" w:sz="4" w:space="0" w:color="auto"/>
-              <w:right w:val="single" w:sz="4" w:space="0" w:color="auto"/>
-            </w:tcBorders>
-          </w:tcPr>
-          <w:p>
-            <w:pPr>
-              <w:cnfStyle w:val="000000000000" w:firstRow="0" w:lastRow="0" w:firstColumn="0" w:lastColumn="0" w:oddVBand="0" w:evenVBand="0" w:oddHBand="0" w:evenHBand="0" w:firstRowFirstColumn="0" w:firstRowLastColumn="0" w:lastRowFirstColumn="0" w:lastRowLastColumn="0"/>
-              <w:rPr>
-                <w:lang w:val="en-US"/>
-              </w:rPr>
-            </w:pPr>
-            <w:r>
-              <w:rPr>
-                <w:lang w:val="en-US"/>
-              </w:rPr>
-              <w:t>Wait while element’s text contains expected text. Returns element’s text</w:t>
-            </w:r>
-          </w:p>
-        </w:tc>
-        <w:tc>
-          <w:tcPr>
-            <w:tcW w:w="1984" w:type="dxa"/>
-            <w:tcBorders>
-              <w:top w:val="single" w:sz="4" w:space="0" w:color="auto"/>
-              <w:left w:val="single" w:sz="4" w:space="0" w:color="auto"/>
-              <w:bottom w:val="single" w:sz="4" w:space="0" w:color="auto"/>
-              <w:right w:val="single" w:sz="4" w:space="0" w:color="auto"/>
-            </w:tcBorders>
-          </w:tcPr>
-          <w:p>
-            <w:pPr>
-              <w:cnfStyle w:val="000000000000" w:firstRow="0" w:lastRow="0" w:firstColumn="0" w:lastColumn="0" w:oddVBand="0" w:evenVBand="0" w:oddHBand="0" w:evenHBand="0" w:firstRowFirstColumn="0" w:firstRowLastColumn="0" w:lastRowFirstColumn="0" w:lastRowLastColumn="0"/>
-              <w:rPr>
-                <w:lang w:val="en-US"/>
-              </w:rPr>
-            </w:pPr>
-            <w:r>
-              <w:rPr>
-                <w:lang w:val="en-US"/>
-              </w:rPr>
-              <w:t>String</w:t>
-            </w:r>
-          </w:p>
-        </w:tc>
-      </w:tr>
-      <w:tr>
-        <w:trPr>
-          <w:cnfStyle w:val="000000100000" w:firstRow="0" w:lastRow="0" w:firstColumn="0" w:lastColumn="0" w:oddVBand="0" w:evenVBand="0" w:oddHBand="1" w:evenHBand="0" w:firstRowFirstColumn="0" w:firstRowLastColumn="0" w:lastRowFirstColumn="0" w:lastRowLastColumn="0"/>
-        </w:trPr>
-        <w:tc>
-          <w:tcPr>
-            <w:cnfStyle w:val="001000000000" w:firstRow="0" w:lastRow="0" w:firstColumn="1" w:lastColumn="0" w:oddVBand="0" w:evenVBand="0" w:oddHBand="0" w:evenHBand="0" w:firstRowFirstColumn="0" w:firstRowLastColumn="0" w:lastRowFirstColumn="0" w:lastRowLastColumn="0"/>
-            <w:tcW w:w="2689" w:type="dxa"/>
-            <w:tcBorders>
-              <w:top w:val="single" w:sz="4" w:space="0" w:color="auto"/>
-              <w:left w:val="single" w:sz="4" w:space="0" w:color="auto"/>
-              <w:bottom w:val="single" w:sz="4" w:space="0" w:color="auto"/>
-              <w:right w:val="single" w:sz="4" w:space="0" w:color="auto"/>
-            </w:tcBorders>
-          </w:tcPr>
-          <w:p>
-            <w:pPr>
-              <w:rPr>
-                <w:lang w:val="en-US"/>
-              </w:rPr>
-            </w:pPr>
-            <w:proofErr w:type="spellStart"/>
-            <w:r>
-              <w:rPr>
-                <w:lang w:val="en-US"/>
-              </w:rPr>
-              <w:t>waitMatchText</w:t>
-            </w:r>
-            <w:proofErr w:type="spellEnd"/>
-            <w:r>
-              <w:rPr>
-                <w:lang w:val="en-US"/>
-              </w:rPr>
-              <w:t>(String)</w:t>
-            </w:r>
-          </w:p>
-        </w:tc>
-        <w:tc>
-          <w:tcPr>
-            <w:tcW w:w="5528" w:type="dxa"/>
-            <w:tcBorders>
-              <w:top w:val="single" w:sz="4" w:space="0" w:color="auto"/>
-              <w:left w:val="single" w:sz="4" w:space="0" w:color="auto"/>
-              <w:bottom w:val="single" w:sz="4" w:space="0" w:color="auto"/>
-              <w:right w:val="single" w:sz="4" w:space="0" w:color="auto"/>
-            </w:tcBorders>
-          </w:tcPr>
-          <w:p>
-            <w:pPr>
-              <w:cnfStyle w:val="000000100000" w:firstRow="0" w:lastRow="0" w:firstColumn="0" w:lastColumn="0" w:oddVBand="0" w:evenVBand="0" w:oddHBand="1" w:evenHBand="0" w:firstRowFirstColumn="0" w:firstRowLastColumn="0" w:lastRowFirstColumn="0" w:lastRowLastColumn="0"/>
-              <w:rPr>
-                <w:lang w:val="en-US"/>
-              </w:rPr>
-            </w:pPr>
-            <w:r>
-              <w:rPr>
-                <w:lang w:val="en-US"/>
-              </w:rPr>
-              <w:t xml:space="preserve">Wait while element’s text matches </w:t>
-            </w:r>
-            <w:proofErr w:type="spellStart"/>
-            <w:r>
-              <w:rPr>
-                <w:lang w:val="en-US"/>
-              </w:rPr>
-              <w:t>regEx</w:t>
-            </w:r>
-            <w:proofErr w:type="spellEnd"/>
-            <w:r>
-              <w:rPr>
-                <w:lang w:val="en-US"/>
-              </w:rPr>
-              <w:t>. Returns element’s text</w:t>
-            </w:r>
-          </w:p>
-        </w:tc>
-        <w:tc>
-          <w:tcPr>
-            <w:tcW w:w="1984" w:type="dxa"/>
-            <w:tcBorders>
-              <w:top w:val="single" w:sz="4" w:space="0" w:color="auto"/>
-              <w:left w:val="single" w:sz="4" w:space="0" w:color="auto"/>
-              <w:bottom w:val="single" w:sz="4" w:space="0" w:color="auto"/>
-              <w:right w:val="single" w:sz="4" w:space="0" w:color="auto"/>
-            </w:tcBorders>
-          </w:tcPr>
-          <w:p>
-            <w:pPr>
-              <w:cnfStyle w:val="000000100000" w:firstRow="0" w:lastRow="0" w:firstColumn="0" w:lastColumn="0" w:oddVBand="0" w:evenVBand="0" w:oddHBand="1" w:evenHBand="0" w:firstRowFirstColumn="0" w:firstRowLastColumn="0" w:lastRowFirstColumn="0" w:lastRowLastColumn="0"/>
-              <w:rPr>
-                <w:lang w:val="en-US"/>
-              </w:rPr>
-            </w:pPr>
-            <w:r>
-              <w:rPr>
-                <w:lang w:val="en-US"/>
-              </w:rPr>
-              <w:t>String</w:t>
-            </w:r>
-          </w:p>
-        </w:tc>
-      </w:tr>
-      <w:tr>
-        <w:tc>
-          <w:tcPr>
-            <w:cnfStyle w:val="001000000000" w:firstRow="0" w:lastRow="0" w:firstColumn="1" w:lastColumn="0" w:oddVBand="0" w:evenVBand="0" w:oddHBand="0" w:evenHBand="0" w:firstRowFirstColumn="0" w:firstRowLastColumn="0" w:lastRowFirstColumn="0" w:lastRowLastColumn="0"/>
-            <w:tcW w:w="2689" w:type="dxa"/>
-            <w:tcBorders>
-              <w:top w:val="single" w:sz="4" w:space="0" w:color="auto"/>
-              <w:left w:val="single" w:sz="4" w:space="0" w:color="auto"/>
-              <w:bottom w:val="single" w:sz="4" w:space="0" w:color="auto"/>
-              <w:right w:val="single" w:sz="4" w:space="0" w:color="auto"/>
-            </w:tcBorders>
             <w:hideMark/>
           </w:tcPr>
           <w:p>
             <w:pPr>
               <w:rPr>
-                <w:rStyle w:val="Hyperlink"/>
-                <w:u w:val="none"/>
+                <w:b w:val="0"/>
+                <w:lang w:val="en-US"/>
               </w:rPr>
             </w:pPr>
             <w:r>
@@ -3721,6 +3832,47 @@
                 <w:u w:val="none"/>
               </w:rPr>
               <w:fldChar w:fldCharType="begin"/>
+            </w:r>
+            <w:r>
+              <w:rPr>
+                <w:lang w:val="en-US"/>
+              </w:rPr>
+              <w:instrText xml:space="preserve"> REF _Ref424722056 \h </w:instrText>
+            </w:r>
+            <w:r>
+              <w:rPr>
+                <w:rStyle w:val="Hyperlink"/>
+                <w:bCs w:val="0"/>
+                <w:u w:val="none"/>
+                <w:lang w:val="en-US"/>
+              </w:rPr>
+              <w:instrText xml:space="preserve"> \* MERGEFORMAT </w:instrText>
+            </w:r>
+            <w:r>
+              <w:rPr>
+                <w:rStyle w:val="Hyperlink"/>
+                <w:u w:val="none"/>
+              </w:rPr>
+            </w:r>
+            <w:r>
+              <w:rPr>
+                <w:rStyle w:val="Hyperlink"/>
+                <w:u w:val="none"/>
+              </w:rPr>
+              <w:fldChar w:fldCharType="separate"/>
+            </w:r>
+            <w:r>
+              <w:rPr>
+                <w:lang w:val="en-US"/>
+              </w:rPr>
+              <w:t>Text</w:t>
+            </w:r>
+            <w:r>
+              <w:rPr>
+                <w:rStyle w:val="Hyperlink"/>
+                <w:u w:val="none"/>
+              </w:rPr>
+              <w:fldChar w:fldCharType="end"/>
             </w:r>
             <w:r>
               <w:rPr>
@@ -3730,36 +3882,7 @@
                 <w:u w:val="none"/>
                 <w:lang w:val="en-US"/>
               </w:rPr>
-              <w:instrText xml:space="preserve"> REF _Ref424722698 \h  \* MERGEFORMAT </w:instrText>
-            </w:r>
-            <w:r>
-              <w:rPr>
-                <w:rStyle w:val="Hyperlink"/>
-                <w:u w:val="none"/>
-              </w:rPr>
-            </w:r>
-            <w:r>
-              <w:rPr>
-                <w:rStyle w:val="Hyperlink"/>
-                <w:u w:val="none"/>
-              </w:rPr>
-              <w:fldChar w:fldCharType="separate"/>
-            </w:r>
-            <w:proofErr w:type="spellStart"/>
-            <w:r>
-              <w:rPr>
-                <w:b w:val="0"/>
-                <w:lang w:val="en-US"/>
-              </w:rPr>
-              <w:t>HaveValue</w:t>
-            </w:r>
-            <w:proofErr w:type="spellEnd"/>
-            <w:r>
-              <w:rPr>
-                <w:rStyle w:val="Hyperlink"/>
-                <w:u w:val="none"/>
-              </w:rPr>
-              <w:fldChar w:fldCharType="end"/>
+              <w:t>;</w:t>
             </w:r>
             <w:r>
               <w:rPr>
@@ -3769,7 +3892,7 @@
                 <w:u w:val="none"/>
                 <w:lang w:val="en-US"/>
               </w:rPr>
-              <w:t xml:space="preserve">; </w:t>
+              <w:t xml:space="preserve"> </w:t>
             </w:r>
             <w:r>
               <w:rPr>
@@ -3786,6 +3909,72 @@
                 <w:u w:val="none"/>
                 <w:lang w:val="en-US"/>
               </w:rPr>
+              <w:instrText xml:space="preserve"> REF _Ref424722698 \h  \* MERGEFORMAT </w:instrText>
+            </w:r>
+            <w:r>
+              <w:rPr>
+                <w:rStyle w:val="Hyperlink"/>
+                <w:u w:val="none"/>
+              </w:rPr>
+            </w:r>
+            <w:r>
+              <w:rPr>
+                <w:rStyle w:val="Hyperlink"/>
+                <w:u w:val="none"/>
+              </w:rPr>
+              <w:fldChar w:fldCharType="separate"/>
+            </w:r>
+            <w:proofErr w:type="spellStart"/>
+            <w:r>
+              <w:rPr>
+                <w:b w:val="0"/>
+                <w:lang w:val="en-US"/>
+              </w:rPr>
+              <w:t>HaveValue</w:t>
+            </w:r>
+            <w:proofErr w:type="spellEnd"/>
+            <w:r>
+              <w:rPr>
+                <w:rStyle w:val="Hyperlink"/>
+                <w:u w:val="none"/>
+              </w:rPr>
+              <w:fldChar w:fldCharType="end"/>
+            </w:r>
+            <w:r>
+              <w:rPr>
+                <w:rStyle w:val="Hyperlink"/>
+                <w:b w:val="0"/>
+                <w:bCs w:val="0"/>
+                <w:u w:val="none"/>
+                <w:lang w:val="en-US"/>
+              </w:rPr>
+              <w:t>;</w:t>
+            </w:r>
+            <w:r>
+              <w:rPr>
+                <w:rStyle w:val="Hyperlink"/>
+                <w:b w:val="0"/>
+                <w:bCs w:val="0"/>
+                <w:u w:val="none"/>
+                <w:lang w:val="en-US"/>
+              </w:rPr>
+              <w:t xml:space="preserve"> </w:t>
+            </w:r>
+            <w:r>
+              <w:rPr>
+                <w:rStyle w:val="Hyperlink"/>
+                <w:u w:val="none"/>
+              </w:rPr>
+              <w:fldChar w:fldCharType="begin"/>
+            </w:r>
+            <w:r>
+              <w:rPr>
+                <w:rStyle w:val="Hyperlink"/>
+                <w:b w:val="0"/>
+                <w:bCs w:val="0"/>
+                <w:u w:val="none"/>
+                <w:lang w:val="en-US"/>
+              </w:rPr>
               <w:instrText xml:space="preserve"> REF _Ref424722715 \h  \* MERGEFORMAT </w:instrText>
             </w:r>
             <w:r>
@@ -3832,15 +4021,14 @@
             <w:pPr>
               <w:cnfStyle w:val="000000000000" w:firstRow="0" w:lastRow="0" w:firstColumn="0" w:lastColumn="0" w:oddVBand="0" w:evenVBand="0" w:oddHBand="0" w:evenHBand="0" w:firstRowFirstColumn="0" w:firstRowLastColumn="0" w:lastRowFirstColumn="0" w:lastRowLastColumn="0"/>
               <w:rPr>
+                <w:lang w:val="en-US"/>
+              </w:rPr>
+            </w:pPr>
+            <w:r>
+              <w:rPr>
                 <w:color w:val="A6A6A6" w:themeColor="background1" w:themeShade="A6"/>
                 <w:lang w:val="en-US"/>
               </w:rPr>
-            </w:pPr>
-            <w:r>
-              <w:rPr>
-                <w:color w:val="A6A6A6" w:themeColor="background1" w:themeShade="A6"/>
-                <w:lang w:val="en-US"/>
-              </w:rPr>
               <w:t>See methods by link</w:t>
             </w:r>
           </w:p>
@@ -3854,6 +4042,7 @@
               <w:bottom w:val="single" w:sz="4" w:space="0" w:color="auto"/>
               <w:right w:val="single" w:sz="4" w:space="0" w:color="auto"/>
             </w:tcBorders>
+            <w:hideMark/>
           </w:tcPr>
           <w:p>
             <w:pPr>
@@ -3873,26 +4062,786 @@
           <w:lang w:val="en-US"/>
         </w:rPr>
       </w:pPr>
-      <w:bookmarkStart w:id="8" w:name="_Ref424913330"/>
       <w:r>
         <w:rPr>
           <w:lang w:val="en-US"/>
         </w:rPr>
-        <w:t>Bu</w:t>
-      </w:r>
-      <w:r>
+        <w:t>Link</w:t>
+      </w:r>
+    </w:p>
+    <w:tbl>
+      <w:tblPr>
+        <w:tblStyle w:val="LightList-Accent11"/>
+        <w:tblW w:w="0" w:type="auto"/>
+        <w:tblInd w:w="0" w:type="dxa"/>
+        <w:tblBorders>
+          <w:top w:val="single" w:sz="4" w:space="0" w:color="auto"/>
+          <w:left w:val="single" w:sz="4" w:space="0" w:color="auto"/>
+          <w:bottom w:val="single" w:sz="4" w:space="0" w:color="auto"/>
+          <w:right w:val="single" w:sz="4" w:space="0" w:color="auto"/>
+          <w:insideH w:val="single" w:sz="4" w:space="0" w:color="auto"/>
+          <w:insideV w:val="single" w:sz="4" w:space="0" w:color="auto"/>
+        </w:tblBorders>
+        <w:tblLook w:val="04A0" w:firstRow="1" w:lastRow="0" w:firstColumn="1" w:lastColumn="0" w:noHBand="0" w:noVBand="1"/>
+      </w:tblPr>
+      <w:tblGrid>
+        <w:gridCol w:w="2803"/>
+        <w:gridCol w:w="5474"/>
+        <w:gridCol w:w="1969"/>
+      </w:tblGrid>
+      <w:tr>
+        <w:trPr>
+          <w:cnfStyle w:val="100000000000" w:firstRow="1" w:lastRow="0" w:firstColumn="0" w:lastColumn="0" w:oddVBand="0" w:evenVBand="0" w:oddHBand="0" w:evenHBand="0" w:firstRowFirstColumn="0" w:firstRowLastColumn="0" w:lastRowFirstColumn="0" w:lastRowLastColumn="0"/>
+        </w:trPr>
+        <w:tc>
+          <w:tcPr>
+            <w:cnfStyle w:val="001000000000" w:firstRow="0" w:lastRow="0" w:firstColumn="1" w:lastColumn="0" w:oddVBand="0" w:evenVBand="0" w:oddHBand="0" w:evenHBand="0" w:firstRowFirstColumn="0" w:firstRowLastColumn="0" w:lastRowFirstColumn="0" w:lastRowLastColumn="0"/>
+            <w:tcW w:w="2689" w:type="dxa"/>
+            <w:tcBorders>
+              <w:top w:val="single" w:sz="4" w:space="0" w:color="auto"/>
+              <w:left w:val="single" w:sz="4" w:space="0" w:color="auto"/>
+              <w:bottom w:val="single" w:sz="4" w:space="0" w:color="auto"/>
+              <w:right w:val="single" w:sz="4" w:space="0" w:color="auto"/>
+            </w:tcBorders>
+            <w:hideMark/>
+          </w:tcPr>
+          <w:p>
+            <w:pPr>
+              <w:rPr>
+                <w:lang w:val="en-US"/>
+              </w:rPr>
+            </w:pPr>
+            <w:r>
+              <w:rPr>
+                <w:lang w:val="en-US"/>
+              </w:rPr>
+              <w:t>Method</w:t>
+            </w:r>
+          </w:p>
+        </w:tc>
+        <w:tc>
+          <w:tcPr>
+            <w:tcW w:w="5528" w:type="dxa"/>
+            <w:tcBorders>
+              <w:top w:val="single" w:sz="4" w:space="0" w:color="auto"/>
+              <w:left w:val="single" w:sz="4" w:space="0" w:color="auto"/>
+              <w:bottom w:val="single" w:sz="4" w:space="0" w:color="auto"/>
+              <w:right w:val="single" w:sz="4" w:space="0" w:color="auto"/>
+            </w:tcBorders>
+            <w:hideMark/>
+          </w:tcPr>
+          <w:p>
+            <w:pPr>
+              <w:cnfStyle w:val="100000000000" w:firstRow="1" w:lastRow="0" w:firstColumn="0" w:lastColumn="0" w:oddVBand="0" w:evenVBand="0" w:oddHBand="0" w:evenHBand="0" w:firstRowFirstColumn="0" w:firstRowLastColumn="0" w:lastRowFirstColumn="0" w:lastRowLastColumn="0"/>
+              <w:rPr>
+                <w:lang w:val="en-US"/>
+              </w:rPr>
+            </w:pPr>
+            <w:r>
+              <w:rPr>
+                <w:lang w:val="en-US"/>
+              </w:rPr>
+              <w:t>Description</w:t>
+            </w:r>
+          </w:p>
+        </w:tc>
+        <w:tc>
+          <w:tcPr>
+            <w:tcW w:w="1984" w:type="dxa"/>
+            <w:tcBorders>
+              <w:top w:val="single" w:sz="4" w:space="0" w:color="auto"/>
+              <w:left w:val="single" w:sz="4" w:space="0" w:color="auto"/>
+              <w:bottom w:val="single" w:sz="4" w:space="0" w:color="auto"/>
+              <w:right w:val="single" w:sz="4" w:space="0" w:color="auto"/>
+            </w:tcBorders>
+            <w:hideMark/>
+          </w:tcPr>
+          <w:p>
+            <w:pPr>
+              <w:cnfStyle w:val="100000000000" w:firstRow="1" w:lastRow="0" w:firstColumn="0" w:lastColumn="0" w:oddVBand="0" w:evenVBand="0" w:oddHBand="0" w:evenHBand="0" w:firstRowFirstColumn="0" w:firstRowLastColumn="0" w:lastRowFirstColumn="0" w:lastRowLastColumn="0"/>
+              <w:rPr>
+                <w:lang w:val="en-US"/>
+              </w:rPr>
+            </w:pPr>
+            <w:r>
+              <w:rPr>
+                <w:lang w:val="en-US"/>
+              </w:rPr>
+              <w:t>Result</w:t>
+            </w:r>
+          </w:p>
+        </w:tc>
+      </w:tr>
+      <w:tr>
+        <w:trPr>
+          <w:cnfStyle w:val="000000100000" w:firstRow="0" w:lastRow="0" w:firstColumn="0" w:lastColumn="0" w:oddVBand="0" w:evenVBand="0" w:oddHBand="1" w:evenHBand="0" w:firstRowFirstColumn="0" w:firstRowLastColumn="0" w:lastRowFirstColumn="0" w:lastRowLastColumn="0"/>
+        </w:trPr>
+        <w:tc>
+          <w:tcPr>
+            <w:cnfStyle w:val="001000000000" w:firstRow="0" w:lastRow="0" w:firstColumn="1" w:lastColumn="0" w:oddVBand="0" w:evenVBand="0" w:oddHBand="0" w:evenHBand="0" w:firstRowFirstColumn="0" w:firstRowLastColumn="0" w:lastRowFirstColumn="0" w:lastRowLastColumn="0"/>
+            <w:tcW w:w="2689" w:type="dxa"/>
+            <w:tcBorders>
+              <w:right w:val="single" w:sz="4" w:space="0" w:color="5B9BD5" w:themeColor="accent1"/>
+            </w:tcBorders>
+            <w:hideMark/>
+          </w:tcPr>
+          <w:p>
+            <w:pPr>
+              <w:rPr>
+                <w:lang w:val="en-US"/>
+              </w:rPr>
+            </w:pPr>
+            <w:r>
+              <w:rPr>
+                <w:lang w:val="en-US"/>
+              </w:rPr>
+              <w:t>click()</w:t>
+            </w:r>
+          </w:p>
+        </w:tc>
+        <w:tc>
+          <w:tcPr>
+            <w:tcW w:w="5528" w:type="dxa"/>
+            <w:tcBorders>
+              <w:left w:val="single" w:sz="4" w:space="0" w:color="auto"/>
+              <w:right w:val="single" w:sz="4" w:space="0" w:color="auto"/>
+            </w:tcBorders>
+            <w:hideMark/>
+          </w:tcPr>
+          <w:p>
+            <w:pPr>
+              <w:cnfStyle w:val="000000100000" w:firstRow="0" w:lastRow="0" w:firstColumn="0" w:lastColumn="0" w:oddVBand="0" w:evenVBand="0" w:oddHBand="1" w:evenHBand="0" w:firstRowFirstColumn="0" w:firstRowLastColumn="0" w:lastRowFirstColumn="0" w:lastRowLastColumn="0"/>
+              <w:rPr>
+                <w:lang w:val="en-US"/>
+              </w:rPr>
+            </w:pPr>
+            <w:r>
+              <w:rPr>
+                <w:lang w:val="en-US"/>
+              </w:rPr>
+              <w:t>Click on link</w:t>
+            </w:r>
+          </w:p>
+        </w:tc>
+        <w:tc>
+          <w:tcPr>
+            <w:tcW w:w="1984" w:type="dxa"/>
+            <w:tcBorders>
+              <w:left w:val="single" w:sz="4" w:space="0" w:color="auto"/>
+            </w:tcBorders>
+          </w:tcPr>
+          <w:p>
+            <w:pPr>
+              <w:cnfStyle w:val="000000100000" w:firstRow="0" w:lastRow="0" w:firstColumn="0" w:lastColumn="0" w:oddVBand="0" w:evenVBand="0" w:oddHBand="1" w:evenHBand="0" w:firstRowFirstColumn="0" w:firstRowLastColumn="0" w:lastRowFirstColumn="0" w:lastRowLastColumn="0"/>
+              <w:rPr>
+                <w:lang w:val="en-US"/>
+              </w:rPr>
+            </w:pPr>
+          </w:p>
+        </w:tc>
+      </w:tr>
+      <w:tr>
+        <w:tc>
+          <w:tcPr>
+            <w:cnfStyle w:val="001000000000" w:firstRow="0" w:lastRow="0" w:firstColumn="1" w:lastColumn="0" w:oddVBand="0" w:evenVBand="0" w:oddHBand="0" w:evenHBand="0" w:firstRowFirstColumn="0" w:firstRowLastColumn="0" w:lastRowFirstColumn="0" w:lastRowLastColumn="0"/>
+            <w:tcW w:w="2689" w:type="dxa"/>
+            <w:tcBorders>
+              <w:right w:val="single" w:sz="4" w:space="0" w:color="5B9BD5" w:themeColor="accent1"/>
+            </w:tcBorders>
+            <w:hideMark/>
+          </w:tcPr>
+          <w:p>
+            <w:pPr>
+              <w:rPr>
+                <w:lang w:val="en-US"/>
+              </w:rPr>
+            </w:pPr>
+            <w:proofErr w:type="spellStart"/>
+            <w:r>
+              <w:rPr>
+                <w:lang w:val="en-US"/>
+              </w:rPr>
+              <w:t>getReference</w:t>
+            </w:r>
+            <w:proofErr w:type="spellEnd"/>
+            <w:r>
+              <w:rPr>
+                <w:lang w:val="en-US"/>
+              </w:rPr>
+              <w:t>()</w:t>
+            </w:r>
+          </w:p>
+        </w:tc>
+        <w:tc>
+          <w:tcPr>
+            <w:tcW w:w="5528" w:type="dxa"/>
+            <w:tcBorders>
+              <w:left w:val="single" w:sz="4" w:space="0" w:color="auto"/>
+              <w:right w:val="single" w:sz="4" w:space="0" w:color="auto"/>
+            </w:tcBorders>
+            <w:hideMark/>
+          </w:tcPr>
+          <w:p>
+            <w:pPr>
+              <w:cnfStyle w:val="000000000000" w:firstRow="0" w:lastRow="0" w:firstColumn="0" w:lastColumn="0" w:oddVBand="0" w:evenVBand="0" w:oddHBand="0" w:evenHBand="0" w:firstRowFirstColumn="0" w:firstRowLastColumn="0" w:lastRowFirstColumn="0" w:lastRowLastColumn="0"/>
+              <w:rPr>
+                <w:lang w:val="en-US"/>
+              </w:rPr>
+            </w:pPr>
+            <w:r>
+              <w:rPr>
+                <w:lang w:val="en-US"/>
+              </w:rPr>
+              <w:t>Get link destination</w:t>
+            </w:r>
+          </w:p>
+        </w:tc>
+        <w:tc>
+          <w:tcPr>
+            <w:tcW w:w="1984" w:type="dxa"/>
+            <w:tcBorders>
+              <w:left w:val="single" w:sz="4" w:space="0" w:color="auto"/>
+            </w:tcBorders>
+            <w:hideMark/>
+          </w:tcPr>
+          <w:p>
+            <w:pPr>
+              <w:cnfStyle w:val="000000000000" w:firstRow="0" w:lastRow="0" w:firstColumn="0" w:lastColumn="0" w:oddVBand="0" w:evenVBand="0" w:oddHBand="0" w:evenHBand="0" w:firstRowFirstColumn="0" w:firstRowLastColumn="0" w:lastRowFirstColumn="0" w:lastRowLastColumn="0"/>
+              <w:rPr>
+                <w:lang w:val="en-US"/>
+              </w:rPr>
+            </w:pPr>
+            <w:r>
+              <w:rPr>
+                <w:lang w:val="en-US"/>
+              </w:rPr>
+              <w:t>String</w:t>
+            </w:r>
+          </w:p>
+        </w:tc>
+      </w:tr>
+      <w:tr>
+        <w:trPr>
+          <w:cnfStyle w:val="000000100000" w:firstRow="0" w:lastRow="0" w:firstColumn="0" w:lastColumn="0" w:oddVBand="0" w:evenVBand="0" w:oddHBand="1" w:evenHBand="0" w:firstRowFirstColumn="0" w:firstRowLastColumn="0" w:lastRowFirstColumn="0" w:lastRowLastColumn="0"/>
+        </w:trPr>
+        <w:tc>
+          <w:tcPr>
+            <w:cnfStyle w:val="001000000000" w:firstRow="0" w:lastRow="0" w:firstColumn="1" w:lastColumn="0" w:oddVBand="0" w:evenVBand="0" w:oddHBand="0" w:evenHBand="0" w:firstRowFirstColumn="0" w:firstRowLastColumn="0" w:lastRowFirstColumn="0" w:lastRowLastColumn="0"/>
+            <w:tcW w:w="2689" w:type="dxa"/>
+            <w:tcBorders>
+              <w:right w:val="single" w:sz="4" w:space="0" w:color="5B9BD5" w:themeColor="accent1"/>
+            </w:tcBorders>
+          </w:tcPr>
+          <w:p>
+            <w:pPr>
+              <w:rPr>
+                <w:lang w:val="en-US"/>
+              </w:rPr>
+            </w:pPr>
+            <w:proofErr w:type="spellStart"/>
+            <w:r>
+              <w:t>waitReference</w:t>
+            </w:r>
+            <w:proofErr w:type="spellEnd"/>
+            <w:r>
+              <w:t>(</w:t>
+            </w:r>
+            <w:proofErr w:type="spellStart"/>
+            <w:r>
+              <w:t>String</w:t>
+            </w:r>
+            <w:proofErr w:type="spellEnd"/>
+            <w:r>
+              <w:rPr>
+                <w:lang w:val="en-US"/>
+              </w:rPr>
+              <w:t>)</w:t>
+            </w:r>
+          </w:p>
+        </w:tc>
+        <w:tc>
+          <w:tcPr>
+            <w:tcW w:w="5528" w:type="dxa"/>
+            <w:tcBorders>
+              <w:left w:val="single" w:sz="4" w:space="0" w:color="auto"/>
+              <w:right w:val="single" w:sz="4" w:space="0" w:color="auto"/>
+            </w:tcBorders>
+          </w:tcPr>
+          <w:p>
+            <w:pPr>
+              <w:cnfStyle w:val="000000100000" w:firstRow="0" w:lastRow="0" w:firstColumn="0" w:lastColumn="0" w:oddVBand="0" w:evenVBand="0" w:oddHBand="1" w:evenHBand="0" w:firstRowFirstColumn="0" w:firstRowLastColumn="0" w:lastRowFirstColumn="0" w:lastRowLastColumn="0"/>
+            </w:pPr>
+            <w:r>
+              <w:rPr>
+                <w:lang w:val="en-US"/>
+              </w:rPr>
+              <w:t xml:space="preserve">Wait while link destination contains expected text. </w:t>
+            </w:r>
+            <w:proofErr w:type="spellStart"/>
+            <w:r>
+              <w:t>Returns</w:t>
+            </w:r>
+            <w:proofErr w:type="spellEnd"/>
+            <w:r>
+              <w:t xml:space="preserve"> </w:t>
+            </w:r>
+            <w:proofErr w:type="spellStart"/>
+            <w:r>
+              <w:t>link</w:t>
+            </w:r>
+            <w:proofErr w:type="spellEnd"/>
+            <w:r>
+              <w:t xml:space="preserve"> </w:t>
+            </w:r>
+            <w:proofErr w:type="spellStart"/>
+            <w:r>
+              <w:t>destination</w:t>
+            </w:r>
+            <w:proofErr w:type="spellEnd"/>
+          </w:p>
+        </w:tc>
+        <w:tc>
+          <w:tcPr>
+            <w:tcW w:w="1984" w:type="dxa"/>
+            <w:tcBorders>
+              <w:left w:val="single" w:sz="4" w:space="0" w:color="auto"/>
+            </w:tcBorders>
+          </w:tcPr>
+          <w:p>
+            <w:pPr>
+              <w:cnfStyle w:val="000000100000" w:firstRow="0" w:lastRow="0" w:firstColumn="0" w:lastColumn="0" w:oddVBand="0" w:evenVBand="0" w:oddHBand="1" w:evenHBand="0" w:firstRowFirstColumn="0" w:firstRowLastColumn="0" w:lastRowFirstColumn="0" w:lastRowLastColumn="0"/>
+            </w:pPr>
+            <w:r>
+              <w:rPr>
+                <w:lang w:val="en-US"/>
+              </w:rPr>
+              <w:t>String</w:t>
+            </w:r>
+          </w:p>
+        </w:tc>
+      </w:tr>
+      <w:tr>
+        <w:tc>
+          <w:tcPr>
+            <w:cnfStyle w:val="001000000000" w:firstRow="0" w:lastRow="0" w:firstColumn="1" w:lastColumn="0" w:oddVBand="0" w:evenVBand="0" w:oddHBand="0" w:evenHBand="0" w:firstRowFirstColumn="0" w:firstRowLastColumn="0" w:lastRowFirstColumn="0" w:lastRowLastColumn="0"/>
+            <w:tcW w:w="2689" w:type="dxa"/>
+            <w:tcBorders>
+              <w:right w:val="single" w:sz="4" w:space="0" w:color="5B9BD5" w:themeColor="accent1"/>
+            </w:tcBorders>
+          </w:tcPr>
+          <w:p>
+            <w:pPr>
+              <w:rPr>
+                <w:lang w:val="en-US"/>
+              </w:rPr>
+            </w:pPr>
+            <w:proofErr w:type="spellStart"/>
+            <w:r>
+              <w:t>waitMatchReference</w:t>
+            </w:r>
+            <w:proofErr w:type="spellEnd"/>
+            <w:r>
+              <w:t>(</w:t>
+            </w:r>
+            <w:proofErr w:type="spellStart"/>
+            <w:r>
+              <w:t>String</w:t>
+            </w:r>
+            <w:proofErr w:type="spellEnd"/>
+            <w:r>
+              <w:rPr>
+                <w:lang w:val="en-US"/>
+              </w:rPr>
+              <w:t>)</w:t>
+            </w:r>
+          </w:p>
+        </w:tc>
+        <w:tc>
+          <w:tcPr>
+            <w:tcW w:w="5528" w:type="dxa"/>
+            <w:tcBorders>
+              <w:left w:val="single" w:sz="4" w:space="0" w:color="auto"/>
+              <w:right w:val="single" w:sz="4" w:space="0" w:color="auto"/>
+            </w:tcBorders>
+          </w:tcPr>
+          <w:p>
+            <w:pPr>
+              <w:cnfStyle w:val="000000000000" w:firstRow="0" w:lastRow="0" w:firstColumn="0" w:lastColumn="0" w:oddVBand="0" w:evenVBand="0" w:oddHBand="0" w:evenHBand="0" w:firstRowFirstColumn="0" w:firstRowLastColumn="0" w:lastRowFirstColumn="0" w:lastRowLastColumn="0"/>
+            </w:pPr>
+            <w:r>
+              <w:rPr>
+                <w:lang w:val="en-US"/>
+              </w:rPr>
+              <w:t xml:space="preserve">Wait while link destination contains expected text. </w:t>
+            </w:r>
+            <w:proofErr w:type="spellStart"/>
+            <w:r>
+              <w:t>Returns</w:t>
+            </w:r>
+            <w:proofErr w:type="spellEnd"/>
+            <w:r>
+              <w:t xml:space="preserve"> </w:t>
+            </w:r>
+            <w:proofErr w:type="spellStart"/>
+            <w:r>
+              <w:t>link</w:t>
+            </w:r>
+            <w:proofErr w:type="spellEnd"/>
+            <w:r>
+              <w:t xml:space="preserve"> </w:t>
+            </w:r>
+            <w:proofErr w:type="spellStart"/>
+            <w:r>
+              <w:t>destination</w:t>
+            </w:r>
+            <w:proofErr w:type="spellEnd"/>
+          </w:p>
+        </w:tc>
+        <w:tc>
+          <w:tcPr>
+            <w:tcW w:w="1984" w:type="dxa"/>
+            <w:tcBorders>
+              <w:left w:val="single" w:sz="4" w:space="0" w:color="auto"/>
+            </w:tcBorders>
+          </w:tcPr>
+          <w:p>
+            <w:pPr>
+              <w:cnfStyle w:val="000000000000" w:firstRow="0" w:lastRow="0" w:firstColumn="0" w:lastColumn="0" w:oddVBand="0" w:evenVBand="0" w:oddHBand="0" w:evenHBand="0" w:firstRowFirstColumn="0" w:firstRowLastColumn="0" w:lastRowFirstColumn="0" w:lastRowLastColumn="0"/>
+            </w:pPr>
+            <w:r>
+              <w:rPr>
+                <w:lang w:val="en-US"/>
+              </w:rPr>
+              <w:t>String</w:t>
+            </w:r>
+          </w:p>
+        </w:tc>
+      </w:tr>
+      <w:tr>
+        <w:trPr>
+          <w:cnfStyle w:val="000000100000" w:firstRow="0" w:lastRow="0" w:firstColumn="0" w:lastColumn="0" w:oddVBand="0" w:evenVBand="0" w:oddHBand="1" w:evenHBand="0" w:firstRowFirstColumn="0" w:firstRowLastColumn="0" w:lastRowFirstColumn="0" w:lastRowLastColumn="0"/>
+        </w:trPr>
+        <w:tc>
+          <w:tcPr>
+            <w:cnfStyle w:val="001000000000" w:firstRow="0" w:lastRow="0" w:firstColumn="1" w:lastColumn="0" w:oddVBand="0" w:evenVBand="0" w:oddHBand="0" w:evenHBand="0" w:firstRowFirstColumn="0" w:firstRowLastColumn="0" w:lastRowFirstColumn="0" w:lastRowLastColumn="0"/>
+            <w:tcW w:w="2689" w:type="dxa"/>
+            <w:tcBorders>
+              <w:right w:val="single" w:sz="4" w:space="0" w:color="5B9BD5" w:themeColor="accent1"/>
+            </w:tcBorders>
+          </w:tcPr>
+          <w:p>
+            <w:proofErr w:type="spellStart"/>
+            <w:r>
+              <w:t>getTooltip</w:t>
+            </w:r>
+            <w:proofErr w:type="spellEnd"/>
+          </w:p>
+        </w:tc>
+        <w:tc>
+          <w:tcPr>
+            <w:tcW w:w="5528" w:type="dxa"/>
+            <w:tcBorders>
+              <w:left w:val="single" w:sz="4" w:space="0" w:color="auto"/>
+              <w:right w:val="single" w:sz="4" w:space="0" w:color="auto"/>
+            </w:tcBorders>
+          </w:tcPr>
+          <w:p>
+            <w:pPr>
+              <w:cnfStyle w:val="000000100000" w:firstRow="0" w:lastRow="0" w:firstColumn="0" w:lastColumn="0" w:oddVBand="0" w:evenVBand="0" w:oddHBand="1" w:evenHBand="0" w:firstRowFirstColumn="0" w:firstRowLastColumn="0" w:lastRowFirstColumn="0" w:lastRowLastColumn="0"/>
+            </w:pPr>
+            <w:proofErr w:type="spellStart"/>
+            <w:r>
+              <w:t>Get</w:t>
+            </w:r>
+            <w:proofErr w:type="spellEnd"/>
+            <w:r>
+              <w:t xml:space="preserve"> </w:t>
+            </w:r>
+            <w:proofErr w:type="spellStart"/>
+            <w:r>
+              <w:t>links</w:t>
+            </w:r>
+            <w:proofErr w:type="spellEnd"/>
+            <w:r>
+              <w:t xml:space="preserve"> </w:t>
+            </w:r>
+            <w:proofErr w:type="spellStart"/>
+            <w:r>
+              <w:t>too</w:t>
+            </w:r>
+            <w:bookmarkStart w:id="8" w:name="_GoBack"/>
+            <w:bookmarkEnd w:id="8"/>
+            <w:r>
+              <w:t>ltip</w:t>
+            </w:r>
+            <w:proofErr w:type="spellEnd"/>
+          </w:p>
+        </w:tc>
+        <w:tc>
+          <w:tcPr>
+            <w:tcW w:w="1984" w:type="dxa"/>
+            <w:tcBorders>
+              <w:left w:val="single" w:sz="4" w:space="0" w:color="auto"/>
+            </w:tcBorders>
+          </w:tcPr>
+          <w:p>
+            <w:pPr>
+              <w:cnfStyle w:val="000000100000" w:firstRow="0" w:lastRow="0" w:firstColumn="0" w:lastColumn="0" w:oddVBand="0" w:evenVBand="0" w:oddHBand="1" w:evenHBand="0" w:firstRowFirstColumn="0" w:firstRowLastColumn="0" w:lastRowFirstColumn="0" w:lastRowLastColumn="0"/>
+            </w:pPr>
+          </w:p>
+        </w:tc>
+      </w:tr>
+      <w:tr>
+        <w:tc>
+          <w:tcPr>
+            <w:cnfStyle w:val="001000000000" w:firstRow="0" w:lastRow="0" w:firstColumn="1" w:lastColumn="0" w:oddVBand="0" w:evenVBand="0" w:oddHBand="0" w:evenHBand="0" w:firstRowFirstColumn="0" w:firstRowLastColumn="0" w:lastRowFirstColumn="0" w:lastRowLastColumn="0"/>
+            <w:tcW w:w="2689" w:type="dxa"/>
+            <w:tcBorders>
+              <w:right w:val="single" w:sz="4" w:space="0" w:color="5B9BD5" w:themeColor="accent1"/>
+            </w:tcBorders>
+          </w:tcPr>
+          <w:p>
+            <w:pPr>
+              <w:rPr>
+                <w:b w:val="0"/>
+                <w:lang w:val="en-US"/>
+              </w:rPr>
+            </w:pPr>
+            <w:r>
+              <w:rPr>
+                <w:rStyle w:val="Hyperlink"/>
+                <w:u w:val="none"/>
+              </w:rPr>
+              <w:fldChar w:fldCharType="begin"/>
+            </w:r>
+            <w:r>
+              <w:rPr>
+                <w:lang w:val="en-US"/>
+              </w:rPr>
+              <w:instrText xml:space="preserve"> REF _Ref424722056 \h </w:instrText>
+            </w:r>
+            <w:r>
+              <w:rPr>
+                <w:rStyle w:val="Hyperlink"/>
+                <w:bCs w:val="0"/>
+                <w:u w:val="none"/>
+                <w:lang w:val="en-US"/>
+              </w:rPr>
+              <w:instrText xml:space="preserve"> \* MERGEFORMAT </w:instrText>
+            </w:r>
+            <w:r>
+              <w:rPr>
+                <w:rStyle w:val="Hyperlink"/>
+                <w:u w:val="none"/>
+              </w:rPr>
+            </w:r>
+            <w:r>
+              <w:rPr>
+                <w:rStyle w:val="Hyperlink"/>
+                <w:u w:val="none"/>
+              </w:rPr>
+              <w:fldChar w:fldCharType="separate"/>
+            </w:r>
+            <w:r>
+              <w:rPr>
+                <w:lang w:val="en-US"/>
+              </w:rPr>
+              <w:t>Text</w:t>
+            </w:r>
+            <w:r>
+              <w:rPr>
+                <w:rStyle w:val="Hyperlink"/>
+                <w:u w:val="none"/>
+              </w:rPr>
+              <w:fldChar w:fldCharType="end"/>
+            </w:r>
+            <w:r>
+              <w:rPr>
+                <w:rStyle w:val="Hyperlink"/>
+                <w:b w:val="0"/>
+                <w:bCs w:val="0"/>
+                <w:u w:val="none"/>
+                <w:lang w:val="en-US"/>
+              </w:rPr>
+              <w:t>;</w:t>
+            </w:r>
+            <w:r>
+              <w:rPr>
+                <w:rStyle w:val="Hyperlink"/>
+                <w:b w:val="0"/>
+                <w:bCs w:val="0"/>
+                <w:u w:val="none"/>
+                <w:lang w:val="en-US"/>
+              </w:rPr>
+              <w:t xml:space="preserve"> </w:t>
+            </w:r>
+            <w:r>
+              <w:rPr>
+                <w:rStyle w:val="Hyperlink"/>
+                <w:u w:val="none"/>
+              </w:rPr>
+              <w:fldChar w:fldCharType="begin"/>
+            </w:r>
+            <w:r>
+              <w:rPr>
+                <w:rStyle w:val="Hyperlink"/>
+                <w:b w:val="0"/>
+                <w:bCs w:val="0"/>
+                <w:u w:val="none"/>
+                <w:lang w:val="en-US"/>
+              </w:rPr>
+              <w:instrText xml:space="preserve"> REF _Ref424722698 \h  \* MERGEFORMAT </w:instrText>
+            </w:r>
+            <w:r>
+              <w:rPr>
+                <w:rStyle w:val="Hyperlink"/>
+                <w:u w:val="none"/>
+              </w:rPr>
+            </w:r>
+            <w:r>
+              <w:rPr>
+                <w:rStyle w:val="Hyperlink"/>
+                <w:u w:val="none"/>
+              </w:rPr>
+              <w:fldChar w:fldCharType="separate"/>
+            </w:r>
+            <w:proofErr w:type="spellStart"/>
+            <w:r>
+              <w:rPr>
+                <w:b w:val="0"/>
+                <w:lang w:val="en-US"/>
+              </w:rPr>
+              <w:t>HaveValue</w:t>
+            </w:r>
+            <w:proofErr w:type="spellEnd"/>
+            <w:r>
+              <w:rPr>
+                <w:rStyle w:val="Hyperlink"/>
+                <w:u w:val="none"/>
+              </w:rPr>
+              <w:fldChar w:fldCharType="end"/>
+            </w:r>
+            <w:r>
+              <w:rPr>
+                <w:rStyle w:val="Hyperlink"/>
+                <w:b w:val="0"/>
+                <w:bCs w:val="0"/>
+                <w:u w:val="none"/>
+                <w:lang w:val="en-US"/>
+              </w:rPr>
+              <w:t>;</w:t>
+            </w:r>
+            <w:r>
+              <w:rPr>
+                <w:rStyle w:val="Hyperlink"/>
+                <w:b w:val="0"/>
+                <w:bCs w:val="0"/>
+                <w:u w:val="none"/>
+                <w:lang w:val="en-US"/>
+              </w:rPr>
+              <w:t xml:space="preserve"> </w:t>
+            </w:r>
+            <w:r>
+              <w:rPr>
+                <w:rStyle w:val="Hyperlink"/>
+                <w:u w:val="none"/>
+              </w:rPr>
+              <w:fldChar w:fldCharType="begin"/>
+            </w:r>
+            <w:r>
+              <w:rPr>
+                <w:rStyle w:val="Hyperlink"/>
+                <w:b w:val="0"/>
+                <w:bCs w:val="0"/>
+                <w:u w:val="none"/>
+                <w:lang w:val="en-US"/>
+              </w:rPr>
+              <w:instrText xml:space="preserve"> REF _Ref424722715 \h  \* MERGEFORMAT </w:instrText>
+            </w:r>
+            <w:r>
+              <w:rPr>
+                <w:rStyle w:val="Hyperlink"/>
+                <w:u w:val="none"/>
+              </w:rPr>
+            </w:r>
+            <w:r>
+              <w:rPr>
+                <w:rStyle w:val="Hyperlink"/>
+                <w:u w:val="none"/>
+              </w:rPr>
+              <w:fldChar w:fldCharType="separate"/>
+            </w:r>
+            <w:r>
+              <w:rPr>
+                <w:b w:val="0"/>
+                <w:lang w:val="en-US"/>
+              </w:rPr>
+              <w:t>Element</w:t>
+            </w:r>
+            <w:r>
+              <w:rPr>
+                <w:rStyle w:val="Hyperlink"/>
+                <w:u w:val="none"/>
+              </w:rPr>
+              <w:fldChar w:fldCharType="end"/>
+            </w:r>
+          </w:p>
+        </w:tc>
+        <w:tc>
+          <w:tcPr>
+            <w:tcW w:w="5528" w:type="dxa"/>
+            <w:tcBorders>
+              <w:left w:val="single" w:sz="4" w:space="0" w:color="auto"/>
+              <w:right w:val="single" w:sz="4" w:space="0" w:color="auto"/>
+            </w:tcBorders>
+          </w:tcPr>
+          <w:p>
+            <w:pPr>
+              <w:cnfStyle w:val="000000000000" w:firstRow="0" w:lastRow="0" w:firstColumn="0" w:lastColumn="0" w:oddVBand="0" w:evenVBand="0" w:oddHBand="0" w:evenHBand="0" w:firstRowFirstColumn="0" w:firstRowLastColumn="0" w:lastRowFirstColumn="0" w:lastRowLastColumn="0"/>
+              <w:rPr>
+                <w:lang w:val="en-US"/>
+              </w:rPr>
+            </w:pPr>
+            <w:r>
+              <w:rPr>
+                <w:color w:val="A6A6A6" w:themeColor="background1" w:themeShade="A6"/>
+                <w:lang w:val="en-US"/>
+              </w:rPr>
+              <w:t>See methods by link</w:t>
+            </w:r>
+          </w:p>
+        </w:tc>
+        <w:tc>
+          <w:tcPr>
+            <w:tcW w:w="1984" w:type="dxa"/>
+            <w:tcBorders>
+              <w:left w:val="single" w:sz="4" w:space="0" w:color="auto"/>
+            </w:tcBorders>
+          </w:tcPr>
+          <w:p>
+            <w:pPr>
+              <w:cnfStyle w:val="000000000000" w:firstRow="0" w:lastRow="0" w:firstColumn="0" w:lastColumn="0" w:oddVBand="0" w:evenVBand="0" w:oddHBand="0" w:evenHBand="0" w:firstRowFirstColumn="0" w:firstRowLastColumn="0" w:lastRowFirstColumn="0" w:lastRowLastColumn="0"/>
+              <w:rPr>
+                <w:lang w:val="en-US"/>
+              </w:rPr>
+            </w:pPr>
+          </w:p>
+        </w:tc>
+      </w:tr>
+    </w:tbl>
+    <w:p>
+      <w:pPr>
+        <w:pStyle w:val="Heading4"/>
         <w:rPr>
           <w:lang w:val="en-US"/>
         </w:rPr>
-        <w:t>tton</w:t>
-      </w:r>
+      </w:pPr>
       <w:r>
         <w:rPr>
           <w:lang w:val="en-US"/>
         </w:rPr>
-        <w:t xml:space="preserve"> / Label</w:t>
-      </w:r>
-      <w:bookmarkEnd w:id="8"/>
+        <w:t>Image</w:t>
+      </w:r>
     </w:p>
     <w:tbl>
       <w:tblPr>
@@ -4044,7 +4993,13 @@
               <w:rPr>
                 <w:lang w:val="en-US"/>
               </w:rPr>
-              <w:t>Click on button</w:t>
+              <w:t xml:space="preserve">Click on </w:t>
+            </w:r>
+            <w:r>
+              <w:rPr>
+                <w:lang w:val="en-US"/>
+              </w:rPr>
+              <w:t>image</w:t>
             </w:r>
           </w:p>
         </w:tc>
@@ -4076,10 +5031,220 @@
               <w:bottom w:val="single" w:sz="4" w:space="0" w:color="auto"/>
               <w:right w:val="single" w:sz="4" w:space="0" w:color="auto"/>
             </w:tcBorders>
+          </w:tcPr>
+          <w:p>
+            <w:pPr>
+              <w:rPr>
+                <w:lang w:val="en-US"/>
+              </w:rPr>
+            </w:pPr>
+            <w:proofErr w:type="spellStart"/>
+            <w:r>
+              <w:rPr>
+                <w:lang w:val="en-US"/>
+              </w:rPr>
+              <w:t>getSource</w:t>
+            </w:r>
+            <w:proofErr w:type="spellEnd"/>
+            <w:r>
+              <w:rPr>
+                <w:lang w:val="en-US"/>
+              </w:rPr>
+              <w:t>()</w:t>
+            </w:r>
+          </w:p>
+        </w:tc>
+        <w:tc>
+          <w:tcPr>
+            <w:tcW w:w="5528" w:type="dxa"/>
+            <w:tcBorders>
+              <w:top w:val="single" w:sz="4" w:space="0" w:color="auto"/>
+              <w:left w:val="single" w:sz="4" w:space="0" w:color="auto"/>
+              <w:bottom w:val="single" w:sz="4" w:space="0" w:color="auto"/>
+              <w:right w:val="single" w:sz="4" w:space="0" w:color="auto"/>
+            </w:tcBorders>
+          </w:tcPr>
+          <w:p>
+            <w:pPr>
+              <w:cnfStyle w:val="000000000000" w:firstRow="0" w:lastRow="0" w:firstColumn="0" w:lastColumn="0" w:oddVBand="0" w:evenVBand="0" w:oddHBand="0" w:evenHBand="0" w:firstRowFirstColumn="0" w:firstRowLastColumn="0" w:lastRowFirstColumn="0" w:lastRowLastColumn="0"/>
+              <w:rPr>
+                <w:lang w:val="en-US"/>
+              </w:rPr>
+            </w:pPr>
+            <w:r>
+              <w:rPr>
+                <w:lang w:val="en-US"/>
+              </w:rPr>
+              <w:t xml:space="preserve">Get </w:t>
+            </w:r>
+            <w:r>
+              <w:rPr>
+                <w:lang w:val="en-US"/>
+              </w:rPr>
+              <w:t>image</w:t>
+            </w:r>
+            <w:r>
+              <w:rPr>
+                <w:lang w:val="en-US"/>
+              </w:rPr>
+              <w:t xml:space="preserve"> </w:t>
+            </w:r>
+            <w:r>
+              <w:rPr>
+                <w:lang w:val="en-US"/>
+              </w:rPr>
+              <w:t>source</w:t>
+            </w:r>
+          </w:p>
+        </w:tc>
+        <w:tc>
+          <w:tcPr>
+            <w:tcW w:w="1984" w:type="dxa"/>
+            <w:tcBorders>
+              <w:top w:val="single" w:sz="4" w:space="0" w:color="auto"/>
+              <w:left w:val="single" w:sz="4" w:space="0" w:color="auto"/>
+              <w:bottom w:val="single" w:sz="4" w:space="0" w:color="auto"/>
+              <w:right w:val="single" w:sz="4" w:space="0" w:color="auto"/>
+            </w:tcBorders>
             <w:hideMark/>
           </w:tcPr>
           <w:p>
             <w:pPr>
+              <w:cnfStyle w:val="000000000000" w:firstRow="0" w:lastRow="0" w:firstColumn="0" w:lastColumn="0" w:oddVBand="0" w:evenVBand="0" w:oddHBand="0" w:evenHBand="0" w:firstRowFirstColumn="0" w:firstRowLastColumn="0" w:lastRowFirstColumn="0" w:lastRowLastColumn="0"/>
+              <w:rPr>
+                <w:lang w:val="en-US"/>
+              </w:rPr>
+            </w:pPr>
+            <w:r>
+              <w:rPr>
+                <w:lang w:val="en-US"/>
+              </w:rPr>
+              <w:t>String</w:t>
+            </w:r>
+          </w:p>
+        </w:tc>
+      </w:tr>
+      <w:tr>
+        <w:trPr>
+          <w:cnfStyle w:val="000000100000" w:firstRow="0" w:lastRow="0" w:firstColumn="0" w:lastColumn="0" w:oddVBand="0" w:evenVBand="0" w:oddHBand="1" w:evenHBand="0" w:firstRowFirstColumn="0" w:firstRowLastColumn="0" w:lastRowFirstColumn="0" w:lastRowLastColumn="0"/>
+        </w:trPr>
+        <w:tc>
+          <w:tcPr>
+            <w:cnfStyle w:val="001000000000" w:firstRow="0" w:lastRow="0" w:firstColumn="1" w:lastColumn="0" w:oddVBand="0" w:evenVBand="0" w:oddHBand="0" w:evenHBand="0" w:firstRowFirstColumn="0" w:firstRowLastColumn="0" w:lastRowFirstColumn="0" w:lastRowLastColumn="0"/>
+            <w:tcW w:w="2689" w:type="dxa"/>
+            <w:tcBorders>
+              <w:top w:val="single" w:sz="4" w:space="0" w:color="auto"/>
+              <w:left w:val="single" w:sz="4" w:space="0" w:color="auto"/>
+              <w:bottom w:val="single" w:sz="4" w:space="0" w:color="auto"/>
+              <w:right w:val="single" w:sz="4" w:space="0" w:color="auto"/>
+            </w:tcBorders>
+          </w:tcPr>
+          <w:p>
+            <w:pPr>
+              <w:rPr>
+                <w:lang w:val="en-US"/>
+              </w:rPr>
+            </w:pPr>
+            <w:proofErr w:type="spellStart"/>
+            <w:r>
+              <w:rPr>
+                <w:lang w:val="en-US"/>
+              </w:rPr>
+              <w:t>getTip</w:t>
+            </w:r>
+            <w:proofErr w:type="spellEnd"/>
+            <w:r>
+              <w:rPr>
+                <w:lang w:val="en-US"/>
+              </w:rPr>
+              <w:t>()</w:t>
+            </w:r>
+          </w:p>
+        </w:tc>
+        <w:tc>
+          <w:tcPr>
+            <w:tcW w:w="5528" w:type="dxa"/>
+            <w:tcBorders>
+              <w:top w:val="single" w:sz="4" w:space="0" w:color="auto"/>
+              <w:left w:val="single" w:sz="4" w:space="0" w:color="auto"/>
+              <w:bottom w:val="single" w:sz="4" w:space="0" w:color="auto"/>
+              <w:right w:val="single" w:sz="4" w:space="0" w:color="auto"/>
+            </w:tcBorders>
+          </w:tcPr>
+          <w:p>
+            <w:pPr>
+              <w:cnfStyle w:val="000000100000" w:firstRow="0" w:lastRow="0" w:firstColumn="0" w:lastColumn="0" w:oddVBand="0" w:evenVBand="0" w:oddHBand="1" w:evenHBand="0" w:firstRowFirstColumn="0" w:firstRowLastColumn="0" w:lastRowFirstColumn="0" w:lastRowLastColumn="0"/>
+              <w:rPr>
+                <w:lang w:val="en-US"/>
+              </w:rPr>
+            </w:pPr>
+            <w:r>
+              <w:rPr>
+                <w:lang w:val="en-US"/>
+              </w:rPr>
+              <w:t xml:space="preserve">Get </w:t>
+            </w:r>
+            <w:r>
+              <w:rPr>
+                <w:lang w:val="en-US"/>
+              </w:rPr>
+              <w:t>image</w:t>
+            </w:r>
+            <w:r>
+              <w:rPr>
+                <w:lang w:val="en-US"/>
+              </w:rPr>
+              <w:t xml:space="preserve"> </w:t>
+            </w:r>
+            <w:r>
+              <w:rPr>
+                <w:lang w:val="en-US"/>
+              </w:rPr>
+              <w:t>tip/</w:t>
+            </w:r>
+            <w:r>
+              <w:rPr>
+                <w:lang w:val="en-US"/>
+              </w:rPr>
+              <w:t>alt/hint text</w:t>
+            </w:r>
+          </w:p>
+        </w:tc>
+        <w:tc>
+          <w:tcPr>
+            <w:tcW w:w="1984" w:type="dxa"/>
+            <w:tcBorders>
+              <w:top w:val="single" w:sz="4" w:space="0" w:color="auto"/>
+              <w:left w:val="single" w:sz="4" w:space="0" w:color="auto"/>
+              <w:bottom w:val="single" w:sz="4" w:space="0" w:color="auto"/>
+              <w:right w:val="single" w:sz="4" w:space="0" w:color="auto"/>
+            </w:tcBorders>
+          </w:tcPr>
+          <w:p>
+            <w:pPr>
+              <w:cnfStyle w:val="000000100000" w:firstRow="0" w:lastRow="0" w:firstColumn="0" w:lastColumn="0" w:oddVBand="0" w:evenVBand="0" w:oddHBand="1" w:evenHBand="0" w:firstRowFirstColumn="0" w:firstRowLastColumn="0" w:lastRowFirstColumn="0" w:lastRowLastColumn="0"/>
+            </w:pPr>
+            <w:r>
+              <w:rPr>
+                <w:lang w:val="en-US"/>
+              </w:rPr>
+              <w:t>String</w:t>
+            </w:r>
+          </w:p>
+        </w:tc>
+      </w:tr>
+      <w:tr>
+        <w:tc>
+          <w:tcPr>
+            <w:cnfStyle w:val="001000000000" w:firstRow="0" w:lastRow="0" w:firstColumn="1" w:lastColumn="0" w:oddVBand="0" w:evenVBand="0" w:oddHBand="0" w:evenHBand="0" w:firstRowFirstColumn="0" w:firstRowLastColumn="0" w:lastRowFirstColumn="0" w:lastRowLastColumn="0"/>
+            <w:tcW w:w="2689" w:type="dxa"/>
+            <w:tcBorders>
+              <w:right w:val="single" w:sz="4" w:space="0" w:color="5B9BD5" w:themeColor="accent1"/>
+            </w:tcBorders>
+            <w:hideMark/>
+          </w:tcPr>
+          <w:p>
+            <w:pPr>
               <w:rPr>
                 <w:b w:val="0"/>
                 <w:lang w:val="en-US"/>
@@ -4091,47 +5256,6 @@
                 <w:u w:val="none"/>
               </w:rPr>
               <w:fldChar w:fldCharType="begin"/>
-            </w:r>
-            <w:r>
-              <w:rPr>
-                <w:lang w:val="en-US"/>
-              </w:rPr>
-              <w:instrText xml:space="preserve"> REF _Ref424722056 \h </w:instrText>
-            </w:r>
-            <w:r>
-              <w:rPr>
-                <w:rStyle w:val="Hyperlink"/>
-                <w:bCs w:val="0"/>
-                <w:u w:val="none"/>
-                <w:lang w:val="en-US"/>
-              </w:rPr>
-              <w:instrText xml:space="preserve"> \* MERGEFORMAT </w:instrText>
-            </w:r>
-            <w:r>
-              <w:rPr>
-                <w:rStyle w:val="Hyperlink"/>
-                <w:u w:val="none"/>
-              </w:rPr>
-            </w:r>
-            <w:r>
-              <w:rPr>
-                <w:rStyle w:val="Hyperlink"/>
-                <w:u w:val="none"/>
-              </w:rPr>
-              <w:fldChar w:fldCharType="separate"/>
-            </w:r>
-            <w:r>
-              <w:rPr>
-                <w:lang w:val="en-US"/>
-              </w:rPr>
-              <w:t>Text</w:t>
-            </w:r>
-            <w:r>
-              <w:rPr>
-                <w:rStyle w:val="Hyperlink"/>
-                <w:u w:val="none"/>
-              </w:rPr>
-              <w:fldChar w:fldCharType="end"/>
             </w:r>
             <w:r>
               <w:rPr>
@@ -4141,57 +5265,28 @@
                 <w:u w:val="none"/>
                 <w:lang w:val="en-US"/>
               </w:rPr>
-              <w:t>;</w:t>
-            </w:r>
-            <w:r>
-              <w:rPr>
-                <w:rStyle w:val="Hyperlink"/>
+              <w:instrText xml:space="preserve"> REF _Ref424722715 \h  \* MERGEFORMAT </w:instrText>
+            </w:r>
+            <w:r>
+              <w:rPr>
+                <w:rStyle w:val="Hyperlink"/>
+                <w:u w:val="none"/>
+              </w:rPr>
+            </w:r>
+            <w:r>
+              <w:rPr>
+                <w:rStyle w:val="Hyperlink"/>
+                <w:u w:val="none"/>
+              </w:rPr>
+              <w:fldChar w:fldCharType="separate"/>
+            </w:r>
+            <w:r>
+              <w:rPr>
                 <w:b w:val="0"/>
-                <w:bCs w:val="0"/>
-                <w:u w:val="none"/>
-                <w:lang w:val="en-US"/>
-              </w:rPr>
-              <w:t xml:space="preserve"> </w:t>
-            </w:r>
-            <w:r>
-              <w:rPr>
-                <w:rStyle w:val="Hyperlink"/>
-                <w:u w:val="none"/>
-              </w:rPr>
-              <w:fldChar w:fldCharType="begin"/>
-            </w:r>
-            <w:r>
-              <w:rPr>
-                <w:rStyle w:val="Hyperlink"/>
-                <w:b w:val="0"/>
-                <w:bCs w:val="0"/>
-                <w:u w:val="none"/>
-                <w:lang w:val="en-US"/>
-              </w:rPr>
-              <w:instrText xml:space="preserve"> REF _Ref424722698 \h  \* MERGEFORMAT </w:instrText>
-            </w:r>
-            <w:r>
-              <w:rPr>
-                <w:rStyle w:val="Hyperlink"/>
-                <w:u w:val="none"/>
-              </w:rPr>
-            </w:r>
-            <w:r>
-              <w:rPr>
-                <w:rStyle w:val="Hyperlink"/>
-                <w:u w:val="none"/>
-              </w:rPr>
-              <w:fldChar w:fldCharType="separate"/>
-            </w:r>
-            <w:proofErr w:type="spellStart"/>
-            <w:r>
-              <w:rPr>
-                <w:b w:val="0"/>
-                <w:lang w:val="en-US"/>
-              </w:rPr>
-              <w:t>HaveValue</w:t>
-            </w:r>
-            <w:proofErr w:type="spellEnd"/>
+                <w:lang w:val="en-US"/>
+              </w:rPr>
+              <w:t>Element</w:t>
+            </w:r>
             <w:r>
               <w:rPr>
                 <w:rStyle w:val="Hyperlink"/>
@@ -4199,79 +5294,13 @@
               </w:rPr>
               <w:fldChar w:fldCharType="end"/>
             </w:r>
-            <w:r>
-              <w:rPr>
-                <w:rStyle w:val="Hyperlink"/>
-                <w:b w:val="0"/>
-                <w:bCs w:val="0"/>
-                <w:u w:val="none"/>
-                <w:lang w:val="en-US"/>
-              </w:rPr>
-              <w:t>;</w:t>
-            </w:r>
-            <w:r>
-              <w:rPr>
-                <w:rStyle w:val="Hyperlink"/>
-                <w:b w:val="0"/>
-                <w:bCs w:val="0"/>
-                <w:u w:val="none"/>
-                <w:lang w:val="en-US"/>
-              </w:rPr>
-              <w:t xml:space="preserve"> </w:t>
-            </w:r>
-            <w:r>
-              <w:rPr>
-                <w:rStyle w:val="Hyperlink"/>
-                <w:u w:val="none"/>
-              </w:rPr>
-              <w:fldChar w:fldCharType="begin"/>
-            </w:r>
-            <w:r>
-              <w:rPr>
-                <w:rStyle w:val="Hyperlink"/>
-                <w:b w:val="0"/>
-                <w:bCs w:val="0"/>
-                <w:u w:val="none"/>
-                <w:lang w:val="en-US"/>
-              </w:rPr>
-              <w:instrText xml:space="preserve"> REF _Ref424722715 \h  \* MERGEFORMAT </w:instrText>
-            </w:r>
-            <w:r>
-              <w:rPr>
-                <w:rStyle w:val="Hyperlink"/>
-                <w:u w:val="none"/>
-              </w:rPr>
-            </w:r>
-            <w:r>
-              <w:rPr>
-                <w:rStyle w:val="Hyperlink"/>
-                <w:u w:val="none"/>
-              </w:rPr>
-              <w:fldChar w:fldCharType="separate"/>
-            </w:r>
-            <w:r>
-              <w:rPr>
-                <w:b w:val="0"/>
-                <w:lang w:val="en-US"/>
-              </w:rPr>
-              <w:t>Element</w:t>
-            </w:r>
-            <w:r>
-              <w:rPr>
-                <w:rStyle w:val="Hyperlink"/>
-                <w:u w:val="none"/>
-              </w:rPr>
-              <w:fldChar w:fldCharType="end"/>
-            </w:r>
           </w:p>
         </w:tc>
         <w:tc>
           <w:tcPr>
             <w:tcW w:w="5528" w:type="dxa"/>
             <w:tcBorders>
-              <w:top w:val="single" w:sz="4" w:space="0" w:color="auto"/>
-              <w:left w:val="single" w:sz="4" w:space="0" w:color="auto"/>
-              <w:bottom w:val="single" w:sz="4" w:space="0" w:color="auto"/>
+              <w:left w:val="single" w:sz="4" w:space="0" w:color="auto"/>
               <w:right w:val="single" w:sz="4" w:space="0" w:color="auto"/>
             </w:tcBorders>
             <w:hideMark/>
@@ -4280,14 +5309,15 @@
             <w:pPr>
               <w:cnfStyle w:val="000000000000" w:firstRow="0" w:lastRow="0" w:firstColumn="0" w:lastColumn="0" w:oddVBand="0" w:evenVBand="0" w:oddHBand="0" w:evenHBand="0" w:firstRowFirstColumn="0" w:firstRowLastColumn="0" w:lastRowFirstColumn="0" w:lastRowLastColumn="0"/>
               <w:rPr>
-                <w:lang w:val="en-US"/>
-              </w:rPr>
-            </w:pPr>
-            <w:r>
-              <w:rPr>
                 <w:color w:val="A6A6A6" w:themeColor="background1" w:themeShade="A6"/>
                 <w:lang w:val="en-US"/>
               </w:rPr>
+            </w:pPr>
+            <w:r>
+              <w:rPr>
+                <w:color w:val="A6A6A6" w:themeColor="background1" w:themeShade="A6"/>
+                <w:lang w:val="en-US"/>
+              </w:rPr>
               <w:t>See methods by link</w:t>
             </w:r>
           </w:p>
@@ -4296,12 +5326,8 @@
           <w:tcPr>
             <w:tcW w:w="1984" w:type="dxa"/>
             <w:tcBorders>
-              <w:top w:val="single" w:sz="4" w:space="0" w:color="auto"/>
-              <w:left w:val="single" w:sz="4" w:space="0" w:color="auto"/>
-              <w:bottom w:val="single" w:sz="4" w:space="0" w:color="auto"/>
-              <w:right w:val="single" w:sz="4" w:space="0" w:color="auto"/>
-            </w:tcBorders>
-            <w:hideMark/>
+              <w:left w:val="single" w:sz="4" w:space="0" w:color="auto"/>
+            </w:tcBorders>
           </w:tcPr>
           <w:p>
             <w:pPr>
@@ -4325,777 +5351,7 @@
         <w:rPr>
           <w:lang w:val="en-US"/>
         </w:rPr>
-        <w:t>Link</w:t>
-      </w:r>
-    </w:p>
-    <w:tbl>
-      <w:tblPr>
-        <w:tblStyle w:val="LightList-Accent11"/>
-        <w:tblW w:w="0" w:type="auto"/>
-        <w:tblInd w:w="0" w:type="dxa"/>
-        <w:tblBorders>
-          <w:top w:val="single" w:sz="4" w:space="0" w:color="auto"/>
-          <w:left w:val="single" w:sz="4" w:space="0" w:color="auto"/>
-          <w:bottom w:val="single" w:sz="4" w:space="0" w:color="auto"/>
-          <w:right w:val="single" w:sz="4" w:space="0" w:color="auto"/>
-          <w:insideH w:val="single" w:sz="4" w:space="0" w:color="auto"/>
-          <w:insideV w:val="single" w:sz="4" w:space="0" w:color="auto"/>
-        </w:tblBorders>
-        <w:tblLook w:val="04A0" w:firstRow="1" w:lastRow="0" w:firstColumn="1" w:lastColumn="0" w:noHBand="0" w:noVBand="1"/>
-      </w:tblPr>
-      <w:tblGrid>
-        <w:gridCol w:w="2803"/>
-        <w:gridCol w:w="5474"/>
-        <w:gridCol w:w="1969"/>
-      </w:tblGrid>
-      <w:tr>
-        <w:trPr>
-          <w:cnfStyle w:val="100000000000" w:firstRow="1" w:lastRow="0" w:firstColumn="0" w:lastColumn="0" w:oddVBand="0" w:evenVBand="0" w:oddHBand="0" w:evenHBand="0" w:firstRowFirstColumn="0" w:firstRowLastColumn="0" w:lastRowFirstColumn="0" w:lastRowLastColumn="0"/>
-        </w:trPr>
-        <w:tc>
-          <w:tcPr>
-            <w:cnfStyle w:val="001000000000" w:firstRow="0" w:lastRow="0" w:firstColumn="1" w:lastColumn="0" w:oddVBand="0" w:evenVBand="0" w:oddHBand="0" w:evenHBand="0" w:firstRowFirstColumn="0" w:firstRowLastColumn="0" w:lastRowFirstColumn="0" w:lastRowLastColumn="0"/>
-            <w:tcW w:w="2689" w:type="dxa"/>
-            <w:tcBorders>
-              <w:top w:val="single" w:sz="4" w:space="0" w:color="auto"/>
-              <w:left w:val="single" w:sz="4" w:space="0" w:color="auto"/>
-              <w:bottom w:val="single" w:sz="4" w:space="0" w:color="auto"/>
-              <w:right w:val="single" w:sz="4" w:space="0" w:color="auto"/>
-            </w:tcBorders>
-            <w:hideMark/>
-          </w:tcPr>
-          <w:p>
-            <w:pPr>
-              <w:rPr>
-                <w:lang w:val="en-US"/>
-              </w:rPr>
-            </w:pPr>
-            <w:r>
-              <w:rPr>
-                <w:lang w:val="en-US"/>
-              </w:rPr>
-              <w:t>Method</w:t>
-            </w:r>
-          </w:p>
-        </w:tc>
-        <w:tc>
-          <w:tcPr>
-            <w:tcW w:w="5528" w:type="dxa"/>
-            <w:tcBorders>
-              <w:top w:val="single" w:sz="4" w:space="0" w:color="auto"/>
-              <w:left w:val="single" w:sz="4" w:space="0" w:color="auto"/>
-              <w:bottom w:val="single" w:sz="4" w:space="0" w:color="auto"/>
-              <w:right w:val="single" w:sz="4" w:space="0" w:color="auto"/>
-            </w:tcBorders>
-            <w:hideMark/>
-          </w:tcPr>
-          <w:p>
-            <w:pPr>
-              <w:cnfStyle w:val="100000000000" w:firstRow="1" w:lastRow="0" w:firstColumn="0" w:lastColumn="0" w:oddVBand="0" w:evenVBand="0" w:oddHBand="0" w:evenHBand="0" w:firstRowFirstColumn="0" w:firstRowLastColumn="0" w:lastRowFirstColumn="0" w:lastRowLastColumn="0"/>
-              <w:rPr>
-                <w:lang w:val="en-US"/>
-              </w:rPr>
-            </w:pPr>
-            <w:r>
-              <w:rPr>
-                <w:lang w:val="en-US"/>
-              </w:rPr>
-              <w:t>Description</w:t>
-            </w:r>
-          </w:p>
-        </w:tc>
-        <w:tc>
-          <w:tcPr>
-            <w:tcW w:w="1984" w:type="dxa"/>
-            <w:tcBorders>
-              <w:top w:val="single" w:sz="4" w:space="0" w:color="auto"/>
-              <w:left w:val="single" w:sz="4" w:space="0" w:color="auto"/>
-              <w:bottom w:val="single" w:sz="4" w:space="0" w:color="auto"/>
-              <w:right w:val="single" w:sz="4" w:space="0" w:color="auto"/>
-            </w:tcBorders>
-            <w:hideMark/>
-          </w:tcPr>
-          <w:p>
-            <w:pPr>
-              <w:cnfStyle w:val="100000000000" w:firstRow="1" w:lastRow="0" w:firstColumn="0" w:lastColumn="0" w:oddVBand="0" w:evenVBand="0" w:oddHBand="0" w:evenHBand="0" w:firstRowFirstColumn="0" w:firstRowLastColumn="0" w:lastRowFirstColumn="0" w:lastRowLastColumn="0"/>
-              <w:rPr>
-                <w:lang w:val="en-US"/>
-              </w:rPr>
-            </w:pPr>
-            <w:r>
-              <w:rPr>
-                <w:lang w:val="en-US"/>
-              </w:rPr>
-              <w:t>Result</w:t>
-            </w:r>
-          </w:p>
-        </w:tc>
-      </w:tr>
-      <w:tr>
-        <w:trPr>
-          <w:cnfStyle w:val="000000100000" w:firstRow="0" w:lastRow="0" w:firstColumn="0" w:lastColumn="0" w:oddVBand="0" w:evenVBand="0" w:oddHBand="1" w:evenHBand="0" w:firstRowFirstColumn="0" w:firstRowLastColumn="0" w:lastRowFirstColumn="0" w:lastRowLastColumn="0"/>
-        </w:trPr>
-        <w:tc>
-          <w:tcPr>
-            <w:cnfStyle w:val="001000000000" w:firstRow="0" w:lastRow="0" w:firstColumn="1" w:lastColumn="0" w:oddVBand="0" w:evenVBand="0" w:oddHBand="0" w:evenHBand="0" w:firstRowFirstColumn="0" w:firstRowLastColumn="0" w:lastRowFirstColumn="0" w:lastRowLastColumn="0"/>
-            <w:tcW w:w="2689" w:type="dxa"/>
-            <w:tcBorders>
-              <w:right w:val="single" w:sz="4" w:space="0" w:color="5B9BD5" w:themeColor="accent1"/>
-            </w:tcBorders>
-            <w:hideMark/>
-          </w:tcPr>
-          <w:p>
-            <w:pPr>
-              <w:rPr>
-                <w:lang w:val="en-US"/>
-              </w:rPr>
-            </w:pPr>
-            <w:r>
-              <w:rPr>
-                <w:lang w:val="en-US"/>
-              </w:rPr>
-              <w:t>click()</w:t>
-            </w:r>
-          </w:p>
-        </w:tc>
-        <w:tc>
-          <w:tcPr>
-            <w:tcW w:w="5528" w:type="dxa"/>
-            <w:tcBorders>
-              <w:left w:val="single" w:sz="4" w:space="0" w:color="auto"/>
-              <w:right w:val="single" w:sz="4" w:space="0" w:color="auto"/>
-            </w:tcBorders>
-            <w:hideMark/>
-          </w:tcPr>
-          <w:p>
-            <w:pPr>
-              <w:cnfStyle w:val="000000100000" w:firstRow="0" w:lastRow="0" w:firstColumn="0" w:lastColumn="0" w:oddVBand="0" w:evenVBand="0" w:oddHBand="1" w:evenHBand="0" w:firstRowFirstColumn="0" w:firstRowLastColumn="0" w:lastRowFirstColumn="0" w:lastRowLastColumn="0"/>
-              <w:rPr>
-                <w:lang w:val="en-US"/>
-              </w:rPr>
-            </w:pPr>
-            <w:r>
-              <w:rPr>
-                <w:lang w:val="en-US"/>
-              </w:rPr>
-              <w:t>Click on link</w:t>
-            </w:r>
-          </w:p>
-        </w:tc>
-        <w:tc>
-          <w:tcPr>
-            <w:tcW w:w="1984" w:type="dxa"/>
-            <w:tcBorders>
-              <w:left w:val="single" w:sz="4" w:space="0" w:color="auto"/>
-            </w:tcBorders>
-          </w:tcPr>
-          <w:p>
-            <w:pPr>
-              <w:cnfStyle w:val="000000100000" w:firstRow="0" w:lastRow="0" w:firstColumn="0" w:lastColumn="0" w:oddVBand="0" w:evenVBand="0" w:oddHBand="1" w:evenHBand="0" w:firstRowFirstColumn="0" w:firstRowLastColumn="0" w:lastRowFirstColumn="0" w:lastRowLastColumn="0"/>
-              <w:rPr>
-                <w:lang w:val="en-US"/>
-              </w:rPr>
-            </w:pPr>
-          </w:p>
-        </w:tc>
-      </w:tr>
-      <w:tr>
-        <w:tc>
-          <w:tcPr>
-            <w:cnfStyle w:val="001000000000" w:firstRow="0" w:lastRow="0" w:firstColumn="1" w:lastColumn="0" w:oddVBand="0" w:evenVBand="0" w:oddHBand="0" w:evenHBand="0" w:firstRowFirstColumn="0" w:firstRowLastColumn="0" w:lastRowFirstColumn="0" w:lastRowLastColumn="0"/>
-            <w:tcW w:w="2689" w:type="dxa"/>
-            <w:tcBorders>
-              <w:right w:val="single" w:sz="4" w:space="0" w:color="5B9BD5" w:themeColor="accent1"/>
-            </w:tcBorders>
-            <w:hideMark/>
-          </w:tcPr>
-          <w:p>
-            <w:pPr>
-              <w:rPr>
-                <w:lang w:val="en-US"/>
-              </w:rPr>
-            </w:pPr>
-            <w:proofErr w:type="spellStart"/>
-            <w:r>
-              <w:rPr>
-                <w:lang w:val="en-US"/>
-              </w:rPr>
-              <w:lastRenderedPageBreak/>
-              <w:t>getReference</w:t>
-            </w:r>
-            <w:proofErr w:type="spellEnd"/>
-            <w:r>
-              <w:rPr>
-                <w:lang w:val="en-US"/>
-              </w:rPr>
-              <w:t>()</w:t>
-            </w:r>
-          </w:p>
-        </w:tc>
-        <w:tc>
-          <w:tcPr>
-            <w:tcW w:w="5528" w:type="dxa"/>
-            <w:tcBorders>
-              <w:left w:val="single" w:sz="4" w:space="0" w:color="auto"/>
-              <w:right w:val="single" w:sz="4" w:space="0" w:color="auto"/>
-            </w:tcBorders>
-            <w:hideMark/>
-          </w:tcPr>
-          <w:p>
-            <w:pPr>
-              <w:cnfStyle w:val="000000000000" w:firstRow="0" w:lastRow="0" w:firstColumn="0" w:lastColumn="0" w:oddVBand="0" w:evenVBand="0" w:oddHBand="0" w:evenHBand="0" w:firstRowFirstColumn="0" w:firstRowLastColumn="0" w:lastRowFirstColumn="0" w:lastRowLastColumn="0"/>
-              <w:rPr>
-                <w:lang w:val="en-US"/>
-              </w:rPr>
-            </w:pPr>
-            <w:r>
-              <w:rPr>
-                <w:lang w:val="en-US"/>
-              </w:rPr>
-              <w:t>Get link destination</w:t>
-            </w:r>
-          </w:p>
-        </w:tc>
-        <w:tc>
-          <w:tcPr>
-            <w:tcW w:w="1984" w:type="dxa"/>
-            <w:tcBorders>
-              <w:left w:val="single" w:sz="4" w:space="0" w:color="auto"/>
-            </w:tcBorders>
-            <w:hideMark/>
-          </w:tcPr>
-          <w:p>
-            <w:pPr>
-              <w:cnfStyle w:val="000000000000" w:firstRow="0" w:lastRow="0" w:firstColumn="0" w:lastColumn="0" w:oddVBand="0" w:evenVBand="0" w:oddHBand="0" w:evenHBand="0" w:firstRowFirstColumn="0" w:firstRowLastColumn="0" w:lastRowFirstColumn="0" w:lastRowLastColumn="0"/>
-              <w:rPr>
-                <w:lang w:val="en-US"/>
-              </w:rPr>
-            </w:pPr>
-            <w:r>
-              <w:rPr>
-                <w:lang w:val="en-US"/>
-              </w:rPr>
-              <w:t>String</w:t>
-            </w:r>
-          </w:p>
-        </w:tc>
-      </w:tr>
-      <w:tr>
-        <w:trPr>
-          <w:cnfStyle w:val="000000100000" w:firstRow="0" w:lastRow="0" w:firstColumn="0" w:lastColumn="0" w:oddVBand="0" w:evenVBand="0" w:oddHBand="1" w:evenHBand="0" w:firstRowFirstColumn="0" w:firstRowLastColumn="0" w:lastRowFirstColumn="0" w:lastRowLastColumn="0"/>
-        </w:trPr>
-        <w:tc>
-          <w:tcPr>
-            <w:cnfStyle w:val="001000000000" w:firstRow="0" w:lastRow="0" w:firstColumn="1" w:lastColumn="0" w:oddVBand="0" w:evenVBand="0" w:oddHBand="0" w:evenHBand="0" w:firstRowFirstColumn="0" w:firstRowLastColumn="0" w:lastRowFirstColumn="0" w:lastRowLastColumn="0"/>
-            <w:tcW w:w="2689" w:type="dxa"/>
-            <w:tcBorders>
-              <w:right w:val="single" w:sz="4" w:space="0" w:color="5B9BD5" w:themeColor="accent1"/>
-            </w:tcBorders>
-          </w:tcPr>
-          <w:p>
-            <w:pPr>
-              <w:rPr>
-                <w:lang w:val="en-US"/>
-              </w:rPr>
-            </w:pPr>
-            <w:proofErr w:type="spellStart"/>
-            <w:r>
-              <w:t>waitReference</w:t>
-            </w:r>
-            <w:proofErr w:type="spellEnd"/>
-            <w:r>
-              <w:t>(</w:t>
-            </w:r>
-            <w:proofErr w:type="spellStart"/>
-            <w:r>
-              <w:t>String</w:t>
-            </w:r>
-            <w:proofErr w:type="spellEnd"/>
-            <w:r>
-              <w:rPr>
-                <w:lang w:val="en-US"/>
-              </w:rPr>
-              <w:t>)</w:t>
-            </w:r>
-          </w:p>
-        </w:tc>
-        <w:tc>
-          <w:tcPr>
-            <w:tcW w:w="5528" w:type="dxa"/>
-            <w:tcBorders>
-              <w:left w:val="single" w:sz="4" w:space="0" w:color="auto"/>
-              <w:right w:val="single" w:sz="4" w:space="0" w:color="auto"/>
-            </w:tcBorders>
-          </w:tcPr>
-          <w:p>
-            <w:pPr>
-              <w:cnfStyle w:val="000000100000" w:firstRow="0" w:lastRow="0" w:firstColumn="0" w:lastColumn="0" w:oddVBand="0" w:evenVBand="0" w:oddHBand="1" w:evenHBand="0" w:firstRowFirstColumn="0" w:firstRowLastColumn="0" w:lastRowFirstColumn="0" w:lastRowLastColumn="0"/>
-            </w:pPr>
-            <w:r>
-              <w:rPr>
-                <w:lang w:val="en-US"/>
-              </w:rPr>
-              <w:t xml:space="preserve">Wait while link destination contains expected text. </w:t>
-            </w:r>
-            <w:proofErr w:type="spellStart"/>
-            <w:r>
-              <w:t>Returns</w:t>
-            </w:r>
-            <w:proofErr w:type="spellEnd"/>
-            <w:r>
-              <w:t xml:space="preserve"> </w:t>
-            </w:r>
-            <w:proofErr w:type="spellStart"/>
-            <w:r>
-              <w:t>link</w:t>
-            </w:r>
-            <w:proofErr w:type="spellEnd"/>
-            <w:r>
-              <w:t xml:space="preserve"> </w:t>
-            </w:r>
-            <w:proofErr w:type="spellStart"/>
-            <w:r>
-              <w:t>destination</w:t>
-            </w:r>
-            <w:proofErr w:type="spellEnd"/>
-          </w:p>
-        </w:tc>
-        <w:tc>
-          <w:tcPr>
-            <w:tcW w:w="1984" w:type="dxa"/>
-            <w:tcBorders>
-              <w:left w:val="single" w:sz="4" w:space="0" w:color="auto"/>
-            </w:tcBorders>
-          </w:tcPr>
-          <w:p>
-            <w:pPr>
-              <w:cnfStyle w:val="000000100000" w:firstRow="0" w:lastRow="0" w:firstColumn="0" w:lastColumn="0" w:oddVBand="0" w:evenVBand="0" w:oddHBand="1" w:evenHBand="0" w:firstRowFirstColumn="0" w:firstRowLastColumn="0" w:lastRowFirstColumn="0" w:lastRowLastColumn="0"/>
-            </w:pPr>
-            <w:r>
-              <w:rPr>
-                <w:lang w:val="en-US"/>
-              </w:rPr>
-              <w:t>String</w:t>
-            </w:r>
-          </w:p>
-        </w:tc>
-      </w:tr>
-      <w:tr>
-        <w:tc>
-          <w:tcPr>
-            <w:cnfStyle w:val="001000000000" w:firstRow="0" w:lastRow="0" w:firstColumn="1" w:lastColumn="0" w:oddVBand="0" w:evenVBand="0" w:oddHBand="0" w:evenHBand="0" w:firstRowFirstColumn="0" w:firstRowLastColumn="0" w:lastRowFirstColumn="0" w:lastRowLastColumn="0"/>
-            <w:tcW w:w="2689" w:type="dxa"/>
-            <w:tcBorders>
-              <w:right w:val="single" w:sz="4" w:space="0" w:color="5B9BD5" w:themeColor="accent1"/>
-            </w:tcBorders>
-          </w:tcPr>
-          <w:p>
-            <w:pPr>
-              <w:rPr>
-                <w:lang w:val="en-US"/>
-              </w:rPr>
-            </w:pPr>
-            <w:proofErr w:type="spellStart"/>
-            <w:r>
-              <w:t>waitMatchReference</w:t>
-            </w:r>
-            <w:proofErr w:type="spellEnd"/>
-            <w:r>
-              <w:t>(</w:t>
-            </w:r>
-            <w:proofErr w:type="spellStart"/>
-            <w:r>
-              <w:t>String</w:t>
-            </w:r>
-            <w:proofErr w:type="spellEnd"/>
-            <w:r>
-              <w:rPr>
-                <w:lang w:val="en-US"/>
-              </w:rPr>
-              <w:t>)</w:t>
-            </w:r>
-          </w:p>
-        </w:tc>
-        <w:tc>
-          <w:tcPr>
-            <w:tcW w:w="5528" w:type="dxa"/>
-            <w:tcBorders>
-              <w:left w:val="single" w:sz="4" w:space="0" w:color="auto"/>
-              <w:right w:val="single" w:sz="4" w:space="0" w:color="auto"/>
-            </w:tcBorders>
-          </w:tcPr>
-          <w:p>
-            <w:pPr>
-              <w:cnfStyle w:val="000000000000" w:firstRow="0" w:lastRow="0" w:firstColumn="0" w:lastColumn="0" w:oddVBand="0" w:evenVBand="0" w:oddHBand="0" w:evenHBand="0" w:firstRowFirstColumn="0" w:firstRowLastColumn="0" w:lastRowFirstColumn="0" w:lastRowLastColumn="0"/>
-            </w:pPr>
-            <w:r>
-              <w:rPr>
-                <w:lang w:val="en-US"/>
-              </w:rPr>
-              <w:t xml:space="preserve">Wait while link destination contains expected text. </w:t>
-            </w:r>
-            <w:proofErr w:type="spellStart"/>
-            <w:r>
-              <w:t>Returns</w:t>
-            </w:r>
-            <w:proofErr w:type="spellEnd"/>
-            <w:r>
-              <w:t xml:space="preserve"> </w:t>
-            </w:r>
-            <w:proofErr w:type="spellStart"/>
-            <w:r>
-              <w:t>link</w:t>
-            </w:r>
-            <w:proofErr w:type="spellEnd"/>
-            <w:r>
-              <w:t xml:space="preserve"> </w:t>
-            </w:r>
-            <w:proofErr w:type="spellStart"/>
-            <w:r>
-              <w:t>destination</w:t>
-            </w:r>
-            <w:proofErr w:type="spellEnd"/>
-          </w:p>
-        </w:tc>
-        <w:tc>
-          <w:tcPr>
-            <w:tcW w:w="1984" w:type="dxa"/>
-            <w:tcBorders>
-              <w:left w:val="single" w:sz="4" w:space="0" w:color="auto"/>
-            </w:tcBorders>
-          </w:tcPr>
-          <w:p>
-            <w:pPr>
-              <w:cnfStyle w:val="000000000000" w:firstRow="0" w:lastRow="0" w:firstColumn="0" w:lastColumn="0" w:oddVBand="0" w:evenVBand="0" w:oddHBand="0" w:evenHBand="0" w:firstRowFirstColumn="0" w:firstRowLastColumn="0" w:lastRowFirstColumn="0" w:lastRowLastColumn="0"/>
-            </w:pPr>
-            <w:r>
-              <w:rPr>
-                <w:lang w:val="en-US"/>
-              </w:rPr>
-              <w:t>String</w:t>
-            </w:r>
-          </w:p>
-        </w:tc>
-      </w:tr>
-      <w:tr>
-        <w:trPr>
-          <w:cnfStyle w:val="000000100000" w:firstRow="0" w:lastRow="0" w:firstColumn="0" w:lastColumn="0" w:oddVBand="0" w:evenVBand="0" w:oddHBand="1" w:evenHBand="0" w:firstRowFirstColumn="0" w:firstRowLastColumn="0" w:lastRowFirstColumn="0" w:lastRowLastColumn="0"/>
-        </w:trPr>
-        <w:tc>
-          <w:tcPr>
-            <w:cnfStyle w:val="001000000000" w:firstRow="0" w:lastRow="0" w:firstColumn="1" w:lastColumn="0" w:oddVBand="0" w:evenVBand="0" w:oddHBand="0" w:evenHBand="0" w:firstRowFirstColumn="0" w:firstRowLastColumn="0" w:lastRowFirstColumn="0" w:lastRowLastColumn="0"/>
-            <w:tcW w:w="2689" w:type="dxa"/>
-            <w:tcBorders>
-              <w:right w:val="single" w:sz="4" w:space="0" w:color="5B9BD5" w:themeColor="accent1"/>
-            </w:tcBorders>
-          </w:tcPr>
-          <w:p>
-            <w:proofErr w:type="spellStart"/>
-            <w:r>
-              <w:t>getTooltip</w:t>
-            </w:r>
-            <w:proofErr w:type="spellEnd"/>
-          </w:p>
-        </w:tc>
-        <w:tc>
-          <w:tcPr>
-            <w:tcW w:w="5528" w:type="dxa"/>
-            <w:tcBorders>
-              <w:left w:val="single" w:sz="4" w:space="0" w:color="auto"/>
-              <w:right w:val="single" w:sz="4" w:space="0" w:color="auto"/>
-            </w:tcBorders>
-          </w:tcPr>
-          <w:p>
-            <w:pPr>
-              <w:cnfStyle w:val="000000100000" w:firstRow="0" w:lastRow="0" w:firstColumn="0" w:lastColumn="0" w:oddVBand="0" w:evenVBand="0" w:oddHBand="1" w:evenHBand="0" w:firstRowFirstColumn="0" w:firstRowLastColumn="0" w:lastRowFirstColumn="0" w:lastRowLastColumn="0"/>
-            </w:pPr>
-            <w:proofErr w:type="spellStart"/>
-            <w:r>
-              <w:t>Get</w:t>
-            </w:r>
-            <w:proofErr w:type="spellEnd"/>
-            <w:r>
-              <w:t xml:space="preserve"> </w:t>
-            </w:r>
-            <w:proofErr w:type="spellStart"/>
-            <w:r>
-              <w:t>links</w:t>
-            </w:r>
-            <w:proofErr w:type="spellEnd"/>
-            <w:r>
-              <w:t xml:space="preserve"> </w:t>
-            </w:r>
-            <w:proofErr w:type="spellStart"/>
-            <w:r>
-              <w:t>tooltip</w:t>
-            </w:r>
-            <w:proofErr w:type="spellEnd"/>
-          </w:p>
-        </w:tc>
-        <w:tc>
-          <w:tcPr>
-            <w:tcW w:w="1984" w:type="dxa"/>
-            <w:tcBorders>
-              <w:left w:val="single" w:sz="4" w:space="0" w:color="auto"/>
-            </w:tcBorders>
-          </w:tcPr>
-          <w:p>
-            <w:pPr>
-              <w:cnfStyle w:val="000000100000" w:firstRow="0" w:lastRow="0" w:firstColumn="0" w:lastColumn="0" w:oddVBand="0" w:evenVBand="0" w:oddHBand="1" w:evenHBand="0" w:firstRowFirstColumn="0" w:firstRowLastColumn="0" w:lastRowFirstColumn="0" w:lastRowLastColumn="0"/>
-            </w:pPr>
-          </w:p>
-        </w:tc>
-      </w:tr>
-      <w:tr>
-        <w:tc>
-          <w:tcPr>
-            <w:cnfStyle w:val="001000000000" w:firstRow="0" w:lastRow="0" w:firstColumn="1" w:lastColumn="0" w:oddVBand="0" w:evenVBand="0" w:oddHBand="0" w:evenHBand="0" w:firstRowFirstColumn="0" w:firstRowLastColumn="0" w:lastRowFirstColumn="0" w:lastRowLastColumn="0"/>
-            <w:tcW w:w="2689" w:type="dxa"/>
-            <w:tcBorders>
-              <w:right w:val="single" w:sz="4" w:space="0" w:color="5B9BD5" w:themeColor="accent1"/>
-            </w:tcBorders>
-          </w:tcPr>
-          <w:p>
-            <w:pPr>
-              <w:rPr>
-                <w:b w:val="0"/>
-                <w:lang w:val="en-US"/>
-              </w:rPr>
-            </w:pPr>
-            <w:r>
-              <w:rPr>
-                <w:rStyle w:val="Hyperlink"/>
-                <w:u w:val="none"/>
-              </w:rPr>
-              <w:fldChar w:fldCharType="begin"/>
-            </w:r>
-            <w:r>
-              <w:rPr>
-                <w:lang w:val="en-US"/>
-              </w:rPr>
-              <w:instrText xml:space="preserve"> REF _Ref424722056 \h </w:instrText>
-            </w:r>
-            <w:r>
-              <w:rPr>
-                <w:rStyle w:val="Hyperlink"/>
-                <w:bCs w:val="0"/>
-                <w:u w:val="none"/>
-                <w:lang w:val="en-US"/>
-              </w:rPr>
-              <w:instrText xml:space="preserve"> \* MERGEFORMAT </w:instrText>
-            </w:r>
-            <w:r>
-              <w:rPr>
-                <w:rStyle w:val="Hyperlink"/>
-                <w:u w:val="none"/>
-              </w:rPr>
-            </w:r>
-            <w:r>
-              <w:rPr>
-                <w:rStyle w:val="Hyperlink"/>
-                <w:u w:val="none"/>
-              </w:rPr>
-              <w:fldChar w:fldCharType="separate"/>
-            </w:r>
-            <w:r>
-              <w:rPr>
-                <w:lang w:val="en-US"/>
-              </w:rPr>
-              <w:t>Text</w:t>
-            </w:r>
-            <w:r>
-              <w:rPr>
-                <w:rStyle w:val="Hyperlink"/>
-                <w:u w:val="none"/>
-              </w:rPr>
-              <w:fldChar w:fldCharType="end"/>
-            </w:r>
-            <w:r>
-              <w:rPr>
-                <w:rStyle w:val="Hyperlink"/>
-                <w:b w:val="0"/>
-                <w:bCs w:val="0"/>
-                <w:u w:val="none"/>
-                <w:lang w:val="en-US"/>
-              </w:rPr>
-              <w:t>;</w:t>
-            </w:r>
-            <w:r>
-              <w:rPr>
-                <w:rStyle w:val="Hyperlink"/>
-                <w:b w:val="0"/>
-                <w:bCs w:val="0"/>
-                <w:u w:val="none"/>
-                <w:lang w:val="en-US"/>
-              </w:rPr>
-              <w:t xml:space="preserve"> </w:t>
-            </w:r>
-            <w:r>
-              <w:rPr>
-                <w:rStyle w:val="Hyperlink"/>
-                <w:u w:val="none"/>
-              </w:rPr>
-              <w:fldChar w:fldCharType="begin"/>
-            </w:r>
-            <w:r>
-              <w:rPr>
-                <w:rStyle w:val="Hyperlink"/>
-                <w:b w:val="0"/>
-                <w:bCs w:val="0"/>
-                <w:u w:val="none"/>
-                <w:lang w:val="en-US"/>
-              </w:rPr>
-              <w:instrText xml:space="preserve"> REF _Ref424722698 \h  \* MERGEFORMAT </w:instrText>
-            </w:r>
-            <w:r>
-              <w:rPr>
-                <w:rStyle w:val="Hyperlink"/>
-                <w:u w:val="none"/>
-              </w:rPr>
-            </w:r>
-            <w:r>
-              <w:rPr>
-                <w:rStyle w:val="Hyperlink"/>
-                <w:u w:val="none"/>
-              </w:rPr>
-              <w:fldChar w:fldCharType="separate"/>
-            </w:r>
-            <w:proofErr w:type="spellStart"/>
-            <w:r>
-              <w:rPr>
-                <w:b w:val="0"/>
-                <w:lang w:val="en-US"/>
-              </w:rPr>
-              <w:t>HaveValue</w:t>
-            </w:r>
-            <w:proofErr w:type="spellEnd"/>
-            <w:r>
-              <w:rPr>
-                <w:rStyle w:val="Hyperlink"/>
-                <w:u w:val="none"/>
-              </w:rPr>
-              <w:fldChar w:fldCharType="end"/>
-            </w:r>
-            <w:r>
-              <w:rPr>
-                <w:rStyle w:val="Hyperlink"/>
-                <w:b w:val="0"/>
-                <w:bCs w:val="0"/>
-                <w:u w:val="none"/>
-                <w:lang w:val="en-US"/>
-              </w:rPr>
-              <w:t>;</w:t>
-            </w:r>
-            <w:r>
-              <w:rPr>
-                <w:rStyle w:val="Hyperlink"/>
-                <w:b w:val="0"/>
-                <w:bCs w:val="0"/>
-                <w:u w:val="none"/>
-                <w:lang w:val="en-US"/>
-              </w:rPr>
-              <w:t xml:space="preserve"> </w:t>
-            </w:r>
-            <w:r>
-              <w:rPr>
-                <w:rStyle w:val="Hyperlink"/>
-                <w:u w:val="none"/>
-              </w:rPr>
-              <w:fldChar w:fldCharType="begin"/>
-            </w:r>
-            <w:r>
-              <w:rPr>
-                <w:rStyle w:val="Hyperlink"/>
-                <w:b w:val="0"/>
-                <w:bCs w:val="0"/>
-                <w:u w:val="none"/>
-                <w:lang w:val="en-US"/>
-              </w:rPr>
-              <w:instrText xml:space="preserve"> REF _Ref424722715 \h  \* MERGEFORMAT </w:instrText>
-            </w:r>
-            <w:r>
-              <w:rPr>
-                <w:rStyle w:val="Hyperlink"/>
-                <w:u w:val="none"/>
-              </w:rPr>
-            </w:r>
-            <w:r>
-              <w:rPr>
-                <w:rStyle w:val="Hyperlink"/>
-                <w:u w:val="none"/>
-              </w:rPr>
-              <w:fldChar w:fldCharType="separate"/>
-            </w:r>
-            <w:r>
-              <w:rPr>
-                <w:b w:val="0"/>
-                <w:lang w:val="en-US"/>
-              </w:rPr>
-              <w:t>Element</w:t>
-            </w:r>
-            <w:r>
-              <w:rPr>
-                <w:rStyle w:val="Hyperlink"/>
-                <w:u w:val="none"/>
-              </w:rPr>
-              <w:fldChar w:fldCharType="end"/>
-            </w:r>
-          </w:p>
-        </w:tc>
-        <w:tc>
-          <w:tcPr>
-            <w:tcW w:w="5528" w:type="dxa"/>
-            <w:tcBorders>
-              <w:left w:val="single" w:sz="4" w:space="0" w:color="auto"/>
-              <w:right w:val="single" w:sz="4" w:space="0" w:color="auto"/>
-            </w:tcBorders>
-          </w:tcPr>
-          <w:p>
-            <w:pPr>
-              <w:cnfStyle w:val="000000000000" w:firstRow="0" w:lastRow="0" w:firstColumn="0" w:lastColumn="0" w:oddVBand="0" w:evenVBand="0" w:oddHBand="0" w:evenHBand="0" w:firstRowFirstColumn="0" w:firstRowLastColumn="0" w:lastRowFirstColumn="0" w:lastRowLastColumn="0"/>
-              <w:rPr>
-                <w:lang w:val="en-US"/>
-              </w:rPr>
-            </w:pPr>
-            <w:r>
-              <w:rPr>
-                <w:color w:val="A6A6A6" w:themeColor="background1" w:themeShade="A6"/>
-                <w:lang w:val="en-US"/>
-              </w:rPr>
-              <w:t>See methods by link</w:t>
-            </w:r>
-          </w:p>
-        </w:tc>
-        <w:tc>
-          <w:tcPr>
-            <w:tcW w:w="1984" w:type="dxa"/>
-            <w:tcBorders>
-              <w:left w:val="single" w:sz="4" w:space="0" w:color="auto"/>
-            </w:tcBorders>
-          </w:tcPr>
-          <w:p>
-            <w:pPr>
-              <w:cnfStyle w:val="000000000000" w:firstRow="0" w:lastRow="0" w:firstColumn="0" w:lastColumn="0" w:oddVBand="0" w:evenVBand="0" w:oddHBand="0" w:evenHBand="0" w:firstRowFirstColumn="0" w:firstRowLastColumn="0" w:lastRowFirstColumn="0" w:lastRowLastColumn="0"/>
-              <w:rPr>
-                <w:lang w:val="en-US"/>
-              </w:rPr>
-            </w:pPr>
-          </w:p>
-        </w:tc>
-      </w:tr>
-    </w:tbl>
-    <w:p>
-      <w:pPr>
-        <w:pStyle w:val="Heading4"/>
-        <w:rPr>
-          <w:lang w:val="en-US"/>
-        </w:rPr>
-      </w:pPr>
-      <w:r>
-        <w:rPr>
-          <w:lang w:val="en-US"/>
-        </w:rPr>
-        <w:t>Image</w:t>
+        <w:t>Checkbox</w:t>
       </w:r>
     </w:p>
     <w:tbl>
@@ -5224,517 +5480,6 @@
               <w:rPr>
                 <w:lang w:val="en-US"/>
               </w:rPr>
-              <w:t>click()</w:t>
-            </w:r>
-          </w:p>
-        </w:tc>
-        <w:tc>
-          <w:tcPr>
-            <w:tcW w:w="5528" w:type="dxa"/>
-            <w:tcBorders>
-              <w:left w:val="single" w:sz="4" w:space="0" w:color="auto"/>
-              <w:right w:val="single" w:sz="4" w:space="0" w:color="auto"/>
-            </w:tcBorders>
-            <w:hideMark/>
-          </w:tcPr>
-          <w:p>
-            <w:pPr>
-              <w:cnfStyle w:val="000000100000" w:firstRow="0" w:lastRow="0" w:firstColumn="0" w:lastColumn="0" w:oddVBand="0" w:evenVBand="0" w:oddHBand="1" w:evenHBand="0" w:firstRowFirstColumn="0" w:firstRowLastColumn="0" w:lastRowFirstColumn="0" w:lastRowLastColumn="0"/>
-              <w:rPr>
-                <w:lang w:val="en-US"/>
-              </w:rPr>
-            </w:pPr>
-            <w:r>
-              <w:rPr>
-                <w:lang w:val="en-US"/>
-              </w:rPr>
-              <w:t xml:space="preserve">Click on </w:t>
-            </w:r>
-            <w:r>
-              <w:rPr>
-                <w:lang w:val="en-US"/>
-              </w:rPr>
-              <w:t>image</w:t>
-            </w:r>
-          </w:p>
-        </w:tc>
-        <w:tc>
-          <w:tcPr>
-            <w:tcW w:w="1984" w:type="dxa"/>
-            <w:tcBorders>
-              <w:left w:val="single" w:sz="4" w:space="0" w:color="auto"/>
-            </w:tcBorders>
-          </w:tcPr>
-          <w:p>
-            <w:pPr>
-              <w:cnfStyle w:val="000000100000" w:firstRow="0" w:lastRow="0" w:firstColumn="0" w:lastColumn="0" w:oddVBand="0" w:evenVBand="0" w:oddHBand="1" w:evenHBand="0" w:firstRowFirstColumn="0" w:firstRowLastColumn="0" w:lastRowFirstColumn="0" w:lastRowLastColumn="0"/>
-              <w:rPr>
-                <w:lang w:val="en-US"/>
-              </w:rPr>
-            </w:pPr>
-          </w:p>
-        </w:tc>
-      </w:tr>
-      <w:tr>
-        <w:tc>
-          <w:tcPr>
-            <w:cnfStyle w:val="001000000000" w:firstRow="0" w:lastRow="0" w:firstColumn="1" w:lastColumn="0" w:oddVBand="0" w:evenVBand="0" w:oddHBand="0" w:evenHBand="0" w:firstRowFirstColumn="0" w:firstRowLastColumn="0" w:lastRowFirstColumn="0" w:lastRowLastColumn="0"/>
-            <w:tcW w:w="2689" w:type="dxa"/>
-            <w:tcBorders>
-              <w:top w:val="single" w:sz="4" w:space="0" w:color="auto"/>
-              <w:left w:val="single" w:sz="4" w:space="0" w:color="auto"/>
-              <w:bottom w:val="single" w:sz="4" w:space="0" w:color="auto"/>
-              <w:right w:val="single" w:sz="4" w:space="0" w:color="auto"/>
-            </w:tcBorders>
-          </w:tcPr>
-          <w:p>
-            <w:pPr>
-              <w:rPr>
-                <w:lang w:val="en-US"/>
-              </w:rPr>
-            </w:pPr>
-            <w:proofErr w:type="spellStart"/>
-            <w:r>
-              <w:rPr>
-                <w:lang w:val="en-US"/>
-              </w:rPr>
-              <w:t>getSource</w:t>
-            </w:r>
-            <w:proofErr w:type="spellEnd"/>
-            <w:r>
-              <w:rPr>
-                <w:lang w:val="en-US"/>
-              </w:rPr>
-              <w:t>()</w:t>
-            </w:r>
-          </w:p>
-        </w:tc>
-        <w:tc>
-          <w:tcPr>
-            <w:tcW w:w="5528" w:type="dxa"/>
-            <w:tcBorders>
-              <w:top w:val="single" w:sz="4" w:space="0" w:color="auto"/>
-              <w:left w:val="single" w:sz="4" w:space="0" w:color="auto"/>
-              <w:bottom w:val="single" w:sz="4" w:space="0" w:color="auto"/>
-              <w:right w:val="single" w:sz="4" w:space="0" w:color="auto"/>
-            </w:tcBorders>
-          </w:tcPr>
-          <w:p>
-            <w:pPr>
-              <w:cnfStyle w:val="000000000000" w:firstRow="0" w:lastRow="0" w:firstColumn="0" w:lastColumn="0" w:oddVBand="0" w:evenVBand="0" w:oddHBand="0" w:evenHBand="0" w:firstRowFirstColumn="0" w:firstRowLastColumn="0" w:lastRowFirstColumn="0" w:lastRowLastColumn="0"/>
-              <w:rPr>
-                <w:lang w:val="en-US"/>
-              </w:rPr>
-            </w:pPr>
-            <w:r>
-              <w:rPr>
-                <w:lang w:val="en-US"/>
-              </w:rPr>
-              <w:t xml:space="preserve">Get </w:t>
-            </w:r>
-            <w:r>
-              <w:rPr>
-                <w:lang w:val="en-US"/>
-              </w:rPr>
-              <w:t>image</w:t>
-            </w:r>
-            <w:r>
-              <w:rPr>
-                <w:lang w:val="en-US"/>
-              </w:rPr>
-              <w:t xml:space="preserve"> </w:t>
-            </w:r>
-            <w:r>
-              <w:rPr>
-                <w:lang w:val="en-US"/>
-              </w:rPr>
-              <w:t>source</w:t>
-            </w:r>
-          </w:p>
-        </w:tc>
-        <w:tc>
-          <w:tcPr>
-            <w:tcW w:w="1984" w:type="dxa"/>
-            <w:tcBorders>
-              <w:top w:val="single" w:sz="4" w:space="0" w:color="auto"/>
-              <w:left w:val="single" w:sz="4" w:space="0" w:color="auto"/>
-              <w:bottom w:val="single" w:sz="4" w:space="0" w:color="auto"/>
-              <w:right w:val="single" w:sz="4" w:space="0" w:color="auto"/>
-            </w:tcBorders>
-            <w:hideMark/>
-          </w:tcPr>
-          <w:p>
-            <w:pPr>
-              <w:cnfStyle w:val="000000000000" w:firstRow="0" w:lastRow="0" w:firstColumn="0" w:lastColumn="0" w:oddVBand="0" w:evenVBand="0" w:oddHBand="0" w:evenHBand="0" w:firstRowFirstColumn="0" w:firstRowLastColumn="0" w:lastRowFirstColumn="0" w:lastRowLastColumn="0"/>
-              <w:rPr>
-                <w:lang w:val="en-US"/>
-              </w:rPr>
-            </w:pPr>
-            <w:r>
-              <w:rPr>
-                <w:lang w:val="en-US"/>
-              </w:rPr>
-              <w:t>String</w:t>
-            </w:r>
-          </w:p>
-        </w:tc>
-      </w:tr>
-      <w:tr>
-        <w:trPr>
-          <w:cnfStyle w:val="000000100000" w:firstRow="0" w:lastRow="0" w:firstColumn="0" w:lastColumn="0" w:oddVBand="0" w:evenVBand="0" w:oddHBand="1" w:evenHBand="0" w:firstRowFirstColumn="0" w:firstRowLastColumn="0" w:lastRowFirstColumn="0" w:lastRowLastColumn="0"/>
-        </w:trPr>
-        <w:tc>
-          <w:tcPr>
-            <w:cnfStyle w:val="001000000000" w:firstRow="0" w:lastRow="0" w:firstColumn="1" w:lastColumn="0" w:oddVBand="0" w:evenVBand="0" w:oddHBand="0" w:evenHBand="0" w:firstRowFirstColumn="0" w:firstRowLastColumn="0" w:lastRowFirstColumn="0" w:lastRowLastColumn="0"/>
-            <w:tcW w:w="2689" w:type="dxa"/>
-            <w:tcBorders>
-              <w:top w:val="single" w:sz="4" w:space="0" w:color="auto"/>
-              <w:left w:val="single" w:sz="4" w:space="0" w:color="auto"/>
-              <w:bottom w:val="single" w:sz="4" w:space="0" w:color="auto"/>
-              <w:right w:val="single" w:sz="4" w:space="0" w:color="auto"/>
-            </w:tcBorders>
-          </w:tcPr>
-          <w:p>
-            <w:pPr>
-              <w:rPr>
-                <w:lang w:val="en-US"/>
-              </w:rPr>
-            </w:pPr>
-            <w:proofErr w:type="spellStart"/>
-            <w:r>
-              <w:rPr>
-                <w:lang w:val="en-US"/>
-              </w:rPr>
-              <w:t>getTip</w:t>
-            </w:r>
-            <w:proofErr w:type="spellEnd"/>
-            <w:r>
-              <w:rPr>
-                <w:lang w:val="en-US"/>
-              </w:rPr>
-              <w:t>()</w:t>
-            </w:r>
-          </w:p>
-        </w:tc>
-        <w:tc>
-          <w:tcPr>
-            <w:tcW w:w="5528" w:type="dxa"/>
-            <w:tcBorders>
-              <w:top w:val="single" w:sz="4" w:space="0" w:color="auto"/>
-              <w:left w:val="single" w:sz="4" w:space="0" w:color="auto"/>
-              <w:bottom w:val="single" w:sz="4" w:space="0" w:color="auto"/>
-              <w:right w:val="single" w:sz="4" w:space="0" w:color="auto"/>
-            </w:tcBorders>
-          </w:tcPr>
-          <w:p>
-            <w:pPr>
-              <w:cnfStyle w:val="000000100000" w:firstRow="0" w:lastRow="0" w:firstColumn="0" w:lastColumn="0" w:oddVBand="0" w:evenVBand="0" w:oddHBand="1" w:evenHBand="0" w:firstRowFirstColumn="0" w:firstRowLastColumn="0" w:lastRowFirstColumn="0" w:lastRowLastColumn="0"/>
-              <w:rPr>
-                <w:lang w:val="en-US"/>
-              </w:rPr>
-            </w:pPr>
-            <w:r>
-              <w:rPr>
-                <w:lang w:val="en-US"/>
-              </w:rPr>
-              <w:t xml:space="preserve">Get </w:t>
-            </w:r>
-            <w:r>
-              <w:rPr>
-                <w:lang w:val="en-US"/>
-              </w:rPr>
-              <w:t>image</w:t>
-            </w:r>
-            <w:r>
-              <w:rPr>
-                <w:lang w:val="en-US"/>
-              </w:rPr>
-              <w:t xml:space="preserve"> </w:t>
-            </w:r>
-            <w:r>
-              <w:rPr>
-                <w:lang w:val="en-US"/>
-              </w:rPr>
-              <w:t>tip/</w:t>
-            </w:r>
-            <w:r>
-              <w:rPr>
-                <w:lang w:val="en-US"/>
-              </w:rPr>
-              <w:t>alt/hint text</w:t>
-            </w:r>
-          </w:p>
-        </w:tc>
-        <w:tc>
-          <w:tcPr>
-            <w:tcW w:w="1984" w:type="dxa"/>
-            <w:tcBorders>
-              <w:top w:val="single" w:sz="4" w:space="0" w:color="auto"/>
-              <w:left w:val="single" w:sz="4" w:space="0" w:color="auto"/>
-              <w:bottom w:val="single" w:sz="4" w:space="0" w:color="auto"/>
-              <w:right w:val="single" w:sz="4" w:space="0" w:color="auto"/>
-            </w:tcBorders>
-          </w:tcPr>
-          <w:p>
-            <w:pPr>
-              <w:cnfStyle w:val="000000100000" w:firstRow="0" w:lastRow="0" w:firstColumn="0" w:lastColumn="0" w:oddVBand="0" w:evenVBand="0" w:oddHBand="1" w:evenHBand="0" w:firstRowFirstColumn="0" w:firstRowLastColumn="0" w:lastRowFirstColumn="0" w:lastRowLastColumn="0"/>
-            </w:pPr>
-            <w:r>
-              <w:rPr>
-                <w:lang w:val="en-US"/>
-              </w:rPr>
-              <w:t>String</w:t>
-            </w:r>
-          </w:p>
-        </w:tc>
-      </w:tr>
-      <w:tr>
-        <w:tc>
-          <w:tcPr>
-            <w:cnfStyle w:val="001000000000" w:firstRow="0" w:lastRow="0" w:firstColumn="1" w:lastColumn="0" w:oddVBand="0" w:evenVBand="0" w:oddHBand="0" w:evenHBand="0" w:firstRowFirstColumn="0" w:firstRowLastColumn="0" w:lastRowFirstColumn="0" w:lastRowLastColumn="0"/>
-            <w:tcW w:w="2689" w:type="dxa"/>
-            <w:tcBorders>
-              <w:right w:val="single" w:sz="4" w:space="0" w:color="5B9BD5" w:themeColor="accent1"/>
-            </w:tcBorders>
-            <w:hideMark/>
-          </w:tcPr>
-          <w:p>
-            <w:pPr>
-              <w:rPr>
-                <w:b w:val="0"/>
-                <w:lang w:val="en-US"/>
-              </w:rPr>
-            </w:pPr>
-            <w:r>
-              <w:rPr>
-                <w:rStyle w:val="Hyperlink"/>
-                <w:u w:val="none"/>
-              </w:rPr>
-              <w:fldChar w:fldCharType="begin"/>
-            </w:r>
-            <w:r>
-              <w:rPr>
-                <w:rStyle w:val="Hyperlink"/>
-                <w:b w:val="0"/>
-                <w:bCs w:val="0"/>
-                <w:u w:val="none"/>
-                <w:lang w:val="en-US"/>
-              </w:rPr>
-              <w:instrText xml:space="preserve"> REF _Ref424722715 \h  \* MERGEFORMAT </w:instrText>
-            </w:r>
-            <w:r>
-              <w:rPr>
-                <w:rStyle w:val="Hyperlink"/>
-                <w:u w:val="none"/>
-              </w:rPr>
-            </w:r>
-            <w:r>
-              <w:rPr>
-                <w:rStyle w:val="Hyperlink"/>
-                <w:u w:val="none"/>
-              </w:rPr>
-              <w:fldChar w:fldCharType="separate"/>
-            </w:r>
-            <w:r>
-              <w:rPr>
-                <w:b w:val="0"/>
-                <w:lang w:val="en-US"/>
-              </w:rPr>
-              <w:t>Element</w:t>
-            </w:r>
-            <w:r>
-              <w:rPr>
-                <w:rStyle w:val="Hyperlink"/>
-                <w:u w:val="none"/>
-              </w:rPr>
-              <w:fldChar w:fldCharType="end"/>
-            </w:r>
-          </w:p>
-        </w:tc>
-        <w:tc>
-          <w:tcPr>
-            <w:tcW w:w="5528" w:type="dxa"/>
-            <w:tcBorders>
-              <w:left w:val="single" w:sz="4" w:space="0" w:color="auto"/>
-              <w:right w:val="single" w:sz="4" w:space="0" w:color="auto"/>
-            </w:tcBorders>
-            <w:hideMark/>
-          </w:tcPr>
-          <w:p>
-            <w:pPr>
-              <w:cnfStyle w:val="000000000000" w:firstRow="0" w:lastRow="0" w:firstColumn="0" w:lastColumn="0" w:oddVBand="0" w:evenVBand="0" w:oddHBand="0" w:evenHBand="0" w:firstRowFirstColumn="0" w:firstRowLastColumn="0" w:lastRowFirstColumn="0" w:lastRowLastColumn="0"/>
-              <w:rPr>
-                <w:color w:val="A6A6A6" w:themeColor="background1" w:themeShade="A6"/>
-                <w:lang w:val="en-US"/>
-              </w:rPr>
-            </w:pPr>
-            <w:r>
-              <w:rPr>
-                <w:color w:val="A6A6A6" w:themeColor="background1" w:themeShade="A6"/>
-                <w:lang w:val="en-US"/>
-              </w:rPr>
-              <w:t>See methods by link</w:t>
-            </w:r>
-          </w:p>
-        </w:tc>
-        <w:tc>
-          <w:tcPr>
-            <w:tcW w:w="1984" w:type="dxa"/>
-            <w:tcBorders>
-              <w:left w:val="single" w:sz="4" w:space="0" w:color="auto"/>
-            </w:tcBorders>
-          </w:tcPr>
-          <w:p>
-            <w:pPr>
-              <w:cnfStyle w:val="000000000000" w:firstRow="0" w:lastRow="0" w:firstColumn="0" w:lastColumn="0" w:oddVBand="0" w:evenVBand="0" w:oddHBand="0" w:evenHBand="0" w:firstRowFirstColumn="0" w:firstRowLastColumn="0" w:lastRowFirstColumn="0" w:lastRowLastColumn="0"/>
-              <w:rPr>
-                <w:lang w:val="en-US"/>
-              </w:rPr>
-            </w:pPr>
-          </w:p>
-        </w:tc>
-      </w:tr>
-    </w:tbl>
-    <w:p>
-      <w:pPr>
-        <w:pStyle w:val="Heading4"/>
-        <w:rPr>
-          <w:lang w:val="en-US"/>
-        </w:rPr>
-      </w:pPr>
-      <w:r>
-        <w:rPr>
-          <w:lang w:val="en-US"/>
-        </w:rPr>
-        <w:t>Checkbox</w:t>
-      </w:r>
-    </w:p>
-    <w:tbl>
-      <w:tblPr>
-        <w:tblStyle w:val="LightList-Accent11"/>
-        <w:tblW w:w="0" w:type="auto"/>
-        <w:tblInd w:w="0" w:type="dxa"/>
-        <w:tblBorders>
-          <w:top w:val="single" w:sz="4" w:space="0" w:color="auto"/>
-          <w:left w:val="single" w:sz="4" w:space="0" w:color="auto"/>
-          <w:bottom w:val="single" w:sz="4" w:space="0" w:color="auto"/>
-          <w:right w:val="single" w:sz="4" w:space="0" w:color="auto"/>
-          <w:insideH w:val="single" w:sz="4" w:space="0" w:color="auto"/>
-          <w:insideV w:val="single" w:sz="4" w:space="0" w:color="auto"/>
-        </w:tblBorders>
-        <w:tblLook w:val="04A0" w:firstRow="1" w:lastRow="0" w:firstColumn="1" w:lastColumn="0" w:noHBand="0" w:noVBand="1"/>
-      </w:tblPr>
-      <w:tblGrid>
-        <w:gridCol w:w="2689"/>
-        <w:gridCol w:w="5528"/>
-        <w:gridCol w:w="1984"/>
-      </w:tblGrid>
-      <w:tr>
-        <w:trPr>
-          <w:cnfStyle w:val="100000000000" w:firstRow="1" w:lastRow="0" w:firstColumn="0" w:lastColumn="0" w:oddVBand="0" w:evenVBand="0" w:oddHBand="0" w:evenHBand="0" w:firstRowFirstColumn="0" w:firstRowLastColumn="0" w:lastRowFirstColumn="0" w:lastRowLastColumn="0"/>
-        </w:trPr>
-        <w:tc>
-          <w:tcPr>
-            <w:cnfStyle w:val="001000000000" w:firstRow="0" w:lastRow="0" w:firstColumn="1" w:lastColumn="0" w:oddVBand="0" w:evenVBand="0" w:oddHBand="0" w:evenHBand="0" w:firstRowFirstColumn="0" w:firstRowLastColumn="0" w:lastRowFirstColumn="0" w:lastRowLastColumn="0"/>
-            <w:tcW w:w="2689" w:type="dxa"/>
-            <w:tcBorders>
-              <w:top w:val="single" w:sz="4" w:space="0" w:color="auto"/>
-              <w:left w:val="single" w:sz="4" w:space="0" w:color="auto"/>
-              <w:bottom w:val="single" w:sz="4" w:space="0" w:color="auto"/>
-              <w:right w:val="single" w:sz="4" w:space="0" w:color="auto"/>
-            </w:tcBorders>
-            <w:hideMark/>
-          </w:tcPr>
-          <w:p>
-            <w:pPr>
-              <w:rPr>
-                <w:lang w:val="en-US"/>
-              </w:rPr>
-            </w:pPr>
-            <w:r>
-              <w:rPr>
-                <w:lang w:val="en-US"/>
-              </w:rPr>
-              <w:t>Method</w:t>
-            </w:r>
-          </w:p>
-        </w:tc>
-        <w:tc>
-          <w:tcPr>
-            <w:tcW w:w="5528" w:type="dxa"/>
-            <w:tcBorders>
-              <w:top w:val="single" w:sz="4" w:space="0" w:color="auto"/>
-              <w:left w:val="single" w:sz="4" w:space="0" w:color="auto"/>
-              <w:bottom w:val="single" w:sz="4" w:space="0" w:color="auto"/>
-              <w:right w:val="single" w:sz="4" w:space="0" w:color="auto"/>
-            </w:tcBorders>
-            <w:hideMark/>
-          </w:tcPr>
-          <w:p>
-            <w:pPr>
-              <w:cnfStyle w:val="100000000000" w:firstRow="1" w:lastRow="0" w:firstColumn="0" w:lastColumn="0" w:oddVBand="0" w:evenVBand="0" w:oddHBand="0" w:evenHBand="0" w:firstRowFirstColumn="0" w:firstRowLastColumn="0" w:lastRowFirstColumn="0" w:lastRowLastColumn="0"/>
-              <w:rPr>
-                <w:lang w:val="en-US"/>
-              </w:rPr>
-            </w:pPr>
-            <w:r>
-              <w:rPr>
-                <w:lang w:val="en-US"/>
-              </w:rPr>
-              <w:t>Description</w:t>
-            </w:r>
-          </w:p>
-        </w:tc>
-        <w:tc>
-          <w:tcPr>
-            <w:tcW w:w="1984" w:type="dxa"/>
-            <w:tcBorders>
-              <w:top w:val="single" w:sz="4" w:space="0" w:color="auto"/>
-              <w:left w:val="single" w:sz="4" w:space="0" w:color="auto"/>
-              <w:bottom w:val="single" w:sz="4" w:space="0" w:color="auto"/>
-              <w:right w:val="single" w:sz="4" w:space="0" w:color="auto"/>
-            </w:tcBorders>
-            <w:hideMark/>
-          </w:tcPr>
-          <w:p>
-            <w:pPr>
-              <w:cnfStyle w:val="100000000000" w:firstRow="1" w:lastRow="0" w:firstColumn="0" w:lastColumn="0" w:oddVBand="0" w:evenVBand="0" w:oddHBand="0" w:evenHBand="0" w:firstRowFirstColumn="0" w:firstRowLastColumn="0" w:lastRowFirstColumn="0" w:lastRowLastColumn="0"/>
-              <w:rPr>
-                <w:lang w:val="en-US"/>
-              </w:rPr>
-            </w:pPr>
-            <w:r>
-              <w:rPr>
-                <w:lang w:val="en-US"/>
-              </w:rPr>
-              <w:t>Result</w:t>
-            </w:r>
-          </w:p>
-        </w:tc>
-      </w:tr>
-      <w:tr>
-        <w:trPr>
-          <w:cnfStyle w:val="000000100000" w:firstRow="0" w:lastRow="0" w:firstColumn="0" w:lastColumn="0" w:oddVBand="0" w:evenVBand="0" w:oddHBand="1" w:evenHBand="0" w:firstRowFirstColumn="0" w:firstRowLastColumn="0" w:lastRowFirstColumn="0" w:lastRowLastColumn="0"/>
-        </w:trPr>
-        <w:tc>
-          <w:tcPr>
-            <w:cnfStyle w:val="001000000000" w:firstRow="0" w:lastRow="0" w:firstColumn="1" w:lastColumn="0" w:oddVBand="0" w:evenVBand="0" w:oddHBand="0" w:evenHBand="0" w:firstRowFirstColumn="0" w:firstRowLastColumn="0" w:lastRowFirstColumn="0" w:lastRowLastColumn="0"/>
-            <w:tcW w:w="2689" w:type="dxa"/>
-            <w:tcBorders>
-              <w:right w:val="single" w:sz="4" w:space="0" w:color="5B9BD5" w:themeColor="accent1"/>
-            </w:tcBorders>
-            <w:hideMark/>
-          </w:tcPr>
-          <w:p>
-            <w:pPr>
-              <w:rPr>
-                <w:lang w:val="en-US"/>
-              </w:rPr>
-            </w:pPr>
-            <w:r>
-              <w:rPr>
-                <w:lang w:val="en-US"/>
-              </w:rPr>
               <w:t>check()</w:t>
             </w:r>
           </w:p>
@@ -6244,6 +5989,7 @@
         <w:rPr>
           <w:lang w:val="en-US"/>
         </w:rPr>
+        <w:lastRenderedPageBreak/>
         <w:t>TextField</w:t>
       </w:r>
       <w:proofErr w:type="spellEnd"/>
@@ -8573,7 +8319,6 @@
                 <w:color w:val="000000"/>
                 <w:lang w:val="en-US"/>
               </w:rPr>
-              <w:lastRenderedPageBreak/>
               <w:t>getValues</w:t>
             </w:r>
             <w:proofErr w:type="spellEnd"/>
@@ -8609,7 +8354,6 @@
               <w:rPr>
                 <w:lang w:val="en-US"/>
               </w:rPr>
-              <w:lastRenderedPageBreak/>
               <w:t>Get labels of all options</w:t>
             </w:r>
           </w:p>
@@ -8674,7 +8418,6 @@
                 <w:color w:val="000000"/>
                 <w:lang w:val="en-US"/>
               </w:rPr>
-              <w:lastRenderedPageBreak/>
               <w:t>getOptionsAsText</w:t>
             </w:r>
             <w:proofErr w:type="spellEnd"/>
@@ -10536,6 +10279,7 @@
               <w:rPr>
                 <w:lang w:val="en-US"/>
               </w:rPr>
+              <w:lastRenderedPageBreak/>
               <w:t>clear()</w:t>
             </w:r>
           </w:p>
@@ -10562,6 +10306,7 @@
               <w:rPr>
                 <w:lang w:val="en-US"/>
               </w:rPr>
+              <w:lastRenderedPageBreak/>
               <w:t xml:space="preserve">Set all </w:t>
             </w:r>
             <w:r>
@@ -10633,6 +10378,7 @@
                 <w:rFonts w:ascii="Calibri" w:hAnsi="Calibri" w:cs="Calibri"/>
                 <w:color w:val="000000"/>
               </w:rPr>
+              <w:lastRenderedPageBreak/>
               <w:t>get</w:t>
             </w:r>
             <w:proofErr w:type="spellEnd"/>
@@ -12846,7 +12592,6 @@
               <w:rPr>
                 <w:lang w:val="en-US"/>
               </w:rPr>
-              <w:lastRenderedPageBreak/>
               <w:t>colNameValues</w:t>
             </w:r>
             <w:proofErr w:type="spellEnd"/>
@@ -12999,7 +12744,6 @@
               <w:rPr>
                 <w:lang w:val="en-US"/>
               </w:rPr>
-              <w:lastRenderedPageBreak/>
               <w:t>Map</w:t>
             </w:r>
             <w:r>
@@ -13061,7 +12805,6 @@
               <w:rPr>
                 <w:lang w:val="en-US"/>
               </w:rPr>
-              <w:lastRenderedPageBreak/>
               <w:t>waitValue</w:t>
             </w:r>
             <w:proofErr w:type="spellEnd"/>
@@ -14573,6 +14316,7 @@
               <w:rPr>
                 <w:lang w:val="en-US"/>
               </w:rPr>
+              <w:lastRenderedPageBreak/>
               <w:t>row</w:t>
             </w:r>
             <w:r>
@@ -16219,7 +15963,6 @@
         <w:rPr>
           <w:lang w:val="en-US"/>
         </w:rPr>
-        <w:lastRenderedPageBreak/>
         <w:t>Page</w:t>
       </w:r>
     </w:p>
@@ -17831,6 +17574,7 @@
               <w:rPr>
                 <w:lang w:val="en-US"/>
               </w:rPr>
+              <w:lastRenderedPageBreak/>
               <w:t>find</w:t>
             </w:r>
             <w:r>
@@ -19573,7 +19317,6 @@
                 <w:color w:val="000000"/>
                 <w:lang w:val="en-US"/>
               </w:rPr>
-              <w:lastRenderedPageBreak/>
               <w:t>submit</w:t>
             </w:r>
             <w:r>
@@ -21250,6 +20993,7 @@
         <w:pStyle w:val="Heading2"/>
       </w:pPr>
       <w:r>
+        <w:lastRenderedPageBreak/>
         <w:t>Base</w:t>
       </w:r>
     </w:p>
@@ -22914,7 +22658,6 @@
         <w:rPr>
           <w:lang w:val="en-US"/>
         </w:rPr>
-        <w:lastRenderedPageBreak/>
         <w:t>SetValue</w:t>
       </w:r>
       <w:bookmarkEnd w:id="18"/>
@@ -24950,7 +24693,7 @@
 </file>
 
 <file path=customXml/itemProps1.xml><?xml version="1.0" encoding="utf-8"?>
-<ds:datastoreItem xmlns:ds="http://schemas.openxmlformats.org/officeDocument/2006/customXml" ds:itemID="{86D143C5-7404-4205-8BE9-263900F2BA6E}">
+<ds:datastoreItem xmlns:ds="http://schemas.openxmlformats.org/officeDocument/2006/customXml" ds:itemID="{CBE04BAA-157C-4C67-A4D9-ECC56B2C6502}">
   <ds:schemaRefs>
     <ds:schemaRef ds:uri="http://schemas.openxmlformats.org/officeDocument/2006/bibliography"/>
   </ds:schemaRefs>

</xml_diff>